<commit_message>
V2.0.0.2 Include PDF-ed manuals. We live in 2019, update assembly compilation. Update manual to say 2.0.0.2. Compile in release mode, V2.0.0.2 Update .iss setup file to include missing SimpleInjector.dll
</commit_message>
<xml_diff>
--- a/Handleidingen/Handleiding Dutch VACC ATIS Generator v2/Handleiding Dutch VACC ATIS Generator v2.docx
+++ b/Handleidingen/Handleiding Dutch VACC ATIS Generator v2/Handleiding Dutch VACC ATIS Generator v2.docx
@@ -1,6 +1,6 @@
 
 <file path=word/document.xml><?xml version="1.0" encoding="utf-8"?>
-<w:document xmlns:wpc="http://schemas.microsoft.com/office/word/2010/wordprocessingCanvas" xmlns:mc="http://schemas.openxmlformats.org/markup-compatibility/2006" xmlns:o="urn:schemas-microsoft-com:office:office" xmlns:r="http://schemas.openxmlformats.org/officeDocument/2006/relationships" xmlns:m="http://schemas.openxmlformats.org/officeDocument/2006/math" xmlns:v="urn:schemas-microsoft-com:vml" xmlns:wp14="http://schemas.microsoft.com/office/word/2010/wordprocessingDrawing" xmlns:wp="http://schemas.openxmlformats.org/drawingml/2006/wordprocessingDrawing" xmlns:w10="urn:schemas-microsoft-com:office:word" xmlns:w="http://schemas.openxmlformats.org/wordprocessingml/2006/main" xmlns:w14="http://schemas.microsoft.com/office/word/2010/wordml" xmlns:w15="http://schemas.microsoft.com/office/word/2012/wordml" xmlns:wpg="http://schemas.microsoft.com/office/word/2010/wordprocessingGroup" xmlns:wpi="http://schemas.microsoft.com/office/word/2010/wordprocessingInk" xmlns:wne="http://schemas.microsoft.com/office/word/2006/wordml" xmlns:wps="http://schemas.microsoft.com/office/word/2010/wordprocessingShape" mc:Ignorable="w14 w15 wp14">
+<w:document xmlns:ve="http://schemas.openxmlformats.org/markup-compatibility/2006" xmlns:o="urn:schemas-microsoft-com:office:office" xmlns:r="http://schemas.openxmlformats.org/officeDocument/2006/relationships" xmlns:m="http://schemas.openxmlformats.org/officeDocument/2006/math" xmlns:v="urn:schemas-microsoft-com:vml" xmlns:wp="http://schemas.openxmlformats.org/drawingml/2006/wordprocessingDrawing" xmlns:w10="urn:schemas-microsoft-com:office:word" xmlns:w="http://schemas.openxmlformats.org/wordprocessingml/2006/main" xmlns:wne="http://schemas.microsoft.com/office/word/2006/wordml">
   <w:body>
     <w:p>
       <w:pPr>
@@ -13,7 +13,13 @@
         <w:rPr>
           <w:sz w:val="40"/>
         </w:rPr>
-        <w:t>Dutch VACC ATIS Generator versie 2.0.0.0</w:t>
+        <w:t>Dutch VACC ATIS Generator versie 2.0.0.</w:t>
+      </w:r>
+      <w:r>
+        <w:rPr>
+          <w:sz w:val="40"/>
+        </w:rPr>
+        <w:t>2</w:t>
       </w:r>
     </w:p>
     <w:p/>
@@ -56,13 +62,7 @@
         <w:t xml:space="preserve">De </w:t>
       </w:r>
       <w:r>
-        <w:t>procedure</w:t>
-      </w:r>
-      <w:r>
-        <w:t xml:space="preserve"> </w:t>
-      </w:r>
-      <w:r>
-        <w:t>waarmee</w:t>
+        <w:t>procedurewaarmee</w:t>
       </w:r>
       <w:r>
         <w:t xml:space="preserve"> de ATIS vanaf versie 2 online </w:t>
@@ -81,9 +81,6 @@
       </w:r>
       <w:r>
         <w:t>EuroScope</w:t>
-      </w:r>
-      <w:r>
-        <w:t xml:space="preserve"> </w:t>
       </w:r>
       <w:r>
         <w:t>is veranderd t.o.v. de eerdere versies.</w:t>
@@ -131,9 +128,6 @@
       </w:r>
       <w:r>
         <w:t>illusie</w:t>
-      </w:r>
-      <w:r>
-        <w:t xml:space="preserve"> </w:t>
       </w:r>
       <w:r>
         <w:t>wekt</w:t>
@@ -276,12 +270,6 @@
         <w:rPr>
           <w:sz w:val="18"/>
         </w:rPr>
-        <w:t xml:space="preserve"> </w:t>
-      </w:r>
-      <w:r>
-        <w:rPr>
-          <w:sz w:val="18"/>
-        </w:rPr>
         <w:t>EuroScope</w:t>
       </w:r>
       <w:r>
@@ -300,7 +288,7 @@
     </w:p>
     <w:p>
       <w:pPr>
-        <w:pStyle w:val="Kop1"/>
+        <w:pStyle w:val="Heading1"/>
       </w:pPr>
       <w:r>
         <w:t>Online zetten ATIS</w:t>
@@ -309,7 +297,7 @@
     <w:p/>
     <w:p>
       <w:pPr>
-        <w:pStyle w:val="Lijstalinea"/>
+        <w:pStyle w:val="ListParagraph"/>
         <w:numPr>
           <w:ilvl w:val="0"/>
           <w:numId w:val="1"/>
@@ -321,13 +309,13 @@
     </w:p>
     <w:p>
       <w:pPr>
-        <w:pStyle w:val="Lijstalinea"/>
+        <w:pStyle w:val="ListParagraph"/>
         <w:ind w:left="360"/>
       </w:pPr>
     </w:p>
     <w:p>
       <w:pPr>
-        <w:pStyle w:val="Lijstalinea"/>
+        <w:pStyle w:val="ListParagraph"/>
         <w:numPr>
           <w:ilvl w:val="0"/>
           <w:numId w:val="1"/>
@@ -344,7 +332,7 @@
           <w:lang w:eastAsia="nl-NL"/>
         </w:rPr>
         <w:drawing>
-          <wp:inline distT="0" distB="0" distL="0" distR="0" wp14:anchorId="004E18AF" wp14:editId="4F159ADC">
+          <wp:inline distT="0" distB="0" distL="0" distR="0">
             <wp:extent cx="5495925" cy="1495425"/>
             <wp:effectExtent l="152400" t="152400" r="371475" b="371475"/>
             <wp:docPr id="1" name="Afbeelding 1"/>
@@ -364,7 +352,7 @@
                     <a:blip r:embed="rId7">
                       <a:extLst>
                         <a:ext uri="{28A0092B-C50C-407E-A947-70E740481C1C}">
-                          <a14:useLocalDpi xmlns:a14="http://schemas.microsoft.com/office/drawing/2010/main" val="0"/>
+                          <a14:useLocalDpi xmlns:a14="http://schemas.microsoft.com/office/drawing/2010/main" xmlns:wps="http://schemas.microsoft.com/office/word/2010/wordprocessingShape" xmlns:wpi="http://schemas.microsoft.com/office/word/2010/wordprocessingInk" xmlns:wpg="http://schemas.microsoft.com/office/word/2010/wordprocessingGroup" xmlns:w15="http://schemas.microsoft.com/office/word/2012/wordml" xmlns:w14="http://schemas.microsoft.com/office/word/2010/wordml" xmlns:w="http://schemas.openxmlformats.org/wordprocessingml/2006/main" xmlns:w10="urn:schemas-microsoft-com:office:word" xmlns:wp14="http://schemas.microsoft.com/office/word/2010/wordprocessingDrawing" xmlns:v="urn:schemas-microsoft-com:vml" xmlns:o="urn:schemas-microsoft-com:office:office" xmlns:mc="http://schemas.openxmlformats.org/markup-compatibility/2006" xmlns:wpc="http://schemas.microsoft.com/office/word/2010/wordprocessingCanvas" xmlns="" val="0"/>
                         </a:ext>
                       </a:extLst>
                     </a:blip>
@@ -391,7 +379,7 @@
                     </a:effectLst>
                     <a:extLst>
                       <a:ext uri="{53640926-AAD7-44D8-BBD7-CCE9431645EC}">
-                        <a14:shadowObscured xmlns:a14="http://schemas.microsoft.com/office/drawing/2010/main"/>
+                        <a14:shadowObscured xmlns:a14="http://schemas.microsoft.com/office/drawing/2010/main" xmlns:wps="http://schemas.microsoft.com/office/word/2010/wordprocessingShape" xmlns:wpi="http://schemas.microsoft.com/office/word/2010/wordprocessingInk" xmlns:wpg="http://schemas.microsoft.com/office/word/2010/wordprocessingGroup" xmlns:w15="http://schemas.microsoft.com/office/word/2012/wordml" xmlns:w14="http://schemas.microsoft.com/office/word/2010/wordml" xmlns:w="http://schemas.openxmlformats.org/wordprocessingml/2006/main" xmlns:w10="urn:schemas-microsoft-com:office:word" xmlns:wp14="http://schemas.microsoft.com/office/word/2010/wordprocessingDrawing" xmlns:v="urn:schemas-microsoft-com:vml" xmlns:o="urn:schemas-microsoft-com:office:office" xmlns:mc="http://schemas.openxmlformats.org/markup-compatibility/2006" xmlns:wpc="http://schemas.microsoft.com/office/word/2010/wordprocessingCanvas" xmlns=""/>
                       </a:ext>
                     </a:extLst>
                   </pic:spPr>
@@ -410,7 +398,7 @@
     </w:p>
     <w:p>
       <w:pPr>
-        <w:pStyle w:val="Lijstalinea"/>
+        <w:pStyle w:val="ListParagraph"/>
         <w:numPr>
           <w:ilvl w:val="0"/>
           <w:numId w:val="1"/>
@@ -451,7 +439,7 @@
                     <a:blip r:embed="rId8">
                       <a:extLst>
                         <a:ext uri="{28A0092B-C50C-407E-A947-70E740481C1C}">
-                          <a14:useLocalDpi xmlns:a14="http://schemas.microsoft.com/office/drawing/2010/main" val="0"/>
+                          <a14:useLocalDpi xmlns:a14="http://schemas.microsoft.com/office/drawing/2010/main" xmlns:wps="http://schemas.microsoft.com/office/word/2010/wordprocessingShape" xmlns:wpi="http://schemas.microsoft.com/office/word/2010/wordprocessingInk" xmlns:wpg="http://schemas.microsoft.com/office/word/2010/wordprocessingGroup" xmlns:w15="http://schemas.microsoft.com/office/word/2012/wordml" xmlns:w14="http://schemas.microsoft.com/office/word/2010/wordml" xmlns:w="http://schemas.openxmlformats.org/wordprocessingml/2006/main" xmlns:w10="urn:schemas-microsoft-com:office:word" xmlns:wp14="http://schemas.microsoft.com/office/word/2010/wordprocessingDrawing" xmlns:v="urn:schemas-microsoft-com:vml" xmlns:o="urn:schemas-microsoft-com:office:office" xmlns:mc="http://schemas.openxmlformats.org/markup-compatibility/2006" xmlns:wpc="http://schemas.microsoft.com/office/word/2010/wordprocessingCanvas" xmlns="" val="0"/>
                         </a:ext>
                       </a:extLst>
                     </a:blip>
@@ -478,7 +466,7 @@
                     </a:effectLst>
                     <a:extLst>
                       <a:ext uri="{53640926-AAD7-44D8-BBD7-CCE9431645EC}">
-                        <a14:shadowObscured xmlns:a14="http://schemas.microsoft.com/office/drawing/2010/main"/>
+                        <a14:shadowObscured xmlns:a14="http://schemas.microsoft.com/office/drawing/2010/main" xmlns:wps="http://schemas.microsoft.com/office/word/2010/wordprocessingShape" xmlns:wpi="http://schemas.microsoft.com/office/word/2010/wordprocessingInk" xmlns:wpg="http://schemas.microsoft.com/office/word/2010/wordprocessingGroup" xmlns:w15="http://schemas.microsoft.com/office/word/2012/wordml" xmlns:w14="http://schemas.microsoft.com/office/word/2010/wordml" xmlns:w="http://schemas.openxmlformats.org/wordprocessingml/2006/main" xmlns:w10="urn:schemas-microsoft-com:office:word" xmlns:wp14="http://schemas.microsoft.com/office/word/2010/wordprocessingDrawing" xmlns:v="urn:schemas-microsoft-com:vml" xmlns:o="urn:schemas-microsoft-com:office:office" xmlns:mc="http://schemas.openxmlformats.org/markup-compatibility/2006" xmlns:wpc="http://schemas.microsoft.com/office/word/2010/wordprocessingCanvas" xmlns=""/>
                       </a:ext>
                     </a:extLst>
                   </pic:spPr>
@@ -491,7 +479,7 @@
     </w:p>
     <w:p>
       <w:pPr>
-        <w:pStyle w:val="Lijstalinea"/>
+        <w:pStyle w:val="ListParagraph"/>
         <w:numPr>
           <w:ilvl w:val="0"/>
           <w:numId w:val="1"/>
@@ -511,7 +499,7 @@
           <w:lang w:eastAsia="nl-NL"/>
         </w:rPr>
         <w:drawing>
-          <wp:inline distT="0" distB="0" distL="0" distR="0" wp14:anchorId="76143902" wp14:editId="00DBFAD1">
+          <wp:inline distT="0" distB="0" distL="0" distR="0">
             <wp:extent cx="5495925" cy="4162425"/>
             <wp:effectExtent l="152400" t="152400" r="371475" b="371475"/>
             <wp:docPr id="3" name="Afbeelding 3"/>
@@ -531,7 +519,7 @@
                     <a:blip r:embed="rId9">
                       <a:extLst>
                         <a:ext uri="{28A0092B-C50C-407E-A947-70E740481C1C}">
-                          <a14:useLocalDpi xmlns:a14="http://schemas.microsoft.com/office/drawing/2010/main" val="0"/>
+                          <a14:useLocalDpi xmlns:a14="http://schemas.microsoft.com/office/drawing/2010/main" xmlns:wps="http://schemas.microsoft.com/office/word/2010/wordprocessingShape" xmlns:wpi="http://schemas.microsoft.com/office/word/2010/wordprocessingInk" xmlns:wpg="http://schemas.microsoft.com/office/word/2010/wordprocessingGroup" xmlns:w15="http://schemas.microsoft.com/office/word/2012/wordml" xmlns:w14="http://schemas.microsoft.com/office/word/2010/wordml" xmlns:w="http://schemas.openxmlformats.org/wordprocessingml/2006/main" xmlns:w10="urn:schemas-microsoft-com:office:word" xmlns:wp14="http://schemas.microsoft.com/office/word/2010/wordprocessingDrawing" xmlns:v="urn:schemas-microsoft-com:vml" xmlns:o="urn:schemas-microsoft-com:office:office" xmlns:mc="http://schemas.openxmlformats.org/markup-compatibility/2006" xmlns:wpc="http://schemas.microsoft.com/office/word/2010/wordprocessingCanvas" xmlns="" val="0"/>
                         </a:ext>
                       </a:extLst>
                     </a:blip>
@@ -558,7 +546,7 @@
                     </a:effectLst>
                     <a:extLst>
                       <a:ext uri="{53640926-AAD7-44D8-BBD7-CCE9431645EC}">
-                        <a14:shadowObscured xmlns:a14="http://schemas.microsoft.com/office/drawing/2010/main"/>
+                        <a14:shadowObscured xmlns:a14="http://schemas.microsoft.com/office/drawing/2010/main" xmlns:wps="http://schemas.microsoft.com/office/word/2010/wordprocessingShape" xmlns:wpi="http://schemas.microsoft.com/office/word/2010/wordprocessingInk" xmlns:wpg="http://schemas.microsoft.com/office/word/2010/wordprocessingGroup" xmlns:w15="http://schemas.microsoft.com/office/word/2012/wordml" xmlns:w14="http://schemas.microsoft.com/office/word/2010/wordml" xmlns:w="http://schemas.openxmlformats.org/wordprocessingml/2006/main" xmlns:w10="urn:schemas-microsoft-com:office:word" xmlns:wp14="http://schemas.microsoft.com/office/word/2010/wordprocessingDrawing" xmlns:v="urn:schemas-microsoft-com:vml" xmlns:o="urn:schemas-microsoft-com:office:office" xmlns:mc="http://schemas.openxmlformats.org/markup-compatibility/2006" xmlns:wpc="http://schemas.microsoft.com/office/word/2010/wordprocessingCanvas" xmlns=""/>
                       </a:ext>
                     </a:extLst>
                   </pic:spPr>
@@ -576,7 +564,7 @@
     </w:p>
     <w:p>
       <w:pPr>
-        <w:pStyle w:val="Lijstalinea"/>
+        <w:pStyle w:val="ListParagraph"/>
         <w:numPr>
           <w:ilvl w:val="0"/>
           <w:numId w:val="1"/>
@@ -612,7 +600,7 @@
                     <a:blip r:embed="rId10">
                       <a:extLst>
                         <a:ext uri="{28A0092B-C50C-407E-A947-70E740481C1C}">
-                          <a14:useLocalDpi xmlns:a14="http://schemas.microsoft.com/office/drawing/2010/main" val="0"/>
+                          <a14:useLocalDpi xmlns:a14="http://schemas.microsoft.com/office/drawing/2010/main" xmlns:wps="http://schemas.microsoft.com/office/word/2010/wordprocessingShape" xmlns:wpi="http://schemas.microsoft.com/office/word/2010/wordprocessingInk" xmlns:wpg="http://schemas.microsoft.com/office/word/2010/wordprocessingGroup" xmlns:w15="http://schemas.microsoft.com/office/word/2012/wordml" xmlns:w14="http://schemas.microsoft.com/office/word/2010/wordml" xmlns:w="http://schemas.openxmlformats.org/wordprocessingml/2006/main" xmlns:w10="urn:schemas-microsoft-com:office:word" xmlns:wp14="http://schemas.microsoft.com/office/word/2010/wordprocessingDrawing" xmlns:v="urn:schemas-microsoft-com:vml" xmlns:o="urn:schemas-microsoft-com:office:office" xmlns:mc="http://schemas.openxmlformats.org/markup-compatibility/2006" xmlns:wpc="http://schemas.microsoft.com/office/word/2010/wordprocessingCanvas" xmlns="" val="0"/>
                         </a:ext>
                       </a:extLst>
                     </a:blip>
@@ -639,7 +627,7 @@
                     </a:effectLst>
                     <a:extLst>
                       <a:ext uri="{53640926-AAD7-44D8-BBD7-CCE9431645EC}">
-                        <a14:shadowObscured xmlns:a14="http://schemas.microsoft.com/office/drawing/2010/main"/>
+                        <a14:shadowObscured xmlns:a14="http://schemas.microsoft.com/office/drawing/2010/main" xmlns:wps="http://schemas.microsoft.com/office/word/2010/wordprocessingShape" xmlns:wpi="http://schemas.microsoft.com/office/word/2010/wordprocessingInk" xmlns:wpg="http://schemas.microsoft.com/office/word/2010/wordprocessingGroup" xmlns:w15="http://schemas.microsoft.com/office/word/2012/wordml" xmlns:w14="http://schemas.microsoft.com/office/word/2010/wordml" xmlns:w="http://schemas.openxmlformats.org/wordprocessingml/2006/main" xmlns:w10="urn:schemas-microsoft-com:office:word" xmlns:wp14="http://schemas.microsoft.com/office/word/2010/wordprocessingDrawing" xmlns:v="urn:schemas-microsoft-com:vml" xmlns:o="urn:schemas-microsoft-com:office:office" xmlns:mc="http://schemas.openxmlformats.org/markup-compatibility/2006" xmlns:wpc="http://schemas.microsoft.com/office/word/2010/wordprocessingCanvas" xmlns=""/>
                       </a:ext>
                     </a:extLst>
                   </pic:spPr>
@@ -652,7 +640,7 @@
     </w:p>
     <w:p>
       <w:pPr>
-        <w:pStyle w:val="Lijstalinea"/>
+        <w:pStyle w:val="ListParagraph"/>
         <w:ind w:left="360"/>
       </w:pPr>
       <w:r>
@@ -667,13 +655,13 @@
     </w:p>
     <w:p>
       <w:pPr>
-        <w:pStyle w:val="Lijstalinea"/>
+        <w:pStyle w:val="ListParagraph"/>
         <w:ind w:left="360"/>
       </w:pPr>
     </w:p>
     <w:p>
       <w:pPr>
-        <w:pStyle w:val="Lijstalinea"/>
+        <w:pStyle w:val="ListParagraph"/>
         <w:numPr>
           <w:ilvl w:val="0"/>
           <w:numId w:val="1"/>
@@ -708,7 +696,7 @@
           <w:lang w:eastAsia="nl-NL"/>
         </w:rPr>
         <w:drawing>
-          <wp:inline distT="0" distB="0" distL="0" distR="0" wp14:anchorId="06B1C754" wp14:editId="6D3890A5">
+          <wp:inline distT="0" distB="0" distL="0" distR="0">
             <wp:extent cx="5514975" cy="2657475"/>
             <wp:effectExtent l="152400" t="152400" r="371475" b="371475"/>
             <wp:docPr id="5" name="Afbeelding 5"/>
@@ -728,7 +716,7 @@
                     <a:blip r:embed="rId11">
                       <a:extLst>
                         <a:ext uri="{28A0092B-C50C-407E-A947-70E740481C1C}">
-                          <a14:useLocalDpi xmlns:a14="http://schemas.microsoft.com/office/drawing/2010/main" val="0"/>
+                          <a14:useLocalDpi xmlns:a14="http://schemas.microsoft.com/office/drawing/2010/main" xmlns:wps="http://schemas.microsoft.com/office/word/2010/wordprocessingShape" xmlns:wpi="http://schemas.microsoft.com/office/word/2010/wordprocessingInk" xmlns:wpg="http://schemas.microsoft.com/office/word/2010/wordprocessingGroup" xmlns:w15="http://schemas.microsoft.com/office/word/2012/wordml" xmlns:w14="http://schemas.microsoft.com/office/word/2010/wordml" xmlns:w="http://schemas.openxmlformats.org/wordprocessingml/2006/main" xmlns:w10="urn:schemas-microsoft-com:office:word" xmlns:wp14="http://schemas.microsoft.com/office/word/2010/wordprocessingDrawing" xmlns:v="urn:schemas-microsoft-com:vml" xmlns:o="urn:schemas-microsoft-com:office:office" xmlns:mc="http://schemas.openxmlformats.org/markup-compatibility/2006" xmlns:wpc="http://schemas.microsoft.com/office/word/2010/wordprocessingCanvas" xmlns="" val="0"/>
                         </a:ext>
                       </a:extLst>
                     </a:blip>
@@ -755,7 +743,7 @@
                     </a:effectLst>
                     <a:extLst>
                       <a:ext uri="{53640926-AAD7-44D8-BBD7-CCE9431645EC}">
-                        <a14:shadowObscured xmlns:a14="http://schemas.microsoft.com/office/drawing/2010/main"/>
+                        <a14:shadowObscured xmlns:a14="http://schemas.microsoft.com/office/drawing/2010/main" xmlns:wps="http://schemas.microsoft.com/office/word/2010/wordprocessingShape" xmlns:wpi="http://schemas.microsoft.com/office/word/2010/wordprocessingInk" xmlns:wpg="http://schemas.microsoft.com/office/word/2010/wordprocessingGroup" xmlns:w15="http://schemas.microsoft.com/office/word/2012/wordml" xmlns:w14="http://schemas.microsoft.com/office/word/2010/wordml" xmlns:w="http://schemas.openxmlformats.org/wordprocessingml/2006/main" xmlns:w10="urn:schemas-microsoft-com:office:word" xmlns:wp14="http://schemas.microsoft.com/office/word/2010/wordprocessingDrawing" xmlns:v="urn:schemas-microsoft-com:vml" xmlns:o="urn:schemas-microsoft-com:office:office" xmlns:mc="http://schemas.openxmlformats.org/markup-compatibility/2006" xmlns:wpc="http://schemas.microsoft.com/office/word/2010/wordprocessingCanvas" xmlns=""/>
                       </a:ext>
                     </a:extLst>
                   </pic:spPr>
@@ -768,7 +756,7 @@
     </w:p>
     <w:p>
       <w:pPr>
-        <w:pStyle w:val="Lijstalinea"/>
+        <w:pStyle w:val="ListParagraph"/>
         <w:numPr>
           <w:ilvl w:val="0"/>
           <w:numId w:val="1"/>
@@ -788,7 +776,7 @@
     </w:p>
     <w:p>
       <w:pPr>
-        <w:pStyle w:val="Lijstalinea"/>
+        <w:pStyle w:val="ListParagraph"/>
         <w:numPr>
           <w:ilvl w:val="0"/>
           <w:numId w:val="1"/>
@@ -830,7 +818,7 @@
                     <a:blip r:embed="rId12">
                       <a:extLst>
                         <a:ext uri="{28A0092B-C50C-407E-A947-70E740481C1C}">
-                          <a14:useLocalDpi xmlns:a14="http://schemas.microsoft.com/office/drawing/2010/main" val="0"/>
+                          <a14:useLocalDpi xmlns:a14="http://schemas.microsoft.com/office/drawing/2010/main" xmlns:wps="http://schemas.microsoft.com/office/word/2010/wordprocessingShape" xmlns:wpi="http://schemas.microsoft.com/office/word/2010/wordprocessingInk" xmlns:wpg="http://schemas.microsoft.com/office/word/2010/wordprocessingGroup" xmlns:w15="http://schemas.microsoft.com/office/word/2012/wordml" xmlns:w14="http://schemas.microsoft.com/office/word/2010/wordml" xmlns:w="http://schemas.openxmlformats.org/wordprocessingml/2006/main" xmlns:w10="urn:schemas-microsoft-com:office:word" xmlns:wp14="http://schemas.microsoft.com/office/word/2010/wordprocessingDrawing" xmlns:v="urn:schemas-microsoft-com:vml" xmlns:o="urn:schemas-microsoft-com:office:office" xmlns:mc="http://schemas.openxmlformats.org/markup-compatibility/2006" xmlns:wpc="http://schemas.microsoft.com/office/word/2010/wordprocessingCanvas" xmlns="" val="0"/>
                         </a:ext>
                       </a:extLst>
                     </a:blip>
@@ -857,7 +845,7 @@
                     </a:effectLst>
                     <a:extLst>
                       <a:ext uri="{53640926-AAD7-44D8-BBD7-CCE9431645EC}">
-                        <a14:shadowObscured xmlns:a14="http://schemas.microsoft.com/office/drawing/2010/main"/>
+                        <a14:shadowObscured xmlns:a14="http://schemas.microsoft.com/office/drawing/2010/main" xmlns:wps="http://schemas.microsoft.com/office/word/2010/wordprocessingShape" xmlns:wpi="http://schemas.microsoft.com/office/word/2010/wordprocessingInk" xmlns:wpg="http://schemas.microsoft.com/office/word/2010/wordprocessingGroup" xmlns:w15="http://schemas.microsoft.com/office/word/2012/wordml" xmlns:w14="http://schemas.microsoft.com/office/word/2010/wordml" xmlns:w="http://schemas.openxmlformats.org/wordprocessingml/2006/main" xmlns:w10="urn:schemas-microsoft-com:office:word" xmlns:wp14="http://schemas.microsoft.com/office/word/2010/wordprocessingDrawing" xmlns:v="urn:schemas-microsoft-com:vml" xmlns:o="urn:schemas-microsoft-com:office:office" xmlns:mc="http://schemas.openxmlformats.org/markup-compatibility/2006" xmlns:wpc="http://schemas.microsoft.com/office/word/2010/wordprocessingCanvas" xmlns=""/>
                       </a:ext>
                     </a:extLst>
                   </pic:spPr>
@@ -870,7 +858,7 @@
     </w:p>
     <w:p>
       <w:pPr>
-        <w:pStyle w:val="Lijstalinea"/>
+        <w:pStyle w:val="ListParagraph"/>
         <w:numPr>
           <w:ilvl w:val="0"/>
           <w:numId w:val="1"/>
@@ -890,7 +878,7 @@
     </w:p>
     <w:p>
       <w:pPr>
-        <w:pStyle w:val="Lijstalinea"/>
+        <w:pStyle w:val="ListParagraph"/>
         <w:ind w:left="360"/>
       </w:pPr>
       <w:r>
@@ -919,7 +907,7 @@
                     <a:blip r:embed="rId13">
                       <a:extLst>
                         <a:ext uri="{28A0092B-C50C-407E-A947-70E740481C1C}">
-                          <a14:useLocalDpi xmlns:a14="http://schemas.microsoft.com/office/drawing/2010/main" val="0"/>
+                          <a14:useLocalDpi xmlns:a14="http://schemas.microsoft.com/office/drawing/2010/main" xmlns:wps="http://schemas.microsoft.com/office/word/2010/wordprocessingShape" xmlns:wpi="http://schemas.microsoft.com/office/word/2010/wordprocessingInk" xmlns:wpg="http://schemas.microsoft.com/office/word/2010/wordprocessingGroup" xmlns:w15="http://schemas.microsoft.com/office/word/2012/wordml" xmlns:w14="http://schemas.microsoft.com/office/word/2010/wordml" xmlns:w="http://schemas.openxmlformats.org/wordprocessingml/2006/main" xmlns:w10="urn:schemas-microsoft-com:office:word" xmlns:wp14="http://schemas.microsoft.com/office/word/2010/wordprocessingDrawing" xmlns:v="urn:schemas-microsoft-com:vml" xmlns:o="urn:schemas-microsoft-com:office:office" xmlns:mc="http://schemas.openxmlformats.org/markup-compatibility/2006" xmlns:wpc="http://schemas.microsoft.com/office/word/2010/wordprocessingCanvas" xmlns="" val="0"/>
                         </a:ext>
                       </a:extLst>
                     </a:blip>
@@ -946,7 +934,7 @@
                     </a:effectLst>
                     <a:extLst>
                       <a:ext uri="{53640926-AAD7-44D8-BBD7-CCE9431645EC}">
-                        <a14:shadowObscured xmlns:a14="http://schemas.microsoft.com/office/drawing/2010/main"/>
+                        <a14:shadowObscured xmlns:a14="http://schemas.microsoft.com/office/drawing/2010/main" xmlns:wps="http://schemas.microsoft.com/office/word/2010/wordprocessingShape" xmlns:wpi="http://schemas.microsoft.com/office/word/2010/wordprocessingInk" xmlns:wpg="http://schemas.microsoft.com/office/word/2010/wordprocessingGroup" xmlns:w15="http://schemas.microsoft.com/office/word/2012/wordml" xmlns:w14="http://schemas.microsoft.com/office/word/2010/wordml" xmlns:w="http://schemas.openxmlformats.org/wordprocessingml/2006/main" xmlns:w10="urn:schemas-microsoft-com:office:word" xmlns:wp14="http://schemas.microsoft.com/office/word/2010/wordprocessingDrawing" xmlns:v="urn:schemas-microsoft-com:vml" xmlns:o="urn:schemas-microsoft-com:office:office" xmlns:mc="http://schemas.openxmlformats.org/markup-compatibility/2006" xmlns:wpc="http://schemas.microsoft.com/office/word/2010/wordprocessingCanvas" xmlns=""/>
                       </a:ext>
                     </a:extLst>
                   </pic:spPr>
@@ -959,7 +947,7 @@
     </w:p>
     <w:p>
       <w:pPr>
-        <w:pStyle w:val="Lijstalinea"/>
+        <w:pStyle w:val="ListParagraph"/>
         <w:numPr>
           <w:ilvl w:val="0"/>
           <w:numId w:val="1"/>
@@ -978,7 +966,7 @@
     </w:p>
     <w:p>
       <w:pPr>
-        <w:pStyle w:val="Kop1"/>
+        <w:pStyle w:val="Heading1"/>
       </w:pPr>
       <w:r>
         <w:lastRenderedPageBreak/>
@@ -988,7 +976,7 @@
     <w:p/>
     <w:p>
       <w:pPr>
-        <w:pStyle w:val="Lijstalinea"/>
+        <w:pStyle w:val="ListParagraph"/>
         <w:numPr>
           <w:ilvl w:val="0"/>
           <w:numId w:val="3"/>
@@ -1023,7 +1011,7 @@
                     <a:blip r:embed="rId14">
                       <a:extLst>
                         <a:ext uri="{28A0092B-C50C-407E-A947-70E740481C1C}">
-                          <a14:useLocalDpi xmlns:a14="http://schemas.microsoft.com/office/drawing/2010/main" val="0"/>
+                          <a14:useLocalDpi xmlns:a14="http://schemas.microsoft.com/office/drawing/2010/main" xmlns:wps="http://schemas.microsoft.com/office/word/2010/wordprocessingShape" xmlns:wpi="http://schemas.microsoft.com/office/word/2010/wordprocessingInk" xmlns:wpg="http://schemas.microsoft.com/office/word/2010/wordprocessingGroup" xmlns:w15="http://schemas.microsoft.com/office/word/2012/wordml" xmlns:w14="http://schemas.microsoft.com/office/word/2010/wordml" xmlns:w="http://schemas.openxmlformats.org/wordprocessingml/2006/main" xmlns:w10="urn:schemas-microsoft-com:office:word" xmlns:wp14="http://schemas.microsoft.com/office/word/2010/wordprocessingDrawing" xmlns:v="urn:schemas-microsoft-com:vml" xmlns:o="urn:schemas-microsoft-com:office:office" xmlns:mc="http://schemas.openxmlformats.org/markup-compatibility/2006" xmlns:wpc="http://schemas.microsoft.com/office/word/2010/wordprocessingCanvas" xmlns="" val="0"/>
                         </a:ext>
                       </a:extLst>
                     </a:blip>
@@ -1050,7 +1038,7 @@
                     </a:effectLst>
                     <a:extLst>
                       <a:ext uri="{53640926-AAD7-44D8-BBD7-CCE9431645EC}">
-                        <a14:shadowObscured xmlns:a14="http://schemas.microsoft.com/office/drawing/2010/main"/>
+                        <a14:shadowObscured xmlns:a14="http://schemas.microsoft.com/office/drawing/2010/main" xmlns:wps="http://schemas.microsoft.com/office/word/2010/wordprocessingShape" xmlns:wpi="http://schemas.microsoft.com/office/word/2010/wordprocessingInk" xmlns:wpg="http://schemas.microsoft.com/office/word/2010/wordprocessingGroup" xmlns:w15="http://schemas.microsoft.com/office/word/2012/wordml" xmlns:w14="http://schemas.microsoft.com/office/word/2010/wordml" xmlns:w="http://schemas.openxmlformats.org/wordprocessingml/2006/main" xmlns:w10="urn:schemas-microsoft-com:office:word" xmlns:wp14="http://schemas.microsoft.com/office/word/2010/wordprocessingDrawing" xmlns:v="urn:schemas-microsoft-com:vml" xmlns:o="urn:schemas-microsoft-com:office:office" xmlns:mc="http://schemas.openxmlformats.org/markup-compatibility/2006" xmlns:wpc="http://schemas.microsoft.com/office/word/2010/wordprocessingCanvas" xmlns=""/>
                       </a:ext>
                     </a:extLst>
                   </pic:spPr>
@@ -1063,7 +1051,7 @@
     </w:p>
     <w:p>
       <w:pPr>
-        <w:pStyle w:val="Lijstalinea"/>
+        <w:pStyle w:val="ListParagraph"/>
         <w:numPr>
           <w:ilvl w:val="0"/>
           <w:numId w:val="3"/>
@@ -1098,7 +1086,7 @@
                     <a:blip r:embed="rId15">
                       <a:extLst>
                         <a:ext uri="{28A0092B-C50C-407E-A947-70E740481C1C}">
-                          <a14:useLocalDpi xmlns:a14="http://schemas.microsoft.com/office/drawing/2010/main" val="0"/>
+                          <a14:useLocalDpi xmlns:a14="http://schemas.microsoft.com/office/drawing/2010/main" xmlns:wps="http://schemas.microsoft.com/office/word/2010/wordprocessingShape" xmlns:wpi="http://schemas.microsoft.com/office/word/2010/wordprocessingInk" xmlns:wpg="http://schemas.microsoft.com/office/word/2010/wordprocessingGroup" xmlns:w15="http://schemas.microsoft.com/office/word/2012/wordml" xmlns:w14="http://schemas.microsoft.com/office/word/2010/wordml" xmlns:w="http://schemas.openxmlformats.org/wordprocessingml/2006/main" xmlns:w10="urn:schemas-microsoft-com:office:word" xmlns:wp14="http://schemas.microsoft.com/office/word/2010/wordprocessingDrawing" xmlns:v="urn:schemas-microsoft-com:vml" xmlns:o="urn:schemas-microsoft-com:office:office" xmlns:mc="http://schemas.openxmlformats.org/markup-compatibility/2006" xmlns:wpc="http://schemas.microsoft.com/office/word/2010/wordprocessingCanvas" xmlns="" val="0"/>
                         </a:ext>
                       </a:extLst>
                     </a:blip>
@@ -1125,7 +1113,7 @@
                     </a:effectLst>
                     <a:extLst>
                       <a:ext uri="{53640926-AAD7-44D8-BBD7-CCE9431645EC}">
-                        <a14:shadowObscured xmlns:a14="http://schemas.microsoft.com/office/drawing/2010/main"/>
+                        <a14:shadowObscured xmlns:a14="http://schemas.microsoft.com/office/drawing/2010/main" xmlns:wps="http://schemas.microsoft.com/office/word/2010/wordprocessingShape" xmlns:wpi="http://schemas.microsoft.com/office/word/2010/wordprocessingInk" xmlns:wpg="http://schemas.microsoft.com/office/word/2010/wordprocessingGroup" xmlns:w15="http://schemas.microsoft.com/office/word/2012/wordml" xmlns:w14="http://schemas.microsoft.com/office/word/2010/wordml" xmlns:w="http://schemas.openxmlformats.org/wordprocessingml/2006/main" xmlns:w10="urn:schemas-microsoft-com:office:word" xmlns:wp14="http://schemas.microsoft.com/office/word/2010/wordprocessingDrawing" xmlns:v="urn:schemas-microsoft-com:vml" xmlns:o="urn:schemas-microsoft-com:office:office" xmlns:mc="http://schemas.openxmlformats.org/markup-compatibility/2006" xmlns:wpc="http://schemas.microsoft.com/office/word/2010/wordprocessingCanvas" xmlns=""/>
                       </a:ext>
                     </a:extLst>
                   </pic:spPr>
@@ -1143,7 +1131,7 @@
     </w:p>
     <w:p>
       <w:pPr>
-        <w:pStyle w:val="Lijstalinea"/>
+        <w:pStyle w:val="ListParagraph"/>
         <w:numPr>
           <w:ilvl w:val="0"/>
           <w:numId w:val="3"/>
@@ -1179,7 +1167,7 @@
                     <a:blip r:embed="rId16">
                       <a:extLst>
                         <a:ext uri="{28A0092B-C50C-407E-A947-70E740481C1C}">
-                          <a14:useLocalDpi xmlns:a14="http://schemas.microsoft.com/office/drawing/2010/main" val="0"/>
+                          <a14:useLocalDpi xmlns:a14="http://schemas.microsoft.com/office/drawing/2010/main" xmlns:wps="http://schemas.microsoft.com/office/word/2010/wordprocessingShape" xmlns:wpi="http://schemas.microsoft.com/office/word/2010/wordprocessingInk" xmlns:wpg="http://schemas.microsoft.com/office/word/2010/wordprocessingGroup" xmlns:w15="http://schemas.microsoft.com/office/word/2012/wordml" xmlns:w14="http://schemas.microsoft.com/office/word/2010/wordml" xmlns:w="http://schemas.openxmlformats.org/wordprocessingml/2006/main" xmlns:w10="urn:schemas-microsoft-com:office:word" xmlns:wp14="http://schemas.microsoft.com/office/word/2010/wordprocessingDrawing" xmlns:v="urn:schemas-microsoft-com:vml" xmlns:o="urn:schemas-microsoft-com:office:office" xmlns:mc="http://schemas.openxmlformats.org/markup-compatibility/2006" xmlns:wpc="http://schemas.microsoft.com/office/word/2010/wordprocessingCanvas" xmlns="" val="0"/>
                         </a:ext>
                       </a:extLst>
                     </a:blip>
@@ -1206,7 +1194,7 @@
                     </a:effectLst>
                     <a:extLst>
                       <a:ext uri="{53640926-AAD7-44D8-BBD7-CCE9431645EC}">
-                        <a14:shadowObscured xmlns:a14="http://schemas.microsoft.com/office/drawing/2010/main"/>
+                        <a14:shadowObscured xmlns:a14="http://schemas.microsoft.com/office/drawing/2010/main" xmlns:wps="http://schemas.microsoft.com/office/word/2010/wordprocessingShape" xmlns:wpi="http://schemas.microsoft.com/office/word/2010/wordprocessingInk" xmlns:wpg="http://schemas.microsoft.com/office/word/2010/wordprocessingGroup" xmlns:w15="http://schemas.microsoft.com/office/word/2012/wordml" xmlns:w14="http://schemas.microsoft.com/office/word/2010/wordml" xmlns:w="http://schemas.openxmlformats.org/wordprocessingml/2006/main" xmlns:w10="urn:schemas-microsoft-com:office:word" xmlns:wp14="http://schemas.microsoft.com/office/word/2010/wordprocessingDrawing" xmlns:v="urn:schemas-microsoft-com:vml" xmlns:o="urn:schemas-microsoft-com:office:office" xmlns:mc="http://schemas.openxmlformats.org/markup-compatibility/2006" xmlns:wpc="http://schemas.microsoft.com/office/word/2010/wordprocessingCanvas" xmlns=""/>
                       </a:ext>
                     </a:extLst>
                   </pic:spPr>
@@ -1219,7 +1207,7 @@
     </w:p>
     <w:p>
       <w:pPr>
-        <w:pStyle w:val="Lijstalinea"/>
+        <w:pStyle w:val="ListParagraph"/>
         <w:numPr>
           <w:ilvl w:val="0"/>
           <w:numId w:val="3"/>
@@ -1234,7 +1222,7 @@
           <w:lang w:eastAsia="nl-NL"/>
         </w:rPr>
         <w:drawing>
-          <wp:inline distT="0" distB="0" distL="0" distR="0" wp14:anchorId="3DAB4BF1" wp14:editId="6F8D3B7B">
+          <wp:inline distT="0" distB="0" distL="0" distR="0">
             <wp:extent cx="5495925" cy="2657475"/>
             <wp:effectExtent l="152400" t="152400" r="371475" b="371475"/>
             <wp:docPr id="12" name="Afbeelding 12"/>
@@ -1254,7 +1242,7 @@
                     <a:blip r:embed="rId17">
                       <a:extLst>
                         <a:ext uri="{28A0092B-C50C-407E-A947-70E740481C1C}">
-                          <a14:useLocalDpi xmlns:a14="http://schemas.microsoft.com/office/drawing/2010/main" val="0"/>
+                          <a14:useLocalDpi xmlns:a14="http://schemas.microsoft.com/office/drawing/2010/main" xmlns:wps="http://schemas.microsoft.com/office/word/2010/wordprocessingShape" xmlns:wpi="http://schemas.microsoft.com/office/word/2010/wordprocessingInk" xmlns:wpg="http://schemas.microsoft.com/office/word/2010/wordprocessingGroup" xmlns:w15="http://schemas.microsoft.com/office/word/2012/wordml" xmlns:w14="http://schemas.microsoft.com/office/word/2010/wordml" xmlns:w="http://schemas.openxmlformats.org/wordprocessingml/2006/main" xmlns:w10="urn:schemas-microsoft-com:office:word" xmlns:wp14="http://schemas.microsoft.com/office/word/2010/wordprocessingDrawing" xmlns:v="urn:schemas-microsoft-com:vml" xmlns:o="urn:schemas-microsoft-com:office:office" xmlns:mc="http://schemas.openxmlformats.org/markup-compatibility/2006" xmlns:wpc="http://schemas.microsoft.com/office/word/2010/wordprocessingCanvas" xmlns="" val="0"/>
                         </a:ext>
                       </a:extLst>
                     </a:blip>
@@ -1281,7 +1269,7 @@
                     </a:effectLst>
                     <a:extLst>
                       <a:ext uri="{53640926-AAD7-44D8-BBD7-CCE9431645EC}">
-                        <a14:shadowObscured xmlns:a14="http://schemas.microsoft.com/office/drawing/2010/main"/>
+                        <a14:shadowObscured xmlns:a14="http://schemas.microsoft.com/office/drawing/2010/main" xmlns:wps="http://schemas.microsoft.com/office/word/2010/wordprocessingShape" xmlns:wpi="http://schemas.microsoft.com/office/word/2010/wordprocessingInk" xmlns:wpg="http://schemas.microsoft.com/office/word/2010/wordprocessingGroup" xmlns:w15="http://schemas.microsoft.com/office/word/2012/wordml" xmlns:w14="http://schemas.microsoft.com/office/word/2010/wordml" xmlns:w="http://schemas.openxmlformats.org/wordprocessingml/2006/main" xmlns:w10="urn:schemas-microsoft-com:office:word" xmlns:wp14="http://schemas.microsoft.com/office/word/2010/wordprocessingDrawing" xmlns:v="urn:schemas-microsoft-com:vml" xmlns:o="urn:schemas-microsoft-com:office:office" xmlns:mc="http://schemas.openxmlformats.org/markup-compatibility/2006" xmlns:wpc="http://schemas.microsoft.com/office/word/2010/wordprocessingCanvas" xmlns=""/>
                       </a:ext>
                     </a:extLst>
                   </pic:spPr>
@@ -1299,7 +1287,7 @@
     </w:p>
     <w:p>
       <w:pPr>
-        <w:pStyle w:val="Lijstalinea"/>
+        <w:pStyle w:val="ListParagraph"/>
         <w:numPr>
           <w:ilvl w:val="0"/>
           <w:numId w:val="3"/>
@@ -1335,7 +1323,7 @@
                     <a:blip r:embed="rId18">
                       <a:extLst>
                         <a:ext uri="{28A0092B-C50C-407E-A947-70E740481C1C}">
-                          <a14:useLocalDpi xmlns:a14="http://schemas.microsoft.com/office/drawing/2010/main" val="0"/>
+                          <a14:useLocalDpi xmlns:a14="http://schemas.microsoft.com/office/drawing/2010/main" xmlns:wps="http://schemas.microsoft.com/office/word/2010/wordprocessingShape" xmlns:wpi="http://schemas.microsoft.com/office/word/2010/wordprocessingInk" xmlns:wpg="http://schemas.microsoft.com/office/word/2010/wordprocessingGroup" xmlns:w15="http://schemas.microsoft.com/office/word/2012/wordml" xmlns:w14="http://schemas.microsoft.com/office/word/2010/wordml" xmlns:w="http://schemas.openxmlformats.org/wordprocessingml/2006/main" xmlns:w10="urn:schemas-microsoft-com:office:word" xmlns:wp14="http://schemas.microsoft.com/office/word/2010/wordprocessingDrawing" xmlns:v="urn:schemas-microsoft-com:vml" xmlns:o="urn:schemas-microsoft-com:office:office" xmlns:mc="http://schemas.openxmlformats.org/markup-compatibility/2006" xmlns:wpc="http://schemas.microsoft.com/office/word/2010/wordprocessingCanvas" xmlns="" val="0"/>
                         </a:ext>
                       </a:extLst>
                     </a:blip>
@@ -1362,7 +1350,7 @@
                     </a:effectLst>
                     <a:extLst>
                       <a:ext uri="{53640926-AAD7-44D8-BBD7-CCE9431645EC}">
-                        <a14:shadowObscured xmlns:a14="http://schemas.microsoft.com/office/drawing/2010/main"/>
+                        <a14:shadowObscured xmlns:a14="http://schemas.microsoft.com/office/drawing/2010/main" xmlns:wps="http://schemas.microsoft.com/office/word/2010/wordprocessingShape" xmlns:wpi="http://schemas.microsoft.com/office/word/2010/wordprocessingInk" xmlns:wpg="http://schemas.microsoft.com/office/word/2010/wordprocessingGroup" xmlns:w15="http://schemas.microsoft.com/office/word/2012/wordml" xmlns:w14="http://schemas.microsoft.com/office/word/2010/wordml" xmlns:w="http://schemas.openxmlformats.org/wordprocessingml/2006/main" xmlns:w10="urn:schemas-microsoft-com:office:word" xmlns:wp14="http://schemas.microsoft.com/office/word/2010/wordprocessingDrawing" xmlns:v="urn:schemas-microsoft-com:vml" xmlns:o="urn:schemas-microsoft-com:office:office" xmlns:mc="http://schemas.openxmlformats.org/markup-compatibility/2006" xmlns:wpc="http://schemas.microsoft.com/office/word/2010/wordprocessingCanvas" xmlns=""/>
                       </a:ext>
                     </a:extLst>
                   </pic:spPr>
@@ -1375,7 +1363,7 @@
     </w:p>
     <w:p>
       <w:pPr>
-        <w:pStyle w:val="Lijstalinea"/>
+        <w:pStyle w:val="ListParagraph"/>
         <w:numPr>
           <w:ilvl w:val="0"/>
           <w:numId w:val="3"/>
@@ -1410,7 +1398,7 @@
                     <a:blip r:embed="rId19">
                       <a:extLst>
                         <a:ext uri="{28A0092B-C50C-407E-A947-70E740481C1C}">
-                          <a14:useLocalDpi xmlns:a14="http://schemas.microsoft.com/office/drawing/2010/main" val="0"/>
+                          <a14:useLocalDpi xmlns:a14="http://schemas.microsoft.com/office/drawing/2010/main" xmlns:wps="http://schemas.microsoft.com/office/word/2010/wordprocessingShape" xmlns:wpi="http://schemas.microsoft.com/office/word/2010/wordprocessingInk" xmlns:wpg="http://schemas.microsoft.com/office/word/2010/wordprocessingGroup" xmlns:w15="http://schemas.microsoft.com/office/word/2012/wordml" xmlns:w14="http://schemas.microsoft.com/office/word/2010/wordml" xmlns:w="http://schemas.openxmlformats.org/wordprocessingml/2006/main" xmlns:w10="urn:schemas-microsoft-com:office:word" xmlns:wp14="http://schemas.microsoft.com/office/word/2010/wordprocessingDrawing" xmlns:v="urn:schemas-microsoft-com:vml" xmlns:o="urn:schemas-microsoft-com:office:office" xmlns:mc="http://schemas.openxmlformats.org/markup-compatibility/2006" xmlns:wpc="http://schemas.microsoft.com/office/word/2010/wordprocessingCanvas" xmlns="" val="0"/>
                         </a:ext>
                       </a:extLst>
                     </a:blip>
@@ -1437,7 +1425,7 @@
                     </a:effectLst>
                     <a:extLst>
                       <a:ext uri="{53640926-AAD7-44D8-BBD7-CCE9431645EC}">
-                        <a14:shadowObscured xmlns:a14="http://schemas.microsoft.com/office/drawing/2010/main"/>
+                        <a14:shadowObscured xmlns:a14="http://schemas.microsoft.com/office/drawing/2010/main" xmlns:wps="http://schemas.microsoft.com/office/word/2010/wordprocessingShape" xmlns:wpi="http://schemas.microsoft.com/office/word/2010/wordprocessingInk" xmlns:wpg="http://schemas.microsoft.com/office/word/2010/wordprocessingGroup" xmlns:w15="http://schemas.microsoft.com/office/word/2012/wordml" xmlns:w14="http://schemas.microsoft.com/office/word/2010/wordml" xmlns:w="http://schemas.openxmlformats.org/wordprocessingml/2006/main" xmlns:w10="urn:schemas-microsoft-com:office:word" xmlns:wp14="http://schemas.microsoft.com/office/word/2010/wordprocessingDrawing" xmlns:v="urn:schemas-microsoft-com:vml" xmlns:o="urn:schemas-microsoft-com:office:office" xmlns:mc="http://schemas.openxmlformats.org/markup-compatibility/2006" xmlns:wpc="http://schemas.microsoft.com/office/word/2010/wordprocessingCanvas" xmlns=""/>
                       </a:ext>
                     </a:extLst>
                   </pic:spPr>
@@ -1450,7 +1438,7 @@
     </w:p>
     <w:p>
       <w:pPr>
-        <w:pStyle w:val="Lijstalinea"/>
+        <w:pStyle w:val="ListParagraph"/>
         <w:numPr>
           <w:ilvl w:val="0"/>
           <w:numId w:val="3"/>
@@ -1488,7 +1476,7 @@
                     <a:blip r:embed="rId20">
                       <a:extLst>
                         <a:ext uri="{28A0092B-C50C-407E-A947-70E740481C1C}">
-                          <a14:useLocalDpi xmlns:a14="http://schemas.microsoft.com/office/drawing/2010/main" val="0"/>
+                          <a14:useLocalDpi xmlns:a14="http://schemas.microsoft.com/office/drawing/2010/main" xmlns:wps="http://schemas.microsoft.com/office/word/2010/wordprocessingShape" xmlns:wpi="http://schemas.microsoft.com/office/word/2010/wordprocessingInk" xmlns:wpg="http://schemas.microsoft.com/office/word/2010/wordprocessingGroup" xmlns:w15="http://schemas.microsoft.com/office/word/2012/wordml" xmlns:w14="http://schemas.microsoft.com/office/word/2010/wordml" xmlns:w="http://schemas.openxmlformats.org/wordprocessingml/2006/main" xmlns:w10="urn:schemas-microsoft-com:office:word" xmlns:wp14="http://schemas.microsoft.com/office/word/2010/wordprocessingDrawing" xmlns:v="urn:schemas-microsoft-com:vml" xmlns:o="urn:schemas-microsoft-com:office:office" xmlns:mc="http://schemas.openxmlformats.org/markup-compatibility/2006" xmlns:wpc="http://schemas.microsoft.com/office/word/2010/wordprocessingCanvas" xmlns="" val="0"/>
                         </a:ext>
                       </a:extLst>
                     </a:blip>
@@ -1515,7 +1503,7 @@
                     </a:effectLst>
                     <a:extLst>
                       <a:ext uri="{53640926-AAD7-44D8-BBD7-CCE9431645EC}">
-                        <a14:shadowObscured xmlns:a14="http://schemas.microsoft.com/office/drawing/2010/main"/>
+                        <a14:shadowObscured xmlns:a14="http://schemas.microsoft.com/office/drawing/2010/main" xmlns:wps="http://schemas.microsoft.com/office/word/2010/wordprocessingShape" xmlns:wpi="http://schemas.microsoft.com/office/word/2010/wordprocessingInk" xmlns:wpg="http://schemas.microsoft.com/office/word/2010/wordprocessingGroup" xmlns:w15="http://schemas.microsoft.com/office/word/2012/wordml" xmlns:w14="http://schemas.microsoft.com/office/word/2010/wordml" xmlns:w="http://schemas.openxmlformats.org/wordprocessingml/2006/main" xmlns:w10="urn:schemas-microsoft-com:office:word" xmlns:wp14="http://schemas.microsoft.com/office/word/2010/wordprocessingDrawing" xmlns:v="urn:schemas-microsoft-com:vml" xmlns:o="urn:schemas-microsoft-com:office:office" xmlns:mc="http://schemas.openxmlformats.org/markup-compatibility/2006" xmlns:wpc="http://schemas.microsoft.com/office/word/2010/wordprocessingCanvas" xmlns=""/>
                       </a:ext>
                     </a:extLst>
                   </pic:spPr>
@@ -1528,7 +1516,7 @@
     </w:p>
     <w:p>
       <w:pPr>
-        <w:pStyle w:val="Lijstalinea"/>
+        <w:pStyle w:val="ListParagraph"/>
         <w:numPr>
           <w:ilvl w:val="0"/>
           <w:numId w:val="3"/>
@@ -1564,7 +1552,7 @@
                     <a:blip r:embed="rId21">
                       <a:extLst>
                         <a:ext uri="{28A0092B-C50C-407E-A947-70E740481C1C}">
-                          <a14:useLocalDpi xmlns:a14="http://schemas.microsoft.com/office/drawing/2010/main" val="0"/>
+                          <a14:useLocalDpi xmlns:a14="http://schemas.microsoft.com/office/drawing/2010/main" xmlns:wps="http://schemas.microsoft.com/office/word/2010/wordprocessingShape" xmlns:wpi="http://schemas.microsoft.com/office/word/2010/wordprocessingInk" xmlns:wpg="http://schemas.microsoft.com/office/word/2010/wordprocessingGroup" xmlns:w15="http://schemas.microsoft.com/office/word/2012/wordml" xmlns:w14="http://schemas.microsoft.com/office/word/2010/wordml" xmlns:w="http://schemas.openxmlformats.org/wordprocessingml/2006/main" xmlns:w10="urn:schemas-microsoft-com:office:word" xmlns:wp14="http://schemas.microsoft.com/office/word/2010/wordprocessingDrawing" xmlns:v="urn:schemas-microsoft-com:vml" xmlns:o="urn:schemas-microsoft-com:office:office" xmlns:mc="http://schemas.openxmlformats.org/markup-compatibility/2006" xmlns:wpc="http://schemas.microsoft.com/office/word/2010/wordprocessingCanvas" xmlns="" val="0"/>
                         </a:ext>
                       </a:extLst>
                     </a:blip>
@@ -1591,7 +1579,7 @@
                     </a:effectLst>
                     <a:extLst>
                       <a:ext uri="{53640926-AAD7-44D8-BBD7-CCE9431645EC}">
-                        <a14:shadowObscured xmlns:a14="http://schemas.microsoft.com/office/drawing/2010/main"/>
+                        <a14:shadowObscured xmlns:a14="http://schemas.microsoft.com/office/drawing/2010/main" xmlns:wps="http://schemas.microsoft.com/office/word/2010/wordprocessingShape" xmlns:wpi="http://schemas.microsoft.com/office/word/2010/wordprocessingInk" xmlns:wpg="http://schemas.microsoft.com/office/word/2010/wordprocessingGroup" xmlns:w15="http://schemas.microsoft.com/office/word/2012/wordml" xmlns:w14="http://schemas.microsoft.com/office/word/2010/wordml" xmlns:w="http://schemas.openxmlformats.org/wordprocessingml/2006/main" xmlns:w10="urn:schemas-microsoft-com:office:word" xmlns:wp14="http://schemas.microsoft.com/office/word/2010/wordprocessingDrawing" xmlns:v="urn:schemas-microsoft-com:vml" xmlns:o="urn:schemas-microsoft-com:office:office" xmlns:mc="http://schemas.openxmlformats.org/markup-compatibility/2006" xmlns:wpc="http://schemas.microsoft.com/office/word/2010/wordprocessingCanvas" xmlns=""/>
                       </a:ext>
                     </a:extLst>
                   </pic:spPr>
@@ -1604,7 +1592,7 @@
     </w:p>
     <w:p>
       <w:pPr>
-        <w:pStyle w:val="Lijstalinea"/>
+        <w:pStyle w:val="ListParagraph"/>
         <w:numPr>
           <w:ilvl w:val="0"/>
           <w:numId w:val="3"/>
@@ -1626,8 +1614,8 @@
 </file>
 
 <file path=word/numbering.xml><?xml version="1.0" encoding="utf-8"?>
-<w:numbering xmlns:wpc="http://schemas.microsoft.com/office/word/2010/wordprocessingCanvas" xmlns:mc="http://schemas.openxmlformats.org/markup-compatibility/2006" xmlns:o="urn:schemas-microsoft-com:office:office" xmlns:r="http://schemas.openxmlformats.org/officeDocument/2006/relationships" xmlns:m="http://schemas.openxmlformats.org/officeDocument/2006/math" xmlns:v="urn:schemas-microsoft-com:vml" xmlns:wp14="http://schemas.microsoft.com/office/word/2010/wordprocessingDrawing" xmlns:wp="http://schemas.openxmlformats.org/drawingml/2006/wordprocessingDrawing" xmlns:w10="urn:schemas-microsoft-com:office:word" xmlns:w="http://schemas.openxmlformats.org/wordprocessingml/2006/main" xmlns:w14="http://schemas.microsoft.com/office/word/2010/wordml" xmlns:w15="http://schemas.microsoft.com/office/word/2012/wordml" xmlns:wpg="http://schemas.microsoft.com/office/word/2010/wordprocessingGroup" xmlns:wpi="http://schemas.microsoft.com/office/word/2010/wordprocessingInk" xmlns:wne="http://schemas.microsoft.com/office/word/2006/wordml" xmlns:wps="http://schemas.microsoft.com/office/word/2010/wordprocessingShape" mc:Ignorable="w14 w15 wp14">
-  <w:abstractNum w:abstractNumId="0" w15:restartNumberingAfterBreak="0">
+<w:numbering xmlns:ve="http://schemas.openxmlformats.org/markup-compatibility/2006" xmlns:o="urn:schemas-microsoft-com:office:office" xmlns:r="http://schemas.openxmlformats.org/officeDocument/2006/relationships" xmlns:m="http://schemas.openxmlformats.org/officeDocument/2006/math" xmlns:v="urn:schemas-microsoft-com:vml" xmlns:wp="http://schemas.openxmlformats.org/drawingml/2006/wordprocessingDrawing" xmlns:w10="urn:schemas-microsoft-com:office:word" xmlns:w="http://schemas.openxmlformats.org/wordprocessingml/2006/main" xmlns:wne="http://schemas.microsoft.com/office/word/2006/wordml">
+  <w:abstractNum w:abstractNumId="0">
     <w:nsid w:val="03866644"/>
     <w:multiLevelType w:val="hybridMultilevel"/>
     <w:tmpl w:val="DD76A0DC"/>
@@ -1716,7 +1704,7 @@
       </w:pPr>
     </w:lvl>
   </w:abstractNum>
-  <w:abstractNum w:abstractNumId="1" w15:restartNumberingAfterBreak="0">
+  <w:abstractNum w:abstractNumId="1">
     <w:nsid w:val="61B82A1E"/>
     <w:multiLevelType w:val="hybridMultilevel"/>
     <w:tmpl w:val="0C068276"/>
@@ -1805,7 +1793,7 @@
       </w:pPr>
     </w:lvl>
   </w:abstractNum>
-  <w:abstractNum w:abstractNumId="2" w15:restartNumberingAfterBreak="0">
+  <w:abstractNum w:abstractNumId="2">
     <w:nsid w:val="6BB95AA9"/>
     <w:multiLevelType w:val="hybridMultilevel"/>
     <w:tmpl w:val="3F9A4C1A"/>
@@ -1907,7 +1895,7 @@
 </file>
 
 <file path=word/styles.xml><?xml version="1.0" encoding="utf-8"?>
-<w:styles xmlns:mc="http://schemas.openxmlformats.org/markup-compatibility/2006" xmlns:r="http://schemas.openxmlformats.org/officeDocument/2006/relationships" xmlns:w="http://schemas.openxmlformats.org/wordprocessingml/2006/main" xmlns:w14="http://schemas.microsoft.com/office/word/2010/wordml" xmlns:w15="http://schemas.microsoft.com/office/word/2012/wordml" mc:Ignorable="w14 w15">
+<w:styles xmlns:r="http://schemas.openxmlformats.org/officeDocument/2006/relationships" xmlns:w="http://schemas.openxmlformats.org/wordprocessingml/2006/main">
   <w:docDefaults>
     <w:rPrDefault>
       <w:rPr>
@@ -1919,388 +1907,155 @@
     </w:rPrDefault>
     <w:pPrDefault/>
   </w:docDefaults>
-  <w:latentStyles w:defLockedState="0" w:defUIPriority="99" w:defSemiHidden="0" w:defUnhideWhenUsed="0" w:defQFormat="0" w:count="371">
-    <w:lsdException w:name="Normal" w:uiPriority="0" w:qFormat="1"/>
-    <w:lsdException w:name="heading 1" w:uiPriority="9" w:qFormat="1"/>
-    <w:lsdException w:name="heading 2" w:semiHidden="1" w:uiPriority="9" w:unhideWhenUsed="1" w:qFormat="1"/>
-    <w:lsdException w:name="heading 3" w:semiHidden="1" w:uiPriority="9" w:unhideWhenUsed="1" w:qFormat="1"/>
-    <w:lsdException w:name="heading 4" w:semiHidden="1" w:uiPriority="9" w:unhideWhenUsed="1" w:qFormat="1"/>
-    <w:lsdException w:name="heading 5" w:semiHidden="1" w:uiPriority="9" w:unhideWhenUsed="1" w:qFormat="1"/>
-    <w:lsdException w:name="heading 6" w:semiHidden="1" w:uiPriority="9" w:unhideWhenUsed="1" w:qFormat="1"/>
-    <w:lsdException w:name="heading 7" w:semiHidden="1" w:uiPriority="9" w:unhideWhenUsed="1" w:qFormat="1"/>
-    <w:lsdException w:name="heading 8" w:semiHidden="1" w:uiPriority="9" w:unhideWhenUsed="1" w:qFormat="1"/>
-    <w:lsdException w:name="heading 9" w:semiHidden="1" w:uiPriority="9" w:unhideWhenUsed="1" w:qFormat="1"/>
-    <w:lsdException w:name="index 1" w:semiHidden="1" w:unhideWhenUsed="1"/>
-    <w:lsdException w:name="index 2" w:semiHidden="1" w:unhideWhenUsed="1"/>
-    <w:lsdException w:name="index 3" w:semiHidden="1" w:unhideWhenUsed="1"/>
-    <w:lsdException w:name="index 4" w:semiHidden="1" w:unhideWhenUsed="1"/>
-    <w:lsdException w:name="index 5" w:semiHidden="1" w:unhideWhenUsed="1"/>
-    <w:lsdException w:name="index 6" w:semiHidden="1" w:unhideWhenUsed="1"/>
-    <w:lsdException w:name="index 7" w:semiHidden="1" w:unhideWhenUsed="1"/>
-    <w:lsdException w:name="index 8" w:semiHidden="1" w:unhideWhenUsed="1"/>
-    <w:lsdException w:name="index 9" w:semiHidden="1" w:unhideWhenUsed="1"/>
-    <w:lsdException w:name="toc 1" w:semiHidden="1" w:uiPriority="39" w:unhideWhenUsed="1"/>
-    <w:lsdException w:name="toc 2" w:semiHidden="1" w:uiPriority="39" w:unhideWhenUsed="1"/>
-    <w:lsdException w:name="toc 3" w:semiHidden="1" w:uiPriority="39" w:unhideWhenUsed="1"/>
-    <w:lsdException w:name="toc 4" w:semiHidden="1" w:uiPriority="39" w:unhideWhenUsed="1"/>
-    <w:lsdException w:name="toc 5" w:semiHidden="1" w:uiPriority="39" w:unhideWhenUsed="1"/>
-    <w:lsdException w:name="toc 6" w:semiHidden="1" w:uiPriority="39" w:unhideWhenUsed="1"/>
-    <w:lsdException w:name="toc 7" w:semiHidden="1" w:uiPriority="39" w:unhideWhenUsed="1"/>
-    <w:lsdException w:name="toc 8" w:semiHidden="1" w:uiPriority="39" w:unhideWhenUsed="1"/>
-    <w:lsdException w:name="toc 9" w:semiHidden="1" w:uiPriority="39" w:unhideWhenUsed="1"/>
-    <w:lsdException w:name="Normal Indent" w:semiHidden="1" w:unhideWhenUsed="1"/>
-    <w:lsdException w:name="footnote text" w:semiHidden="1" w:unhideWhenUsed="1"/>
-    <w:lsdException w:name="annotation text" w:semiHidden="1" w:unhideWhenUsed="1"/>
-    <w:lsdException w:name="header" w:semiHidden="1" w:unhideWhenUsed="1"/>
-    <w:lsdException w:name="footer" w:semiHidden="1" w:unhideWhenUsed="1"/>
-    <w:lsdException w:name="index heading" w:semiHidden="1" w:unhideWhenUsed="1"/>
-    <w:lsdException w:name="caption" w:semiHidden="1" w:uiPriority="35" w:unhideWhenUsed="1" w:qFormat="1"/>
-    <w:lsdException w:name="table of figures" w:semiHidden="1" w:unhideWhenUsed="1"/>
-    <w:lsdException w:name="envelope address" w:semiHidden="1" w:unhideWhenUsed="1"/>
-    <w:lsdException w:name="envelope return" w:semiHidden="1" w:unhideWhenUsed="1"/>
-    <w:lsdException w:name="footnote reference" w:semiHidden="1" w:unhideWhenUsed="1"/>
-    <w:lsdException w:name="annotation reference" w:semiHidden="1" w:unhideWhenUsed="1"/>
-    <w:lsdException w:name="line number" w:semiHidden="1" w:unhideWhenUsed="1"/>
-    <w:lsdException w:name="page number" w:semiHidden="1" w:unhideWhenUsed="1"/>
-    <w:lsdException w:name="endnote reference" w:semiHidden="1" w:unhideWhenUsed="1"/>
-    <w:lsdException w:name="endnote text" w:semiHidden="1" w:unhideWhenUsed="1"/>
-    <w:lsdException w:name="table of authorities" w:semiHidden="1" w:unhideWhenUsed="1"/>
-    <w:lsdException w:name="macro" w:semiHidden="1" w:unhideWhenUsed="1"/>
-    <w:lsdException w:name="toa heading" w:semiHidden="1" w:unhideWhenUsed="1"/>
-    <w:lsdException w:name="List" w:semiHidden="1" w:unhideWhenUsed="1"/>
-    <w:lsdException w:name="List Bullet" w:semiHidden="1" w:unhideWhenUsed="1"/>
-    <w:lsdException w:name="List Number" w:semiHidden="1" w:unhideWhenUsed="1"/>
-    <w:lsdException w:name="List 2" w:semiHidden="1" w:unhideWhenUsed="1"/>
-    <w:lsdException w:name="List 3" w:semiHidden="1" w:unhideWhenUsed="1"/>
-    <w:lsdException w:name="List 4" w:semiHidden="1" w:unhideWhenUsed="1"/>
-    <w:lsdException w:name="List 5" w:semiHidden="1" w:unhideWhenUsed="1"/>
-    <w:lsdException w:name="List Bullet 2" w:semiHidden="1" w:unhideWhenUsed="1"/>
-    <w:lsdException w:name="List Bullet 3" w:semiHidden="1" w:unhideWhenUsed="1"/>
-    <w:lsdException w:name="List Bullet 4" w:semiHidden="1" w:unhideWhenUsed="1"/>
-    <w:lsdException w:name="List Bullet 5" w:semiHidden="1" w:unhideWhenUsed="1"/>
-    <w:lsdException w:name="List Number 2" w:semiHidden="1" w:unhideWhenUsed="1"/>
-    <w:lsdException w:name="List Number 3" w:semiHidden="1" w:unhideWhenUsed="1"/>
-    <w:lsdException w:name="List Number 4" w:semiHidden="1" w:unhideWhenUsed="1"/>
-    <w:lsdException w:name="List Number 5" w:semiHidden="1" w:unhideWhenUsed="1"/>
-    <w:lsdException w:name="Title" w:uiPriority="10" w:qFormat="1"/>
-    <w:lsdException w:name="Closing" w:semiHidden="1" w:unhideWhenUsed="1"/>
-    <w:lsdException w:name="Signature" w:semiHidden="1" w:unhideWhenUsed="1"/>
-    <w:lsdException w:name="Default Paragraph Font" w:semiHidden="1" w:uiPriority="1" w:unhideWhenUsed="1"/>
-    <w:lsdException w:name="Body Text" w:semiHidden="1" w:unhideWhenUsed="1"/>
-    <w:lsdException w:name="Body Text Indent" w:semiHidden="1" w:unhideWhenUsed="1"/>
-    <w:lsdException w:name="List Continue" w:semiHidden="1" w:unhideWhenUsed="1"/>
-    <w:lsdException w:name="List Continue 2" w:semiHidden="1" w:unhideWhenUsed="1"/>
-    <w:lsdException w:name="List Continue 3" w:semiHidden="1" w:unhideWhenUsed="1"/>
-    <w:lsdException w:name="List Continue 4" w:semiHidden="1" w:unhideWhenUsed="1"/>
-    <w:lsdException w:name="List Continue 5" w:semiHidden="1" w:unhideWhenUsed="1"/>
-    <w:lsdException w:name="Message Header" w:semiHidden="1" w:unhideWhenUsed="1"/>
-    <w:lsdException w:name="Subtitle" w:uiPriority="11" w:qFormat="1"/>
-    <w:lsdException w:name="Salutation" w:semiHidden="1" w:unhideWhenUsed="1"/>
-    <w:lsdException w:name="Date" w:semiHidden="1" w:unhideWhenUsed="1"/>
-    <w:lsdException w:name="Body Text First Indent" w:semiHidden="1" w:unhideWhenUsed="1"/>
-    <w:lsdException w:name="Body Text First Indent 2" w:semiHidden="1" w:unhideWhenUsed="1"/>
-    <w:lsdException w:name="Note Heading" w:semiHidden="1" w:unhideWhenUsed="1"/>
-    <w:lsdException w:name="Body Text 2" w:semiHidden="1" w:unhideWhenUsed="1"/>
-    <w:lsdException w:name="Body Text 3" w:semiHidden="1" w:unhideWhenUsed="1"/>
-    <w:lsdException w:name="Body Text Indent 2" w:semiHidden="1" w:unhideWhenUsed="1"/>
-    <w:lsdException w:name="Body Text Indent 3" w:semiHidden="1" w:unhideWhenUsed="1"/>
-    <w:lsdException w:name="Block Text" w:semiHidden="1" w:unhideWhenUsed="1"/>
-    <w:lsdException w:name="Hyperlink" w:semiHidden="1" w:unhideWhenUsed="1"/>
-    <w:lsdException w:name="FollowedHyperlink" w:semiHidden="1" w:unhideWhenUsed="1"/>
-    <w:lsdException w:name="Strong" w:uiPriority="22" w:qFormat="1"/>
-    <w:lsdException w:name="Emphasis" w:uiPriority="20" w:qFormat="1"/>
-    <w:lsdException w:name="Document Map" w:semiHidden="1" w:unhideWhenUsed="1"/>
-    <w:lsdException w:name="Plain Text" w:semiHidden="1" w:unhideWhenUsed="1"/>
-    <w:lsdException w:name="E-mail Signature" w:semiHidden="1" w:unhideWhenUsed="1"/>
-    <w:lsdException w:name="HTML Top of Form" w:semiHidden="1" w:unhideWhenUsed="1"/>
-    <w:lsdException w:name="HTML Bottom of Form" w:semiHidden="1" w:unhideWhenUsed="1"/>
-    <w:lsdException w:name="Normal (Web)" w:semiHidden="1" w:unhideWhenUsed="1"/>
-    <w:lsdException w:name="HTML Acronym" w:semiHidden="1" w:unhideWhenUsed="1"/>
-    <w:lsdException w:name="HTML Address" w:semiHidden="1" w:unhideWhenUsed="1"/>
-    <w:lsdException w:name="HTML Cite" w:semiHidden="1" w:unhideWhenUsed="1"/>
-    <w:lsdException w:name="HTML Code" w:semiHidden="1" w:unhideWhenUsed="1"/>
-    <w:lsdException w:name="HTML Definition" w:semiHidden="1" w:unhideWhenUsed="1"/>
-    <w:lsdException w:name="HTML Keyboard" w:semiHidden="1" w:unhideWhenUsed="1"/>
-    <w:lsdException w:name="HTML Preformatted" w:semiHidden="1" w:unhideWhenUsed="1"/>
-    <w:lsdException w:name="HTML Sample" w:semiHidden="1" w:unhideWhenUsed="1"/>
-    <w:lsdException w:name="HTML Typewriter" w:semiHidden="1" w:unhideWhenUsed="1"/>
-    <w:lsdException w:name="HTML Variable" w:semiHidden="1" w:unhideWhenUsed="1"/>
-    <w:lsdException w:name="Normal Table" w:semiHidden="1" w:unhideWhenUsed="1"/>
-    <w:lsdException w:name="annotation subject" w:semiHidden="1" w:unhideWhenUsed="1"/>
-    <w:lsdException w:name="No List" w:semiHidden="1" w:unhideWhenUsed="1"/>
-    <w:lsdException w:name="Outline List 1" w:semiHidden="1" w:unhideWhenUsed="1"/>
-    <w:lsdException w:name="Outline List 2" w:semiHidden="1" w:unhideWhenUsed="1"/>
-    <w:lsdException w:name="Outline List 3" w:semiHidden="1" w:unhideWhenUsed="1"/>
-    <w:lsdException w:name="Table Simple 1" w:semiHidden="1" w:unhideWhenUsed="1"/>
-    <w:lsdException w:name="Table Simple 2" w:semiHidden="1" w:unhideWhenUsed="1"/>
-    <w:lsdException w:name="Table Simple 3" w:semiHidden="1" w:unhideWhenUsed="1"/>
-    <w:lsdException w:name="Table Classic 1" w:semiHidden="1" w:unhideWhenUsed="1"/>
-    <w:lsdException w:name="Table Classic 2" w:semiHidden="1" w:unhideWhenUsed="1"/>
-    <w:lsdException w:name="Table Classic 3" w:semiHidden="1" w:unhideWhenUsed="1"/>
-    <w:lsdException w:name="Table Classic 4" w:semiHidden="1" w:unhideWhenUsed="1"/>
-    <w:lsdException w:name="Table Colorful 1" w:semiHidden="1" w:unhideWhenUsed="1"/>
-    <w:lsdException w:name="Table Colorful 2" w:semiHidden="1" w:unhideWhenUsed="1"/>
-    <w:lsdException w:name="Table Colorful 3" w:semiHidden="1" w:unhideWhenUsed="1"/>
-    <w:lsdException w:name="Table Columns 1" w:semiHidden="1" w:unhideWhenUsed="1"/>
-    <w:lsdException w:name="Table Columns 2" w:semiHidden="1" w:unhideWhenUsed="1"/>
-    <w:lsdException w:name="Table Columns 3" w:semiHidden="1" w:unhideWhenUsed="1"/>
-    <w:lsdException w:name="Table Columns 4" w:semiHidden="1" w:unhideWhenUsed="1"/>
-    <w:lsdException w:name="Table Columns 5" w:semiHidden="1" w:unhideWhenUsed="1"/>
-    <w:lsdException w:name="Table Grid 1" w:semiHidden="1" w:unhideWhenUsed="1"/>
-    <w:lsdException w:name="Table Grid 2" w:semiHidden="1" w:unhideWhenUsed="1"/>
-    <w:lsdException w:name="Table Grid 3" w:semiHidden="1" w:unhideWhenUsed="1"/>
-    <w:lsdException w:name="Table Grid 4" w:semiHidden="1" w:unhideWhenUsed="1"/>
-    <w:lsdException w:name="Table Grid 5" w:semiHidden="1" w:unhideWhenUsed="1"/>
-    <w:lsdException w:name="Table Grid 6" w:semiHidden="1" w:unhideWhenUsed="1"/>
-    <w:lsdException w:name="Table Grid 7" w:semiHidden="1" w:unhideWhenUsed="1"/>
-    <w:lsdException w:name="Table Grid 8" w:semiHidden="1" w:unhideWhenUsed="1"/>
-    <w:lsdException w:name="Table List 1" w:semiHidden="1" w:unhideWhenUsed="1"/>
-    <w:lsdException w:name="Table List 2" w:semiHidden="1" w:unhideWhenUsed="1"/>
-    <w:lsdException w:name="Table List 3" w:semiHidden="1" w:unhideWhenUsed="1"/>
-    <w:lsdException w:name="Table List 4" w:semiHidden="1" w:unhideWhenUsed="1"/>
-    <w:lsdException w:name="Table List 5" w:semiHidden="1" w:unhideWhenUsed="1"/>
-    <w:lsdException w:name="Table List 6" w:semiHidden="1" w:unhideWhenUsed="1"/>
-    <w:lsdException w:name="Table List 7" w:semiHidden="1" w:unhideWhenUsed="1"/>
-    <w:lsdException w:name="Table List 8" w:semiHidden="1" w:unhideWhenUsed="1"/>
-    <w:lsdException w:name="Table 3D effects 1" w:semiHidden="1" w:unhideWhenUsed="1"/>
-    <w:lsdException w:name="Table 3D effects 2" w:semiHidden="1" w:unhideWhenUsed="1"/>
-    <w:lsdException w:name="Table 3D effects 3" w:semiHidden="1" w:unhideWhenUsed="1"/>
-    <w:lsdException w:name="Table Contemporary" w:semiHidden="1" w:unhideWhenUsed="1"/>
-    <w:lsdException w:name="Table Elegant" w:semiHidden="1" w:unhideWhenUsed="1"/>
-    <w:lsdException w:name="Table Professional" w:semiHidden="1" w:unhideWhenUsed="1"/>
-    <w:lsdException w:name="Table Subtle 1" w:semiHidden="1" w:unhideWhenUsed="1"/>
-    <w:lsdException w:name="Table Subtle 2" w:semiHidden="1" w:unhideWhenUsed="1"/>
-    <w:lsdException w:name="Table Web 1" w:semiHidden="1" w:unhideWhenUsed="1"/>
-    <w:lsdException w:name="Table Web 2" w:semiHidden="1" w:unhideWhenUsed="1"/>
-    <w:lsdException w:name="Table Web 3" w:semiHidden="1" w:unhideWhenUsed="1"/>
-    <w:lsdException w:name="Balloon Text" w:semiHidden="1" w:unhideWhenUsed="1"/>
-    <w:lsdException w:name="Table Grid" w:uiPriority="39"/>
-    <w:lsdException w:name="Table Theme" w:semiHidden="1" w:unhideWhenUsed="1"/>
-    <w:lsdException w:name="Placeholder Text" w:semiHidden="1"/>
-    <w:lsdException w:name="No Spacing" w:uiPriority="1" w:qFormat="1"/>
-    <w:lsdException w:name="Light Shading" w:uiPriority="60"/>
-    <w:lsdException w:name="Light List" w:uiPriority="61"/>
-    <w:lsdException w:name="Light Grid" w:uiPriority="62"/>
-    <w:lsdException w:name="Medium Shading 1" w:uiPriority="63"/>
-    <w:lsdException w:name="Medium Shading 2" w:uiPriority="64"/>
-    <w:lsdException w:name="Medium List 1" w:uiPriority="65"/>
-    <w:lsdException w:name="Medium List 2" w:uiPriority="66"/>
-    <w:lsdException w:name="Medium Grid 1" w:uiPriority="67"/>
-    <w:lsdException w:name="Medium Grid 2" w:uiPriority="68"/>
-    <w:lsdException w:name="Medium Grid 3" w:uiPriority="69"/>
-    <w:lsdException w:name="Dark List" w:uiPriority="70"/>
-    <w:lsdException w:name="Colorful Shading" w:uiPriority="71"/>
-    <w:lsdException w:name="Colorful List" w:uiPriority="72"/>
-    <w:lsdException w:name="Colorful Grid" w:uiPriority="73"/>
-    <w:lsdException w:name="Light Shading Accent 1" w:uiPriority="60"/>
-    <w:lsdException w:name="Light List Accent 1" w:uiPriority="61"/>
-    <w:lsdException w:name="Light Grid Accent 1" w:uiPriority="62"/>
-    <w:lsdException w:name="Medium Shading 1 Accent 1" w:uiPriority="63"/>
-    <w:lsdException w:name="Medium Shading 2 Accent 1" w:uiPriority="64"/>
-    <w:lsdException w:name="Medium List 1 Accent 1" w:uiPriority="65"/>
-    <w:lsdException w:name="Revision" w:semiHidden="1"/>
-    <w:lsdException w:name="List Paragraph" w:uiPriority="34" w:qFormat="1"/>
-    <w:lsdException w:name="Quote" w:uiPriority="29" w:qFormat="1"/>
-    <w:lsdException w:name="Intense Quote" w:uiPriority="30" w:qFormat="1"/>
-    <w:lsdException w:name="Medium List 2 Accent 1" w:uiPriority="66"/>
-    <w:lsdException w:name="Medium Grid 1 Accent 1" w:uiPriority="67"/>
-    <w:lsdException w:name="Medium Grid 2 Accent 1" w:uiPriority="68"/>
-    <w:lsdException w:name="Medium Grid 3 Accent 1" w:uiPriority="69"/>
-    <w:lsdException w:name="Dark List Accent 1" w:uiPriority="70"/>
-    <w:lsdException w:name="Colorful Shading Accent 1" w:uiPriority="71"/>
-    <w:lsdException w:name="Colorful List Accent 1" w:uiPriority="72"/>
-    <w:lsdException w:name="Colorful Grid Accent 1" w:uiPriority="73"/>
-    <w:lsdException w:name="Light Shading Accent 2" w:uiPriority="60"/>
-    <w:lsdException w:name="Light List Accent 2" w:uiPriority="61"/>
-    <w:lsdException w:name="Light Grid Accent 2" w:uiPriority="62"/>
-    <w:lsdException w:name="Medium Shading 1 Accent 2" w:uiPriority="63"/>
-    <w:lsdException w:name="Medium Shading 2 Accent 2" w:uiPriority="64"/>
-    <w:lsdException w:name="Medium List 1 Accent 2" w:uiPriority="65"/>
-    <w:lsdException w:name="Medium List 2 Accent 2" w:uiPriority="66"/>
-    <w:lsdException w:name="Medium Grid 1 Accent 2" w:uiPriority="67"/>
-    <w:lsdException w:name="Medium Grid 2 Accent 2" w:uiPriority="68"/>
-    <w:lsdException w:name="Medium Grid 3 Accent 2" w:uiPriority="69"/>
-    <w:lsdException w:name="Dark List Accent 2" w:uiPriority="70"/>
-    <w:lsdException w:name="Colorful Shading Accent 2" w:uiPriority="71"/>
-    <w:lsdException w:name="Colorful List Accent 2" w:uiPriority="72"/>
-    <w:lsdException w:name="Colorful Grid Accent 2" w:uiPriority="73"/>
-    <w:lsdException w:name="Light Shading Accent 3" w:uiPriority="60"/>
-    <w:lsdException w:name="Light List Accent 3" w:uiPriority="61"/>
-    <w:lsdException w:name="Light Grid Accent 3" w:uiPriority="62"/>
-    <w:lsdException w:name="Medium Shading 1 Accent 3" w:uiPriority="63"/>
-    <w:lsdException w:name="Medium Shading 2 Accent 3" w:uiPriority="64"/>
-    <w:lsdException w:name="Medium List 1 Accent 3" w:uiPriority="65"/>
-    <w:lsdException w:name="Medium List 2 Accent 3" w:uiPriority="66"/>
-    <w:lsdException w:name="Medium Grid 1 Accent 3" w:uiPriority="67"/>
-    <w:lsdException w:name="Medium Grid 2 Accent 3" w:uiPriority="68"/>
-    <w:lsdException w:name="Medium Grid 3 Accent 3" w:uiPriority="69"/>
-    <w:lsdException w:name="Dark List Accent 3" w:uiPriority="70"/>
-    <w:lsdException w:name="Colorful Shading Accent 3" w:uiPriority="71"/>
-    <w:lsdException w:name="Colorful List Accent 3" w:uiPriority="72"/>
-    <w:lsdException w:name="Colorful Grid Accent 3" w:uiPriority="73"/>
-    <w:lsdException w:name="Light Shading Accent 4" w:uiPriority="60"/>
-    <w:lsdException w:name="Light List Accent 4" w:uiPriority="61"/>
-    <w:lsdException w:name="Light Grid Accent 4" w:uiPriority="62"/>
-    <w:lsdException w:name="Medium Shading 1 Accent 4" w:uiPriority="63"/>
-    <w:lsdException w:name="Medium Shading 2 Accent 4" w:uiPriority="64"/>
-    <w:lsdException w:name="Medium List 1 Accent 4" w:uiPriority="65"/>
-    <w:lsdException w:name="Medium List 2 Accent 4" w:uiPriority="66"/>
-    <w:lsdException w:name="Medium Grid 1 Accent 4" w:uiPriority="67"/>
-    <w:lsdException w:name="Medium Grid 2 Accent 4" w:uiPriority="68"/>
-    <w:lsdException w:name="Medium Grid 3 Accent 4" w:uiPriority="69"/>
-    <w:lsdException w:name="Dark List Accent 4" w:uiPriority="70"/>
-    <w:lsdException w:name="Colorful Shading Accent 4" w:uiPriority="71"/>
-    <w:lsdException w:name="Colorful List Accent 4" w:uiPriority="72"/>
-    <w:lsdException w:name="Colorful Grid Accent 4" w:uiPriority="73"/>
-    <w:lsdException w:name="Light Shading Accent 5" w:uiPriority="60"/>
-    <w:lsdException w:name="Light List Accent 5" w:uiPriority="61"/>
-    <w:lsdException w:name="Light Grid Accent 5" w:uiPriority="62"/>
-    <w:lsdException w:name="Medium Shading 1 Accent 5" w:uiPriority="63"/>
-    <w:lsdException w:name="Medium Shading 2 Accent 5" w:uiPriority="64"/>
-    <w:lsdException w:name="Medium List 1 Accent 5" w:uiPriority="65"/>
-    <w:lsdException w:name="Medium List 2 Accent 5" w:uiPriority="66"/>
-    <w:lsdException w:name="Medium Grid 1 Accent 5" w:uiPriority="67"/>
-    <w:lsdException w:name="Medium Grid 2 Accent 5" w:uiPriority="68"/>
-    <w:lsdException w:name="Medium Grid 3 Accent 5" w:uiPriority="69"/>
-    <w:lsdException w:name="Dark List Accent 5" w:uiPriority="70"/>
-    <w:lsdException w:name="Colorful Shading Accent 5" w:uiPriority="71"/>
-    <w:lsdException w:name="Colorful List Accent 5" w:uiPriority="72"/>
-    <w:lsdException w:name="Colorful Grid Accent 5" w:uiPriority="73"/>
-    <w:lsdException w:name="Light Shading Accent 6" w:uiPriority="60"/>
-    <w:lsdException w:name="Light List Accent 6" w:uiPriority="61"/>
-    <w:lsdException w:name="Light Grid Accent 6" w:uiPriority="62"/>
-    <w:lsdException w:name="Medium Shading 1 Accent 6" w:uiPriority="63"/>
-    <w:lsdException w:name="Medium Shading 2 Accent 6" w:uiPriority="64"/>
-    <w:lsdException w:name="Medium List 1 Accent 6" w:uiPriority="65"/>
-    <w:lsdException w:name="Medium List 2 Accent 6" w:uiPriority="66"/>
-    <w:lsdException w:name="Medium Grid 1 Accent 6" w:uiPriority="67"/>
-    <w:lsdException w:name="Medium Grid 2 Accent 6" w:uiPriority="68"/>
-    <w:lsdException w:name="Medium Grid 3 Accent 6" w:uiPriority="69"/>
-    <w:lsdException w:name="Dark List Accent 6" w:uiPriority="70"/>
-    <w:lsdException w:name="Colorful Shading Accent 6" w:uiPriority="71"/>
-    <w:lsdException w:name="Colorful List Accent 6" w:uiPriority="72"/>
-    <w:lsdException w:name="Colorful Grid Accent 6" w:uiPriority="73"/>
-    <w:lsdException w:name="Subtle Emphasis" w:uiPriority="19" w:qFormat="1"/>
-    <w:lsdException w:name="Intense Emphasis" w:uiPriority="21" w:qFormat="1"/>
-    <w:lsdException w:name="Subtle Reference" w:uiPriority="31" w:qFormat="1"/>
-    <w:lsdException w:name="Intense Reference" w:uiPriority="32" w:qFormat="1"/>
-    <w:lsdException w:name="Book Title" w:uiPriority="33" w:qFormat="1"/>
-    <w:lsdException w:name="Bibliography" w:semiHidden="1" w:uiPriority="37" w:unhideWhenUsed="1"/>
-    <w:lsdException w:name="TOC Heading" w:semiHidden="1" w:uiPriority="39" w:unhideWhenUsed="1" w:qFormat="1"/>
-    <w:lsdException w:name="Plain Table 1" w:uiPriority="41"/>
-    <w:lsdException w:name="Plain Table 2" w:uiPriority="42"/>
-    <w:lsdException w:name="Plain Table 3" w:uiPriority="43"/>
-    <w:lsdException w:name="Plain Table 4" w:uiPriority="44"/>
-    <w:lsdException w:name="Plain Table 5" w:uiPriority="45"/>
-    <w:lsdException w:name="Grid Table Light" w:uiPriority="40"/>
-    <w:lsdException w:name="Grid Table 1 Light" w:uiPriority="46"/>
-    <w:lsdException w:name="Grid Table 2" w:uiPriority="47"/>
-    <w:lsdException w:name="Grid Table 3" w:uiPriority="48"/>
-    <w:lsdException w:name="Grid Table 4" w:uiPriority="49"/>
-    <w:lsdException w:name="Grid Table 5 Dark" w:uiPriority="50"/>
-    <w:lsdException w:name="Grid Table 6 Colorful" w:uiPriority="51"/>
-    <w:lsdException w:name="Grid Table 7 Colorful" w:uiPriority="52"/>
-    <w:lsdException w:name="Grid Table 1 Light Accent 1" w:uiPriority="46"/>
-    <w:lsdException w:name="Grid Table 2 Accent 1" w:uiPriority="47"/>
-    <w:lsdException w:name="Grid Table 3 Accent 1" w:uiPriority="48"/>
-    <w:lsdException w:name="Grid Table 4 Accent 1" w:uiPriority="49"/>
-    <w:lsdException w:name="Grid Table 5 Dark Accent 1" w:uiPriority="50"/>
-    <w:lsdException w:name="Grid Table 6 Colorful Accent 1" w:uiPriority="51"/>
-    <w:lsdException w:name="Grid Table 7 Colorful Accent 1" w:uiPriority="52"/>
-    <w:lsdException w:name="Grid Table 1 Light Accent 2" w:uiPriority="46"/>
-    <w:lsdException w:name="Grid Table 2 Accent 2" w:uiPriority="47"/>
-    <w:lsdException w:name="Grid Table 3 Accent 2" w:uiPriority="48"/>
-    <w:lsdException w:name="Grid Table 4 Accent 2" w:uiPriority="49"/>
-    <w:lsdException w:name="Grid Table 5 Dark Accent 2" w:uiPriority="50"/>
-    <w:lsdException w:name="Grid Table 6 Colorful Accent 2" w:uiPriority="51"/>
-    <w:lsdException w:name="Grid Table 7 Colorful Accent 2" w:uiPriority="52"/>
-    <w:lsdException w:name="Grid Table 1 Light Accent 3" w:uiPriority="46"/>
-    <w:lsdException w:name="Grid Table 2 Accent 3" w:uiPriority="47"/>
-    <w:lsdException w:name="Grid Table 3 Accent 3" w:uiPriority="48"/>
-    <w:lsdException w:name="Grid Table 4 Accent 3" w:uiPriority="49"/>
-    <w:lsdException w:name="Grid Table 5 Dark Accent 3" w:uiPriority="50"/>
-    <w:lsdException w:name="Grid Table 6 Colorful Accent 3" w:uiPriority="51"/>
-    <w:lsdException w:name="Grid Table 7 Colorful Accent 3" w:uiPriority="52"/>
-    <w:lsdException w:name="Grid Table 1 Light Accent 4" w:uiPriority="46"/>
-    <w:lsdException w:name="Grid Table 2 Accent 4" w:uiPriority="47"/>
-    <w:lsdException w:name="Grid Table 3 Accent 4" w:uiPriority="48"/>
-    <w:lsdException w:name="Grid Table 4 Accent 4" w:uiPriority="49"/>
-    <w:lsdException w:name="Grid Table 5 Dark Accent 4" w:uiPriority="50"/>
-    <w:lsdException w:name="Grid Table 6 Colorful Accent 4" w:uiPriority="51"/>
-    <w:lsdException w:name="Grid Table 7 Colorful Accent 4" w:uiPriority="52"/>
-    <w:lsdException w:name="Grid Table 1 Light Accent 5" w:uiPriority="46"/>
-    <w:lsdException w:name="Grid Table 2 Accent 5" w:uiPriority="47"/>
-    <w:lsdException w:name="Grid Table 3 Accent 5" w:uiPriority="48"/>
-    <w:lsdException w:name="Grid Table 4 Accent 5" w:uiPriority="49"/>
-    <w:lsdException w:name="Grid Table 5 Dark Accent 5" w:uiPriority="50"/>
-    <w:lsdException w:name="Grid Table 6 Colorful Accent 5" w:uiPriority="51"/>
-    <w:lsdException w:name="Grid Table 7 Colorful Accent 5" w:uiPriority="52"/>
-    <w:lsdException w:name="Grid Table 1 Light Accent 6" w:uiPriority="46"/>
-    <w:lsdException w:name="Grid Table 2 Accent 6" w:uiPriority="47"/>
-    <w:lsdException w:name="Grid Table 3 Accent 6" w:uiPriority="48"/>
-    <w:lsdException w:name="Grid Table 4 Accent 6" w:uiPriority="49"/>
-    <w:lsdException w:name="Grid Table 5 Dark Accent 6" w:uiPriority="50"/>
-    <w:lsdException w:name="Grid Table 6 Colorful Accent 6" w:uiPriority="51"/>
-    <w:lsdException w:name="Grid Table 7 Colorful Accent 6" w:uiPriority="52"/>
-    <w:lsdException w:name="List Table 1 Light" w:uiPriority="46"/>
-    <w:lsdException w:name="List Table 2" w:uiPriority="47"/>
-    <w:lsdException w:name="List Table 3" w:uiPriority="48"/>
-    <w:lsdException w:name="List Table 4" w:uiPriority="49"/>
-    <w:lsdException w:name="List Table 5 Dark" w:uiPriority="50"/>
-    <w:lsdException w:name="List Table 6 Colorful" w:uiPriority="51"/>
-    <w:lsdException w:name="List Table 7 Colorful" w:uiPriority="52"/>
-    <w:lsdException w:name="List Table 1 Light Accent 1" w:uiPriority="46"/>
-    <w:lsdException w:name="List Table 2 Accent 1" w:uiPriority="47"/>
-    <w:lsdException w:name="List Table 3 Accent 1" w:uiPriority="48"/>
-    <w:lsdException w:name="List Table 4 Accent 1" w:uiPriority="49"/>
-    <w:lsdException w:name="List Table 5 Dark Accent 1" w:uiPriority="50"/>
-    <w:lsdException w:name="List Table 6 Colorful Accent 1" w:uiPriority="51"/>
-    <w:lsdException w:name="List Table 7 Colorful Accent 1" w:uiPriority="52"/>
-    <w:lsdException w:name="List Table 1 Light Accent 2" w:uiPriority="46"/>
-    <w:lsdException w:name="List Table 2 Accent 2" w:uiPriority="47"/>
-    <w:lsdException w:name="List Table 3 Accent 2" w:uiPriority="48"/>
-    <w:lsdException w:name="List Table 4 Accent 2" w:uiPriority="49"/>
-    <w:lsdException w:name="List Table 5 Dark Accent 2" w:uiPriority="50"/>
-    <w:lsdException w:name="List Table 6 Colorful Accent 2" w:uiPriority="51"/>
-    <w:lsdException w:name="List Table 7 Colorful Accent 2" w:uiPriority="52"/>
-    <w:lsdException w:name="List Table 1 Light Accent 3" w:uiPriority="46"/>
-    <w:lsdException w:name="List Table 2 Accent 3" w:uiPriority="47"/>
-    <w:lsdException w:name="List Table 3 Accent 3" w:uiPriority="48"/>
-    <w:lsdException w:name="List Table 4 Accent 3" w:uiPriority="49"/>
-    <w:lsdException w:name="List Table 5 Dark Accent 3" w:uiPriority="50"/>
-    <w:lsdException w:name="List Table 6 Colorful Accent 3" w:uiPriority="51"/>
-    <w:lsdException w:name="List Table 7 Colorful Accent 3" w:uiPriority="52"/>
-    <w:lsdException w:name="List Table 1 Light Accent 4" w:uiPriority="46"/>
-    <w:lsdException w:name="List Table 2 Accent 4" w:uiPriority="47"/>
-    <w:lsdException w:name="List Table 3 Accent 4" w:uiPriority="48"/>
-    <w:lsdException w:name="List Table 4 Accent 4" w:uiPriority="49"/>
-    <w:lsdException w:name="List Table 5 Dark Accent 4" w:uiPriority="50"/>
-    <w:lsdException w:name="List Table 6 Colorful Accent 4" w:uiPriority="51"/>
-    <w:lsdException w:name="List Table 7 Colorful Accent 4" w:uiPriority="52"/>
-    <w:lsdException w:name="List Table 1 Light Accent 5" w:uiPriority="46"/>
-    <w:lsdException w:name="List Table 2 Accent 5" w:uiPriority="47"/>
-    <w:lsdException w:name="List Table 3 Accent 5" w:uiPriority="48"/>
-    <w:lsdException w:name="List Table 4 Accent 5" w:uiPriority="49"/>
-    <w:lsdException w:name="List Table 5 Dark Accent 5" w:uiPriority="50"/>
-    <w:lsdException w:name="List Table 6 Colorful Accent 5" w:uiPriority="51"/>
-    <w:lsdException w:name="List Table 7 Colorful Accent 5" w:uiPriority="52"/>
-    <w:lsdException w:name="List Table 1 Light Accent 6" w:uiPriority="46"/>
-    <w:lsdException w:name="List Table 2 Accent 6" w:uiPriority="47"/>
-    <w:lsdException w:name="List Table 3 Accent 6" w:uiPriority="48"/>
-    <w:lsdException w:name="List Table 4 Accent 6" w:uiPriority="49"/>
-    <w:lsdException w:name="List Table 5 Dark Accent 6" w:uiPriority="50"/>
-    <w:lsdException w:name="List Table 6 Colorful Accent 6" w:uiPriority="51"/>
-    <w:lsdException w:name="List Table 7 Colorful Accent 6" w:uiPriority="52"/>
+  <w:latentStyles w:defLockedState="0" w:defUIPriority="99" w:defSemiHidden="1" w:defUnhideWhenUsed="1" w:defQFormat="0" w:count="267">
+    <w:lsdException w:name="Normal" w:semiHidden="0" w:uiPriority="0" w:unhideWhenUsed="0" w:qFormat="1"/>
+    <w:lsdException w:name="heading 1" w:semiHidden="0" w:uiPriority="9" w:unhideWhenUsed="0" w:qFormat="1"/>
+    <w:lsdException w:name="heading 2" w:uiPriority="9" w:qFormat="1"/>
+    <w:lsdException w:name="heading 3" w:uiPriority="9" w:qFormat="1"/>
+    <w:lsdException w:name="heading 4" w:uiPriority="9" w:qFormat="1"/>
+    <w:lsdException w:name="heading 5" w:uiPriority="9" w:qFormat="1"/>
+    <w:lsdException w:name="heading 6" w:uiPriority="9" w:qFormat="1"/>
+    <w:lsdException w:name="heading 7" w:uiPriority="9" w:qFormat="1"/>
+    <w:lsdException w:name="heading 8" w:uiPriority="9" w:qFormat="1"/>
+    <w:lsdException w:name="heading 9" w:uiPriority="9" w:qFormat="1"/>
+    <w:lsdException w:name="toc 1" w:uiPriority="39"/>
+    <w:lsdException w:name="toc 2" w:uiPriority="39"/>
+    <w:lsdException w:name="toc 3" w:uiPriority="39"/>
+    <w:lsdException w:name="toc 4" w:uiPriority="39"/>
+    <w:lsdException w:name="toc 5" w:uiPriority="39"/>
+    <w:lsdException w:name="toc 6" w:uiPriority="39"/>
+    <w:lsdException w:name="toc 7" w:uiPriority="39"/>
+    <w:lsdException w:name="toc 8" w:uiPriority="39"/>
+    <w:lsdException w:name="toc 9" w:uiPriority="39"/>
+    <w:lsdException w:name="caption" w:uiPriority="35" w:qFormat="1"/>
+    <w:lsdException w:name="Title" w:semiHidden="0" w:uiPriority="10" w:unhideWhenUsed="0" w:qFormat="1"/>
+    <w:lsdException w:name="Default Paragraph Font" w:uiPriority="1"/>
+    <w:lsdException w:name="Subtitle" w:semiHidden="0" w:uiPriority="11" w:unhideWhenUsed="0" w:qFormat="1"/>
+    <w:lsdException w:name="Strong" w:semiHidden="0" w:uiPriority="22" w:unhideWhenUsed="0" w:qFormat="1"/>
+    <w:lsdException w:name="Emphasis" w:semiHidden="0" w:uiPriority="20" w:unhideWhenUsed="0" w:qFormat="1"/>
+    <w:lsdException w:name="Table Grid" w:semiHidden="0" w:uiPriority="39" w:unhideWhenUsed="0"/>
+    <w:lsdException w:name="Placeholder Text" w:unhideWhenUsed="0"/>
+    <w:lsdException w:name="No Spacing" w:semiHidden="0" w:uiPriority="1" w:unhideWhenUsed="0" w:qFormat="1"/>
+    <w:lsdException w:name="Light Shading" w:semiHidden="0" w:uiPriority="60" w:unhideWhenUsed="0"/>
+    <w:lsdException w:name="Light List" w:semiHidden="0" w:uiPriority="61" w:unhideWhenUsed="0"/>
+    <w:lsdException w:name="Light Grid" w:semiHidden="0" w:uiPriority="62" w:unhideWhenUsed="0"/>
+    <w:lsdException w:name="Medium Shading 1" w:semiHidden="0" w:uiPriority="63" w:unhideWhenUsed="0"/>
+    <w:lsdException w:name="Medium Shading 2" w:semiHidden="0" w:uiPriority="64" w:unhideWhenUsed="0"/>
+    <w:lsdException w:name="Medium List 1" w:semiHidden="0" w:uiPriority="65" w:unhideWhenUsed="0"/>
+    <w:lsdException w:name="Medium List 2" w:semiHidden="0" w:uiPriority="66" w:unhideWhenUsed="0"/>
+    <w:lsdException w:name="Medium Grid 1" w:semiHidden="0" w:uiPriority="67" w:unhideWhenUsed="0"/>
+    <w:lsdException w:name="Medium Grid 2" w:semiHidden="0" w:uiPriority="68" w:unhideWhenUsed="0"/>
+    <w:lsdException w:name="Medium Grid 3" w:semiHidden="0" w:uiPriority="69" w:unhideWhenUsed="0"/>
+    <w:lsdException w:name="Dark List" w:semiHidden="0" w:uiPriority="70" w:unhideWhenUsed="0"/>
+    <w:lsdException w:name="Colorful Shading" w:semiHidden="0" w:uiPriority="71" w:unhideWhenUsed="0"/>
+    <w:lsdException w:name="Colorful List" w:semiHidden="0" w:uiPriority="72" w:unhideWhenUsed="0"/>
+    <w:lsdException w:name="Colorful Grid" w:semiHidden="0" w:uiPriority="73" w:unhideWhenUsed="0"/>
+    <w:lsdException w:name="Light Shading Accent 1" w:semiHidden="0" w:uiPriority="60" w:unhideWhenUsed="0"/>
+    <w:lsdException w:name="Light List Accent 1" w:semiHidden="0" w:uiPriority="61" w:unhideWhenUsed="0"/>
+    <w:lsdException w:name="Light Grid Accent 1" w:semiHidden="0" w:uiPriority="62" w:unhideWhenUsed="0"/>
+    <w:lsdException w:name="Medium Shading 1 Accent 1" w:semiHidden="0" w:uiPriority="63" w:unhideWhenUsed="0"/>
+    <w:lsdException w:name="Medium Shading 2 Accent 1" w:semiHidden="0" w:uiPriority="64" w:unhideWhenUsed="0"/>
+    <w:lsdException w:name="Medium List 1 Accent 1" w:semiHidden="0" w:uiPriority="65" w:unhideWhenUsed="0"/>
+    <w:lsdException w:name="Revision" w:unhideWhenUsed="0"/>
+    <w:lsdException w:name="List Paragraph" w:semiHidden="0" w:uiPriority="34" w:unhideWhenUsed="0" w:qFormat="1"/>
+    <w:lsdException w:name="Quote" w:semiHidden="0" w:uiPriority="29" w:unhideWhenUsed="0" w:qFormat="1"/>
+    <w:lsdException w:name="Intense Quote" w:semiHidden="0" w:uiPriority="30" w:unhideWhenUsed="0" w:qFormat="1"/>
+    <w:lsdException w:name="Medium List 2 Accent 1" w:semiHidden="0" w:uiPriority="66" w:unhideWhenUsed="0"/>
+    <w:lsdException w:name="Medium Grid 1 Accent 1" w:semiHidden="0" w:uiPriority="67" w:unhideWhenUsed="0"/>
+    <w:lsdException w:name="Medium Grid 2 Accent 1" w:semiHidden="0" w:uiPriority="68" w:unhideWhenUsed="0"/>
+    <w:lsdException w:name="Medium Grid 3 Accent 1" w:semiHidden="0" w:uiPriority="69" w:unhideWhenUsed="0"/>
+    <w:lsdException w:name="Dark List Accent 1" w:semiHidden="0" w:uiPriority="70" w:unhideWhenUsed="0"/>
+    <w:lsdException w:name="Colorful Shading Accent 1" w:semiHidden="0" w:uiPriority="71" w:unhideWhenUsed="0"/>
+    <w:lsdException w:name="Colorful List Accent 1" w:semiHidden="0" w:uiPriority="72" w:unhideWhenUsed="0"/>
+    <w:lsdException w:name="Colorful Grid Accent 1" w:semiHidden="0" w:uiPriority="73" w:unhideWhenUsed="0"/>
+    <w:lsdException w:name="Light Shading Accent 2" w:semiHidden="0" w:uiPriority="60" w:unhideWhenUsed="0"/>
+    <w:lsdException w:name="Light List Accent 2" w:semiHidden="0" w:uiPriority="61" w:unhideWhenUsed="0"/>
+    <w:lsdException w:name="Light Grid Accent 2" w:semiHidden="0" w:uiPriority="62" w:unhideWhenUsed="0"/>
+    <w:lsdException w:name="Medium Shading 1 Accent 2" w:semiHidden="0" w:uiPriority="63" w:unhideWhenUsed="0"/>
+    <w:lsdException w:name="Medium Shading 2 Accent 2" w:semiHidden="0" w:uiPriority="64" w:unhideWhenUsed="0"/>
+    <w:lsdException w:name="Medium List 1 Accent 2" w:semiHidden="0" w:uiPriority="65" w:unhideWhenUsed="0"/>
+    <w:lsdException w:name="Medium List 2 Accent 2" w:semiHidden="0" w:uiPriority="66" w:unhideWhenUsed="0"/>
+    <w:lsdException w:name="Medium Grid 1 Accent 2" w:semiHidden="0" w:uiPriority="67" w:unhideWhenUsed="0"/>
+    <w:lsdException w:name="Medium Grid 2 Accent 2" w:semiHidden="0" w:uiPriority="68" w:unhideWhenUsed="0"/>
+    <w:lsdException w:name="Medium Grid 3 Accent 2" w:semiHidden="0" w:uiPriority="69" w:unhideWhenUsed="0"/>
+    <w:lsdException w:name="Dark List Accent 2" w:semiHidden="0" w:uiPriority="70" w:unhideWhenUsed="0"/>
+    <w:lsdException w:name="Colorful Shading Accent 2" w:semiHidden="0" w:uiPriority="71" w:unhideWhenUsed="0"/>
+    <w:lsdException w:name="Colorful List Accent 2" w:semiHidden="0" w:uiPriority="72" w:unhideWhenUsed="0"/>
+    <w:lsdException w:name="Colorful Grid Accent 2" w:semiHidden="0" w:uiPriority="73" w:unhideWhenUsed="0"/>
+    <w:lsdException w:name="Light Shading Accent 3" w:semiHidden="0" w:uiPriority="60" w:unhideWhenUsed="0"/>
+    <w:lsdException w:name="Light List Accent 3" w:semiHidden="0" w:uiPriority="61" w:unhideWhenUsed="0"/>
+    <w:lsdException w:name="Light Grid Accent 3" w:semiHidden="0" w:uiPriority="62" w:unhideWhenUsed="0"/>
+    <w:lsdException w:name="Medium Shading 1 Accent 3" w:semiHidden="0" w:uiPriority="63" w:unhideWhenUsed="0"/>
+    <w:lsdException w:name="Medium Shading 2 Accent 3" w:semiHidden="0" w:uiPriority="64" w:unhideWhenUsed="0"/>
+    <w:lsdException w:name="Medium List 1 Accent 3" w:semiHidden="0" w:uiPriority="65" w:unhideWhenUsed="0"/>
+    <w:lsdException w:name="Medium List 2 Accent 3" w:semiHidden="0" w:uiPriority="66" w:unhideWhenUsed="0"/>
+    <w:lsdException w:name="Medium Grid 1 Accent 3" w:semiHidden="0" w:uiPriority="67" w:unhideWhenUsed="0"/>
+    <w:lsdException w:name="Medium Grid 2 Accent 3" w:semiHidden="0" w:uiPriority="68" w:unhideWhenUsed="0"/>
+    <w:lsdException w:name="Medium Grid 3 Accent 3" w:semiHidden="0" w:uiPriority="69" w:unhideWhenUsed="0"/>
+    <w:lsdException w:name="Dark List Accent 3" w:semiHidden="0" w:uiPriority="70" w:unhideWhenUsed="0"/>
+    <w:lsdException w:name="Colorful Shading Accent 3" w:semiHidden="0" w:uiPriority="71" w:unhideWhenUsed="0"/>
+    <w:lsdException w:name="Colorful List Accent 3" w:semiHidden="0" w:uiPriority="72" w:unhideWhenUsed="0"/>
+    <w:lsdException w:name="Colorful Grid Accent 3" w:semiHidden="0" w:uiPriority="73" w:unhideWhenUsed="0"/>
+    <w:lsdException w:name="Light Shading Accent 4" w:semiHidden="0" w:uiPriority="60" w:unhideWhenUsed="0"/>
+    <w:lsdException w:name="Light List Accent 4" w:semiHidden="0" w:uiPriority="61" w:unhideWhenUsed="0"/>
+    <w:lsdException w:name="Light Grid Accent 4" w:semiHidden="0" w:uiPriority="62" w:unhideWhenUsed="0"/>
+    <w:lsdException w:name="Medium Shading 1 Accent 4" w:semiHidden="0" w:uiPriority="63" w:unhideWhenUsed="0"/>
+    <w:lsdException w:name="Medium Shading 2 Accent 4" w:semiHidden="0" w:uiPriority="64" w:unhideWhenUsed="0"/>
+    <w:lsdException w:name="Medium List 1 Accent 4" w:semiHidden="0" w:uiPriority="65" w:unhideWhenUsed="0"/>
+    <w:lsdException w:name="Medium List 2 Accent 4" w:semiHidden="0" w:uiPriority="66" w:unhideWhenUsed="0"/>
+    <w:lsdException w:name="Medium Grid 1 Accent 4" w:semiHidden="0" w:uiPriority="67" w:unhideWhenUsed="0"/>
+    <w:lsdException w:name="Medium Grid 2 Accent 4" w:semiHidden="0" w:uiPriority="68" w:unhideWhenUsed="0"/>
+    <w:lsdException w:name="Medium Grid 3 Accent 4" w:semiHidden="0" w:uiPriority="69" w:unhideWhenUsed="0"/>
+    <w:lsdException w:name="Dark List Accent 4" w:semiHidden="0" w:uiPriority="70" w:unhideWhenUsed="0"/>
+    <w:lsdException w:name="Colorful Shading Accent 4" w:semiHidden="0" w:uiPriority="71" w:unhideWhenUsed="0"/>
+    <w:lsdException w:name="Colorful List Accent 4" w:semiHidden="0" w:uiPriority="72" w:unhideWhenUsed="0"/>
+    <w:lsdException w:name="Colorful Grid Accent 4" w:semiHidden="0" w:uiPriority="73" w:unhideWhenUsed="0"/>
+    <w:lsdException w:name="Light Shading Accent 5" w:semiHidden="0" w:uiPriority="60" w:unhideWhenUsed="0"/>
+    <w:lsdException w:name="Light List Accent 5" w:semiHidden="0" w:uiPriority="61" w:unhideWhenUsed="0"/>
+    <w:lsdException w:name="Light Grid Accent 5" w:semiHidden="0" w:uiPriority="62" w:unhideWhenUsed="0"/>
+    <w:lsdException w:name="Medium Shading 1 Accent 5" w:semiHidden="0" w:uiPriority="63" w:unhideWhenUsed="0"/>
+    <w:lsdException w:name="Medium Shading 2 Accent 5" w:semiHidden="0" w:uiPriority="64" w:unhideWhenUsed="0"/>
+    <w:lsdException w:name="Medium List 1 Accent 5" w:semiHidden="0" w:uiPriority="65" w:unhideWhenUsed="0"/>
+    <w:lsdException w:name="Medium List 2 Accent 5" w:semiHidden="0" w:uiPriority="66" w:unhideWhenUsed="0"/>
+    <w:lsdException w:name="Medium Grid 1 Accent 5" w:semiHidden="0" w:uiPriority="67" w:unhideWhenUsed="0"/>
+    <w:lsdException w:name="Medium Grid 2 Accent 5" w:semiHidden="0" w:uiPriority="68" w:unhideWhenUsed="0"/>
+    <w:lsdException w:name="Medium Grid 3 Accent 5" w:semiHidden="0" w:uiPriority="69" w:unhideWhenUsed="0"/>
+    <w:lsdException w:name="Dark List Accent 5" w:semiHidden="0" w:uiPriority="70" w:unhideWhenUsed="0"/>
+    <w:lsdException w:name="Colorful Shading Accent 5" w:semiHidden="0" w:uiPriority="71" w:unhideWhenUsed="0"/>
+    <w:lsdException w:name="Colorful List Accent 5" w:semiHidden="0" w:uiPriority="72" w:unhideWhenUsed="0"/>
+    <w:lsdException w:name="Colorful Grid Accent 5" w:semiHidden="0" w:uiPriority="73" w:unhideWhenUsed="0"/>
+    <w:lsdException w:name="Light Shading Accent 6" w:semiHidden="0" w:uiPriority="60" w:unhideWhenUsed="0"/>
+    <w:lsdException w:name="Light List Accent 6" w:semiHidden="0" w:uiPriority="61" w:unhideWhenUsed="0"/>
+    <w:lsdException w:name="Light Grid Accent 6" w:semiHidden="0" w:uiPriority="62" w:unhideWhenUsed="0"/>
+    <w:lsdException w:name="Medium Shading 1 Accent 6" w:semiHidden="0" w:uiPriority="63" w:unhideWhenUsed="0"/>
+    <w:lsdException w:name="Medium Shading 2 Accent 6" w:semiHidden="0" w:uiPriority="64" w:unhideWhenUsed="0"/>
+    <w:lsdException w:name="Medium List 1 Accent 6" w:semiHidden="0" w:uiPriority="65" w:unhideWhenUsed="0"/>
+    <w:lsdException w:name="Medium List 2 Accent 6" w:semiHidden="0" w:uiPriority="66" w:unhideWhenUsed="0"/>
+    <w:lsdException w:name="Medium Grid 1 Accent 6" w:semiHidden="0" w:uiPriority="67" w:unhideWhenUsed="0"/>
+    <w:lsdException w:name="Medium Grid 2 Accent 6" w:semiHidden="0" w:uiPriority="68" w:unhideWhenUsed="0"/>
+    <w:lsdException w:name="Medium Grid 3 Accent 6" w:semiHidden="0" w:uiPriority="69" w:unhideWhenUsed="0"/>
+    <w:lsdException w:name="Dark List Accent 6" w:semiHidden="0" w:uiPriority="70" w:unhideWhenUsed="0"/>
+    <w:lsdException w:name="Colorful Shading Accent 6" w:semiHidden="0" w:uiPriority="71" w:unhideWhenUsed="0"/>
+    <w:lsdException w:name="Colorful List Accent 6" w:semiHidden="0" w:uiPriority="72" w:unhideWhenUsed="0"/>
+    <w:lsdException w:name="Colorful Grid Accent 6" w:semiHidden="0" w:uiPriority="73" w:unhideWhenUsed="0"/>
+    <w:lsdException w:name="Subtle Emphasis" w:semiHidden="0" w:uiPriority="19" w:unhideWhenUsed="0" w:qFormat="1"/>
+    <w:lsdException w:name="Intense Emphasis" w:semiHidden="0" w:uiPriority="21" w:unhideWhenUsed="0" w:qFormat="1"/>
+    <w:lsdException w:name="Subtle Reference" w:semiHidden="0" w:uiPriority="31" w:unhideWhenUsed="0" w:qFormat="1"/>
+    <w:lsdException w:name="Intense Reference" w:semiHidden="0" w:uiPriority="32" w:unhideWhenUsed="0" w:qFormat="1"/>
+    <w:lsdException w:name="Book Title" w:semiHidden="0" w:uiPriority="33" w:unhideWhenUsed="0" w:qFormat="1"/>
+    <w:lsdException w:name="Bibliography" w:uiPriority="37"/>
+    <w:lsdException w:name="TOC Heading" w:uiPriority="39" w:qFormat="1"/>
   </w:latentStyles>
-  <w:style w:type="paragraph" w:default="1" w:styleId="Standaard">
+  <w:style w:type="paragraph" w:default="1" w:styleId="Normal">
     <w:name w:val="Normal"/>
     <w:qFormat/>
+    <w:rsid w:val="00A851D5"/>
   </w:style>
-  <w:style w:type="paragraph" w:styleId="Kop1">
+  <w:style w:type="paragraph" w:styleId="Heading1">
     <w:name w:val="heading 1"/>
-    <w:basedOn w:val="Standaard"/>
-    <w:next w:val="Standaard"/>
-    <w:link w:val="Kop1Char"/>
+    <w:basedOn w:val="Normal"/>
+    <w:next w:val="Normal"/>
+    <w:link w:val="Heading1Char"/>
     <w:uiPriority w:val="9"/>
     <w:qFormat/>
     <w:rsid w:val="00080B9D"/>
@@ -2317,17 +2072,18 @@
       <w:szCs w:val="32"/>
     </w:rPr>
   </w:style>
-  <w:style w:type="character" w:default="1" w:styleId="Standaardalinea-lettertype">
+  <w:style w:type="character" w:default="1" w:styleId="DefaultParagraphFont">
     <w:name w:val="Default Paragraph Font"/>
     <w:uiPriority w:val="1"/>
     <w:semiHidden/>
     <w:unhideWhenUsed/>
   </w:style>
-  <w:style w:type="table" w:default="1" w:styleId="Standaardtabel">
+  <w:style w:type="table" w:default="1" w:styleId="TableNormal">
     <w:name w:val="Normal Table"/>
     <w:uiPriority w:val="99"/>
     <w:semiHidden/>
     <w:unhideWhenUsed/>
+    <w:qFormat/>
     <w:tblPr>
       <w:tblInd w:w="0" w:type="dxa"/>
       <w:tblCellMar>
@@ -2338,7 +2094,7 @@
       </w:tblCellMar>
     </w:tblPr>
   </w:style>
-  <w:style w:type="numbering" w:default="1" w:styleId="Geenlijst">
+  <w:style w:type="numbering" w:default="1" w:styleId="NoList">
     <w:name w:val="No List"/>
     <w:uiPriority w:val="99"/>
     <w:semiHidden/>
@@ -2346,7 +2102,7 @@
   </w:style>
   <w:style w:type="character" w:styleId="Hyperlink">
     <w:name w:val="Hyperlink"/>
-    <w:basedOn w:val="Standaardalinea-lettertype"/>
+    <w:basedOn w:val="DefaultParagraphFont"/>
     <w:uiPriority w:val="99"/>
     <w:unhideWhenUsed/>
     <w:rsid w:val="002C3142"/>
@@ -2355,9 +2111,9 @@
       <w:u w:val="single"/>
     </w:rPr>
   </w:style>
-  <w:style w:type="paragraph" w:styleId="Lijstalinea">
+  <w:style w:type="paragraph" w:styleId="ListParagraph">
     <w:name w:val="List Paragraph"/>
-    <w:basedOn w:val="Standaard"/>
+    <w:basedOn w:val="Normal"/>
     <w:uiPriority w:val="34"/>
     <w:qFormat/>
     <w:rsid w:val="00551DF6"/>
@@ -2366,10 +2122,10 @@
       <w:contextualSpacing/>
     </w:pPr>
   </w:style>
-  <w:style w:type="character" w:customStyle="1" w:styleId="Kop1Char">
-    <w:name w:val="Kop 1 Char"/>
-    <w:basedOn w:val="Standaardalinea-lettertype"/>
-    <w:link w:val="Kop1"/>
+  <w:style w:type="character" w:customStyle="1" w:styleId="Heading1Char">
+    <w:name w:val="Heading 1 Char"/>
+    <w:basedOn w:val="DefaultParagraphFont"/>
+    <w:link w:val="Heading1"/>
     <w:uiPriority w:val="9"/>
     <w:rsid w:val="00080B9D"/>
     <w:rPr>
@@ -2377,6 +2133,33 @@
       <w:color w:val="2E74B5" w:themeColor="accent1" w:themeShade="BF"/>
       <w:sz w:val="32"/>
       <w:szCs w:val="32"/>
+    </w:rPr>
+  </w:style>
+  <w:style w:type="paragraph" w:styleId="BalloonText">
+    <w:name w:val="Balloon Text"/>
+    <w:basedOn w:val="Normal"/>
+    <w:link w:val="BalloonTextChar"/>
+    <w:uiPriority w:val="99"/>
+    <w:semiHidden/>
+    <w:unhideWhenUsed/>
+    <w:rsid w:val="001D165E"/>
+    <w:rPr>
+      <w:rFonts w:ascii="Tahoma" w:hAnsi="Tahoma" w:cs="Tahoma"/>
+      <w:sz w:val="16"/>
+      <w:szCs w:val="16"/>
+    </w:rPr>
+  </w:style>
+  <w:style w:type="character" w:customStyle="1" w:styleId="BalloonTextChar">
+    <w:name w:val="Balloon Text Char"/>
+    <w:basedOn w:val="DefaultParagraphFont"/>
+    <w:link w:val="BalloonText"/>
+    <w:uiPriority w:val="99"/>
+    <w:semiHidden/>
+    <w:rsid w:val="001D165E"/>
+    <w:rPr>
+      <w:rFonts w:ascii="Tahoma" w:hAnsi="Tahoma" w:cs="Tahoma"/>
+      <w:sz w:val="16"/>
+      <w:szCs w:val="16"/>
     </w:rPr>
   </w:style>
 </w:styles>
@@ -2425,7 +2208,7 @@
     </a:clrScheme>
     <a:fontScheme name="Kantoor">
       <a:majorFont>
-        <a:latin typeface="Calibri Light" panose="020F0302020204030204"/>
+        <a:latin typeface="Calibri Light"/>
         <a:ea typeface=""/>
         <a:cs typeface=""/>
         <a:font script="Jpan" typeface="ＭＳ ゴシック"/>
@@ -2460,7 +2243,7 @@
         <a:font script="Geor" typeface="Sylfaen"/>
       </a:majorFont>
       <a:minorFont>
-        <a:latin typeface="Calibri" panose="020F0502020204030204"/>
+        <a:latin typeface="Calibri"/>
         <a:ea typeface=""/>
         <a:cs typeface=""/>
         <a:font script="Jpan" typeface="ＭＳ 明朝"/>
@@ -2637,7 +2420,7 @@
   <a:extraClrSchemeLst/>
   <a:extLst>
     <a:ext uri="{05A4C25C-085E-4340-85A3-A5531E510DB2}">
-      <thm15:themeFamily xmlns:thm15="http://schemas.microsoft.com/office/thememl/2012/main" name="Office Theme" id="{62F939B6-93AF-4DB8-9C6B-D6C7DFDC589F}" vid="{4A3C46E8-61CC-4603-A589-7422A47A8E4A}"/>
+      <thm15:themeFamily xmlns:thm15="http://schemas.microsoft.com/office/thememl/2012/main" xmlns="" name="Office Theme" id="{62F939B6-93AF-4DB8-9C6B-D6C7DFDC589F}" vid="{4A3C46E8-61CC-4603-A589-7422A47A8E4A}"/>
     </a:ext>
   </a:extLst>
 </a:theme>

</xml_diff>

<commit_message>
Update some outdated pictures in manual
</commit_message>
<xml_diff>
--- a/Handleidingen/Handleiding Dutch VACC ATIS Generator v2/Handleiding Dutch VACC ATIS Generator v2.docx
+++ b/Handleidingen/Handleiding Dutch VACC ATIS Generator v2/Handleiding Dutch VACC ATIS Generator v2.docx
@@ -13,13 +13,37 @@
         <w:rPr>
           <w:sz w:val="40"/>
         </w:rPr>
-        <w:t>Dutch VACC ATIS Generator versie 2.0.0.</w:t>
+        <w:t>Dutch VACC ATIS Generator versie 2.</w:t>
       </w:r>
       <w:r>
         <w:rPr>
           <w:sz w:val="40"/>
         </w:rPr>
+        <w:t>1</w:t>
+      </w:r>
+      <w:r>
+        <w:rPr>
+          <w:sz w:val="40"/>
+        </w:rPr>
+        <w:t>.</w:t>
+      </w:r>
+      <w:r>
+        <w:rPr>
+          <w:sz w:val="40"/>
+        </w:rPr>
         <w:t>2</w:t>
+      </w:r>
+      <w:r>
+        <w:rPr>
+          <w:sz w:val="40"/>
+        </w:rPr>
+        <w:t>.</w:t>
+      </w:r>
+      <w:r>
+        <w:rPr>
+          <w:sz w:val="40"/>
+        </w:rPr>
+        <w:t>0</w:t>
       </w:r>
     </w:p>
     <w:p/>
@@ -55,14 +79,17 @@
       </w:pPr>
     </w:p>
     <w:p>
-      <w:pPr>
-        <w:jc w:val="center"/>
-      </w:pPr>
       <w:r>
         <w:t xml:space="preserve">De </w:t>
       </w:r>
       <w:r>
-        <w:t>procedurewaarmee</w:t>
+        <w:t>procedure</w:t>
+      </w:r>
+      <w:r>
+        <w:t xml:space="preserve"> </w:t>
+      </w:r>
+      <w:r>
+        <w:t>waarmee</w:t>
       </w:r>
       <w:r>
         <w:t xml:space="preserve"> de ATIS vanaf versie 2 online </w:t>
@@ -81,6 +108,9 @@
       </w:r>
       <w:r>
         <w:t>EuroScope</w:t>
+      </w:r>
+      <w:r>
+        <w:t xml:space="preserve"> </w:t>
       </w:r>
       <w:r>
         <w:t>is veranderd t.o.v. de eerdere versies.</w:t>
@@ -352,7 +382,7 @@
                     <a:blip r:embed="rId7">
                       <a:extLst>
                         <a:ext uri="{28A0092B-C50C-407E-A947-70E740481C1C}">
-                          <a14:useLocalDpi xmlns:a14="http://schemas.microsoft.com/office/drawing/2010/main" xmlns:wps="http://schemas.microsoft.com/office/word/2010/wordprocessingShape" xmlns:wpi="http://schemas.microsoft.com/office/word/2010/wordprocessingInk" xmlns:wpg="http://schemas.microsoft.com/office/word/2010/wordprocessingGroup" xmlns:w15="http://schemas.microsoft.com/office/word/2012/wordml" xmlns:w14="http://schemas.microsoft.com/office/word/2010/wordml" xmlns:w="http://schemas.openxmlformats.org/wordprocessingml/2006/main" xmlns:w10="urn:schemas-microsoft-com:office:word" xmlns:wp14="http://schemas.microsoft.com/office/word/2010/wordprocessingDrawing" xmlns:v="urn:schemas-microsoft-com:vml" xmlns:o="urn:schemas-microsoft-com:office:office" xmlns:mc="http://schemas.openxmlformats.org/markup-compatibility/2006" xmlns:wpc="http://schemas.microsoft.com/office/word/2010/wordprocessingCanvas" xmlns="" val="0"/>
+                          <a14:useLocalDpi xmlns="" xmlns:wpc="http://schemas.microsoft.com/office/word/2010/wordprocessingCanvas" xmlns:mc="http://schemas.openxmlformats.org/markup-compatibility/2006" xmlns:o="urn:schemas-microsoft-com:office:office" xmlns:v="urn:schemas-microsoft-com:vml" xmlns:wp14="http://schemas.microsoft.com/office/word/2010/wordprocessingDrawing" xmlns:w10="urn:schemas-microsoft-com:office:word" xmlns:w="http://schemas.openxmlformats.org/wordprocessingml/2006/main" xmlns:w14="http://schemas.microsoft.com/office/word/2010/wordml" xmlns:w15="http://schemas.microsoft.com/office/word/2012/wordml" xmlns:wpg="http://schemas.microsoft.com/office/word/2010/wordprocessingGroup" xmlns:wpi="http://schemas.microsoft.com/office/word/2010/wordprocessingInk" xmlns:wps="http://schemas.microsoft.com/office/word/2010/wordprocessingShape" xmlns:a14="http://schemas.microsoft.com/office/drawing/2010/main" val="0"/>
                         </a:ext>
                       </a:extLst>
                     </a:blip>
@@ -379,7 +409,7 @@
                     </a:effectLst>
                     <a:extLst>
                       <a:ext uri="{53640926-AAD7-44D8-BBD7-CCE9431645EC}">
-                        <a14:shadowObscured xmlns:a14="http://schemas.microsoft.com/office/drawing/2010/main" xmlns:wps="http://schemas.microsoft.com/office/word/2010/wordprocessingShape" xmlns:wpi="http://schemas.microsoft.com/office/word/2010/wordprocessingInk" xmlns:wpg="http://schemas.microsoft.com/office/word/2010/wordprocessingGroup" xmlns:w15="http://schemas.microsoft.com/office/word/2012/wordml" xmlns:w14="http://schemas.microsoft.com/office/word/2010/wordml" xmlns:w="http://schemas.openxmlformats.org/wordprocessingml/2006/main" xmlns:w10="urn:schemas-microsoft-com:office:word" xmlns:wp14="http://schemas.microsoft.com/office/word/2010/wordprocessingDrawing" xmlns:v="urn:schemas-microsoft-com:vml" xmlns:o="urn:schemas-microsoft-com:office:office" xmlns:mc="http://schemas.openxmlformats.org/markup-compatibility/2006" xmlns:wpc="http://schemas.microsoft.com/office/word/2010/wordprocessingCanvas" xmlns=""/>
+                        <a14:shadowObscured xmlns="" xmlns:wpc="http://schemas.microsoft.com/office/word/2010/wordprocessingCanvas" xmlns:mc="http://schemas.openxmlformats.org/markup-compatibility/2006" xmlns:o="urn:schemas-microsoft-com:office:office" xmlns:v="urn:schemas-microsoft-com:vml" xmlns:wp14="http://schemas.microsoft.com/office/word/2010/wordprocessingDrawing" xmlns:w10="urn:schemas-microsoft-com:office:word" xmlns:w="http://schemas.openxmlformats.org/wordprocessingml/2006/main" xmlns:w14="http://schemas.microsoft.com/office/word/2010/wordml" xmlns:w15="http://schemas.microsoft.com/office/word/2012/wordml" xmlns:wpg="http://schemas.microsoft.com/office/word/2010/wordprocessingGroup" xmlns:wpi="http://schemas.microsoft.com/office/word/2010/wordprocessingInk" xmlns:wps="http://schemas.microsoft.com/office/word/2010/wordprocessingShape" xmlns:a14="http://schemas.microsoft.com/office/drawing/2010/main"/>
                       </a:ext>
                     </a:extLst>
                   </pic:spPr>
@@ -439,7 +469,7 @@
                     <a:blip r:embed="rId8">
                       <a:extLst>
                         <a:ext uri="{28A0092B-C50C-407E-A947-70E740481C1C}">
-                          <a14:useLocalDpi xmlns:a14="http://schemas.microsoft.com/office/drawing/2010/main" xmlns:wps="http://schemas.microsoft.com/office/word/2010/wordprocessingShape" xmlns:wpi="http://schemas.microsoft.com/office/word/2010/wordprocessingInk" xmlns:wpg="http://schemas.microsoft.com/office/word/2010/wordprocessingGroup" xmlns:w15="http://schemas.microsoft.com/office/word/2012/wordml" xmlns:w14="http://schemas.microsoft.com/office/word/2010/wordml" xmlns:w="http://schemas.openxmlformats.org/wordprocessingml/2006/main" xmlns:w10="urn:schemas-microsoft-com:office:word" xmlns:wp14="http://schemas.microsoft.com/office/word/2010/wordprocessingDrawing" xmlns:v="urn:schemas-microsoft-com:vml" xmlns:o="urn:schemas-microsoft-com:office:office" xmlns:mc="http://schemas.openxmlformats.org/markup-compatibility/2006" xmlns:wpc="http://schemas.microsoft.com/office/word/2010/wordprocessingCanvas" xmlns="" val="0"/>
+                          <a14:useLocalDpi xmlns="" xmlns:wpc="http://schemas.microsoft.com/office/word/2010/wordprocessingCanvas" xmlns:mc="http://schemas.openxmlformats.org/markup-compatibility/2006" xmlns:o="urn:schemas-microsoft-com:office:office" xmlns:v="urn:schemas-microsoft-com:vml" xmlns:wp14="http://schemas.microsoft.com/office/word/2010/wordprocessingDrawing" xmlns:w10="urn:schemas-microsoft-com:office:word" xmlns:w="http://schemas.openxmlformats.org/wordprocessingml/2006/main" xmlns:w14="http://schemas.microsoft.com/office/word/2010/wordml" xmlns:w15="http://schemas.microsoft.com/office/word/2012/wordml" xmlns:wpg="http://schemas.microsoft.com/office/word/2010/wordprocessingGroup" xmlns:wpi="http://schemas.microsoft.com/office/word/2010/wordprocessingInk" xmlns:wps="http://schemas.microsoft.com/office/word/2010/wordprocessingShape" xmlns:a14="http://schemas.microsoft.com/office/drawing/2010/main" val="0"/>
                         </a:ext>
                       </a:extLst>
                     </a:blip>
@@ -466,7 +496,7 @@
                     </a:effectLst>
                     <a:extLst>
                       <a:ext uri="{53640926-AAD7-44D8-BBD7-CCE9431645EC}">
-                        <a14:shadowObscured xmlns:a14="http://schemas.microsoft.com/office/drawing/2010/main" xmlns:wps="http://schemas.microsoft.com/office/word/2010/wordprocessingShape" xmlns:wpi="http://schemas.microsoft.com/office/word/2010/wordprocessingInk" xmlns:wpg="http://schemas.microsoft.com/office/word/2010/wordprocessingGroup" xmlns:w15="http://schemas.microsoft.com/office/word/2012/wordml" xmlns:w14="http://schemas.microsoft.com/office/word/2010/wordml" xmlns:w="http://schemas.openxmlformats.org/wordprocessingml/2006/main" xmlns:w10="urn:schemas-microsoft-com:office:word" xmlns:wp14="http://schemas.microsoft.com/office/word/2010/wordprocessingDrawing" xmlns:v="urn:schemas-microsoft-com:vml" xmlns:o="urn:schemas-microsoft-com:office:office" xmlns:mc="http://schemas.openxmlformats.org/markup-compatibility/2006" xmlns:wpc="http://schemas.microsoft.com/office/word/2010/wordprocessingCanvas" xmlns=""/>
+                        <a14:shadowObscured xmlns="" xmlns:wpc="http://schemas.microsoft.com/office/word/2010/wordprocessingCanvas" xmlns:mc="http://schemas.openxmlformats.org/markup-compatibility/2006" xmlns:o="urn:schemas-microsoft-com:office:office" xmlns:v="urn:schemas-microsoft-com:vml" xmlns:wp14="http://schemas.microsoft.com/office/word/2010/wordprocessingDrawing" xmlns:w10="urn:schemas-microsoft-com:office:word" xmlns:w="http://schemas.openxmlformats.org/wordprocessingml/2006/main" xmlns:w14="http://schemas.microsoft.com/office/word/2010/wordml" xmlns:w15="http://schemas.microsoft.com/office/word/2012/wordml" xmlns:wpg="http://schemas.microsoft.com/office/word/2010/wordprocessingGroup" xmlns:wpi="http://schemas.microsoft.com/office/word/2010/wordprocessingInk" xmlns:wps="http://schemas.microsoft.com/office/word/2010/wordprocessingShape" xmlns:a14="http://schemas.microsoft.com/office/drawing/2010/main"/>
                       </a:ext>
                     </a:extLst>
                   </pic:spPr>
@@ -500,9 +530,9 @@
         </w:rPr>
         <w:drawing>
           <wp:inline distT="0" distB="0" distL="0" distR="0">
-            <wp:extent cx="5495925" cy="4162425"/>
-            <wp:effectExtent l="152400" t="152400" r="371475" b="371475"/>
-            <wp:docPr id="3" name="Afbeelding 3"/>
+            <wp:extent cx="5391150" cy="4143375"/>
+            <wp:effectExtent l="19050" t="0" r="0" b="0"/>
+            <wp:docPr id="21" name="Picture 10"/>
             <wp:cNvGraphicFramePr>
               <a:graphicFrameLocks xmlns:a="http://schemas.openxmlformats.org/drawingml/2006/main" noChangeAspect="1"/>
             </wp:cNvGraphicFramePr>
@@ -510,45 +540,33 @@
               <a:graphicData uri="http://schemas.openxmlformats.org/drawingml/2006/picture">
                 <pic:pic xmlns:pic="http://schemas.openxmlformats.org/drawingml/2006/picture">
                   <pic:nvPicPr>
-                    <pic:cNvPr id="0" name="Picture 3"/>
+                    <pic:cNvPr id="0" name="Picture 10"/>
                     <pic:cNvPicPr>
                       <a:picLocks noChangeAspect="1" noChangeArrowheads="1"/>
                     </pic:cNvPicPr>
                   </pic:nvPicPr>
-                  <pic:blipFill rotWithShape="1">
-                    <a:blip r:embed="rId9">
-                      <a:extLst>
-                        <a:ext uri="{28A0092B-C50C-407E-A947-70E740481C1C}">
-                          <a14:useLocalDpi xmlns:a14="http://schemas.microsoft.com/office/drawing/2010/main" xmlns:wps="http://schemas.microsoft.com/office/word/2010/wordprocessingShape" xmlns:wpi="http://schemas.microsoft.com/office/word/2010/wordprocessingInk" xmlns:wpg="http://schemas.microsoft.com/office/word/2010/wordprocessingGroup" xmlns:w15="http://schemas.microsoft.com/office/word/2012/wordml" xmlns:w14="http://schemas.microsoft.com/office/word/2010/wordml" xmlns:w="http://schemas.openxmlformats.org/wordprocessingml/2006/main" xmlns:w10="urn:schemas-microsoft-com:office:word" xmlns:wp14="http://schemas.microsoft.com/office/word/2010/wordprocessingDrawing" xmlns:v="urn:schemas-microsoft-com:vml" xmlns:o="urn:schemas-microsoft-com:office:office" xmlns:mc="http://schemas.openxmlformats.org/markup-compatibility/2006" xmlns:wpc="http://schemas.microsoft.com/office/word/2010/wordprocessingCanvas" xmlns="" val="0"/>
-                        </a:ext>
-                      </a:extLst>
-                    </a:blip>
-                    <a:srcRect b="36850"/>
-                    <a:stretch/>
+                  <pic:blipFill>
+                    <a:blip r:embed="rId9"/>
+                    <a:srcRect/>
+                    <a:stretch>
+                      <a:fillRect/>
+                    </a:stretch>
                   </pic:blipFill>
                   <pic:spPr bwMode="auto">
                     <a:xfrm>
                       <a:off x="0" y="0"/>
-                      <a:ext cx="5495925" cy="4162425"/>
+                      <a:ext cx="5391150" cy="4143375"/>
                     </a:xfrm>
                     <a:prstGeom prst="rect">
                       <a:avLst/>
                     </a:prstGeom>
-                    <a:ln>
+                    <a:noFill/>
+                    <a:ln w="9525">
                       <a:noFill/>
+                      <a:miter lim="800000"/>
+                      <a:headEnd/>
+                      <a:tailEnd/>
                     </a:ln>
-                    <a:effectLst>
-                      <a:outerShdw blurRad="292100" dist="139700" dir="2700000" algn="tl" rotWithShape="0">
-                        <a:srgbClr val="333333">
-                          <a:alpha val="65000"/>
-                        </a:srgbClr>
-                      </a:outerShdw>
-                    </a:effectLst>
-                    <a:extLst>
-                      <a:ext uri="{53640926-AAD7-44D8-BBD7-CCE9431645EC}">
-                        <a14:shadowObscured xmlns:a14="http://schemas.microsoft.com/office/drawing/2010/main" xmlns:wps="http://schemas.microsoft.com/office/word/2010/wordprocessingShape" xmlns:wpi="http://schemas.microsoft.com/office/word/2010/wordprocessingInk" xmlns:wpg="http://schemas.microsoft.com/office/word/2010/wordprocessingGroup" xmlns:w15="http://schemas.microsoft.com/office/word/2012/wordml" xmlns:w14="http://schemas.microsoft.com/office/word/2010/wordml" xmlns:w="http://schemas.openxmlformats.org/wordprocessingml/2006/main" xmlns:w10="urn:schemas-microsoft-com:office:word" xmlns:wp14="http://schemas.microsoft.com/office/word/2010/wordprocessingDrawing" xmlns:v="urn:schemas-microsoft-com:vml" xmlns:o="urn:schemas-microsoft-com:office:office" xmlns:mc="http://schemas.openxmlformats.org/markup-compatibility/2006" xmlns:wpc="http://schemas.microsoft.com/office/word/2010/wordprocessingCanvas" xmlns=""/>
-                      </a:ext>
-                    </a:extLst>
                   </pic:spPr>
                 </pic:pic>
               </a:graphicData>
@@ -600,7 +618,7 @@
                     <a:blip r:embed="rId10">
                       <a:extLst>
                         <a:ext uri="{28A0092B-C50C-407E-A947-70E740481C1C}">
-                          <a14:useLocalDpi xmlns:a14="http://schemas.microsoft.com/office/drawing/2010/main" xmlns:wps="http://schemas.microsoft.com/office/word/2010/wordprocessingShape" xmlns:wpi="http://schemas.microsoft.com/office/word/2010/wordprocessingInk" xmlns:wpg="http://schemas.microsoft.com/office/word/2010/wordprocessingGroup" xmlns:w15="http://schemas.microsoft.com/office/word/2012/wordml" xmlns:w14="http://schemas.microsoft.com/office/word/2010/wordml" xmlns:w="http://schemas.openxmlformats.org/wordprocessingml/2006/main" xmlns:w10="urn:schemas-microsoft-com:office:word" xmlns:wp14="http://schemas.microsoft.com/office/word/2010/wordprocessingDrawing" xmlns:v="urn:schemas-microsoft-com:vml" xmlns:o="urn:schemas-microsoft-com:office:office" xmlns:mc="http://schemas.openxmlformats.org/markup-compatibility/2006" xmlns:wpc="http://schemas.microsoft.com/office/word/2010/wordprocessingCanvas" xmlns="" val="0"/>
+                          <a14:useLocalDpi xmlns="" xmlns:wpc="http://schemas.microsoft.com/office/word/2010/wordprocessingCanvas" xmlns:mc="http://schemas.openxmlformats.org/markup-compatibility/2006" xmlns:o="urn:schemas-microsoft-com:office:office" xmlns:v="urn:schemas-microsoft-com:vml" xmlns:wp14="http://schemas.microsoft.com/office/word/2010/wordprocessingDrawing" xmlns:w10="urn:schemas-microsoft-com:office:word" xmlns:w="http://schemas.openxmlformats.org/wordprocessingml/2006/main" xmlns:w14="http://schemas.microsoft.com/office/word/2010/wordml" xmlns:w15="http://schemas.microsoft.com/office/word/2012/wordml" xmlns:wpg="http://schemas.microsoft.com/office/word/2010/wordprocessingGroup" xmlns:wpi="http://schemas.microsoft.com/office/word/2010/wordprocessingInk" xmlns:wps="http://schemas.microsoft.com/office/word/2010/wordprocessingShape" xmlns:a14="http://schemas.microsoft.com/office/drawing/2010/main" val="0"/>
                         </a:ext>
                       </a:extLst>
                     </a:blip>
@@ -627,7 +645,7 @@
                     </a:effectLst>
                     <a:extLst>
                       <a:ext uri="{53640926-AAD7-44D8-BBD7-CCE9431645EC}">
-                        <a14:shadowObscured xmlns:a14="http://schemas.microsoft.com/office/drawing/2010/main" xmlns:wps="http://schemas.microsoft.com/office/word/2010/wordprocessingShape" xmlns:wpi="http://schemas.microsoft.com/office/word/2010/wordprocessingInk" xmlns:wpg="http://schemas.microsoft.com/office/word/2010/wordprocessingGroup" xmlns:w15="http://schemas.microsoft.com/office/word/2012/wordml" xmlns:w14="http://schemas.microsoft.com/office/word/2010/wordml" xmlns:w="http://schemas.openxmlformats.org/wordprocessingml/2006/main" xmlns:w10="urn:schemas-microsoft-com:office:word" xmlns:wp14="http://schemas.microsoft.com/office/word/2010/wordprocessingDrawing" xmlns:v="urn:schemas-microsoft-com:vml" xmlns:o="urn:schemas-microsoft-com:office:office" xmlns:mc="http://schemas.openxmlformats.org/markup-compatibility/2006" xmlns:wpc="http://schemas.microsoft.com/office/word/2010/wordprocessingCanvas" xmlns=""/>
+                        <a14:shadowObscured xmlns="" xmlns:wpc="http://schemas.microsoft.com/office/word/2010/wordprocessingCanvas" xmlns:mc="http://schemas.openxmlformats.org/markup-compatibility/2006" xmlns:o="urn:schemas-microsoft-com:office:office" xmlns:v="urn:schemas-microsoft-com:vml" xmlns:wp14="http://schemas.microsoft.com/office/word/2010/wordprocessingDrawing" xmlns:w10="urn:schemas-microsoft-com:office:word" xmlns:w="http://schemas.openxmlformats.org/wordprocessingml/2006/main" xmlns:w14="http://schemas.microsoft.com/office/word/2010/wordml" xmlns:w15="http://schemas.microsoft.com/office/word/2012/wordml" xmlns:wpg="http://schemas.microsoft.com/office/word/2010/wordprocessingGroup" xmlns:wpi="http://schemas.microsoft.com/office/word/2010/wordprocessingInk" xmlns:wps="http://schemas.microsoft.com/office/word/2010/wordprocessingShape" xmlns:a14="http://schemas.microsoft.com/office/drawing/2010/main"/>
                       </a:ext>
                     </a:extLst>
                   </pic:spPr>
@@ -716,7 +734,7 @@
                     <a:blip r:embed="rId11">
                       <a:extLst>
                         <a:ext uri="{28A0092B-C50C-407E-A947-70E740481C1C}">
-                          <a14:useLocalDpi xmlns:a14="http://schemas.microsoft.com/office/drawing/2010/main" xmlns:wps="http://schemas.microsoft.com/office/word/2010/wordprocessingShape" xmlns:wpi="http://schemas.microsoft.com/office/word/2010/wordprocessingInk" xmlns:wpg="http://schemas.microsoft.com/office/word/2010/wordprocessingGroup" xmlns:w15="http://schemas.microsoft.com/office/word/2012/wordml" xmlns:w14="http://schemas.microsoft.com/office/word/2010/wordml" xmlns:w="http://schemas.openxmlformats.org/wordprocessingml/2006/main" xmlns:w10="urn:schemas-microsoft-com:office:word" xmlns:wp14="http://schemas.microsoft.com/office/word/2010/wordprocessingDrawing" xmlns:v="urn:schemas-microsoft-com:vml" xmlns:o="urn:schemas-microsoft-com:office:office" xmlns:mc="http://schemas.openxmlformats.org/markup-compatibility/2006" xmlns:wpc="http://schemas.microsoft.com/office/word/2010/wordprocessingCanvas" xmlns="" val="0"/>
+                          <a14:useLocalDpi xmlns="" xmlns:wpc="http://schemas.microsoft.com/office/word/2010/wordprocessingCanvas" xmlns:mc="http://schemas.openxmlformats.org/markup-compatibility/2006" xmlns:o="urn:schemas-microsoft-com:office:office" xmlns:v="urn:schemas-microsoft-com:vml" xmlns:wp14="http://schemas.microsoft.com/office/word/2010/wordprocessingDrawing" xmlns:w10="urn:schemas-microsoft-com:office:word" xmlns:w="http://schemas.openxmlformats.org/wordprocessingml/2006/main" xmlns:w14="http://schemas.microsoft.com/office/word/2010/wordml" xmlns:w15="http://schemas.microsoft.com/office/word/2012/wordml" xmlns:wpg="http://schemas.microsoft.com/office/word/2010/wordprocessingGroup" xmlns:wpi="http://schemas.microsoft.com/office/word/2010/wordprocessingInk" xmlns:wps="http://schemas.microsoft.com/office/word/2010/wordprocessingShape" xmlns:a14="http://schemas.microsoft.com/office/drawing/2010/main" val="0"/>
                         </a:ext>
                       </a:extLst>
                     </a:blip>
@@ -743,7 +761,7 @@
                     </a:effectLst>
                     <a:extLst>
                       <a:ext uri="{53640926-AAD7-44D8-BBD7-CCE9431645EC}">
-                        <a14:shadowObscured xmlns:a14="http://schemas.microsoft.com/office/drawing/2010/main" xmlns:wps="http://schemas.microsoft.com/office/word/2010/wordprocessingShape" xmlns:wpi="http://schemas.microsoft.com/office/word/2010/wordprocessingInk" xmlns:wpg="http://schemas.microsoft.com/office/word/2010/wordprocessingGroup" xmlns:w15="http://schemas.microsoft.com/office/word/2012/wordml" xmlns:w14="http://schemas.microsoft.com/office/word/2010/wordml" xmlns:w="http://schemas.openxmlformats.org/wordprocessingml/2006/main" xmlns:w10="urn:schemas-microsoft-com:office:word" xmlns:wp14="http://schemas.microsoft.com/office/word/2010/wordprocessingDrawing" xmlns:v="urn:schemas-microsoft-com:vml" xmlns:o="urn:schemas-microsoft-com:office:office" xmlns:mc="http://schemas.openxmlformats.org/markup-compatibility/2006" xmlns:wpc="http://schemas.microsoft.com/office/word/2010/wordprocessingCanvas" xmlns=""/>
+                        <a14:shadowObscured xmlns="" xmlns:wpc="http://schemas.microsoft.com/office/word/2010/wordprocessingCanvas" xmlns:mc="http://schemas.openxmlformats.org/markup-compatibility/2006" xmlns:o="urn:schemas-microsoft-com:office:office" xmlns:v="urn:schemas-microsoft-com:vml" xmlns:wp14="http://schemas.microsoft.com/office/word/2010/wordprocessingDrawing" xmlns:w10="urn:schemas-microsoft-com:office:word" xmlns:w="http://schemas.openxmlformats.org/wordprocessingml/2006/main" xmlns:w14="http://schemas.microsoft.com/office/word/2010/wordml" xmlns:w15="http://schemas.microsoft.com/office/word/2012/wordml" xmlns:wpg="http://schemas.microsoft.com/office/word/2010/wordprocessingGroup" xmlns:wpi="http://schemas.microsoft.com/office/word/2010/wordprocessingInk" xmlns:wps="http://schemas.microsoft.com/office/word/2010/wordprocessingShape" xmlns:a14="http://schemas.microsoft.com/office/drawing/2010/main"/>
                       </a:ext>
                     </a:extLst>
                   </pic:spPr>
@@ -818,7 +836,7 @@
                     <a:blip r:embed="rId12">
                       <a:extLst>
                         <a:ext uri="{28A0092B-C50C-407E-A947-70E740481C1C}">
-                          <a14:useLocalDpi xmlns:a14="http://schemas.microsoft.com/office/drawing/2010/main" xmlns:wps="http://schemas.microsoft.com/office/word/2010/wordprocessingShape" xmlns:wpi="http://schemas.microsoft.com/office/word/2010/wordprocessingInk" xmlns:wpg="http://schemas.microsoft.com/office/word/2010/wordprocessingGroup" xmlns:w15="http://schemas.microsoft.com/office/word/2012/wordml" xmlns:w14="http://schemas.microsoft.com/office/word/2010/wordml" xmlns:w="http://schemas.openxmlformats.org/wordprocessingml/2006/main" xmlns:w10="urn:schemas-microsoft-com:office:word" xmlns:wp14="http://schemas.microsoft.com/office/word/2010/wordprocessingDrawing" xmlns:v="urn:schemas-microsoft-com:vml" xmlns:o="urn:schemas-microsoft-com:office:office" xmlns:mc="http://schemas.openxmlformats.org/markup-compatibility/2006" xmlns:wpc="http://schemas.microsoft.com/office/word/2010/wordprocessingCanvas" xmlns="" val="0"/>
+                          <a14:useLocalDpi xmlns="" xmlns:wpc="http://schemas.microsoft.com/office/word/2010/wordprocessingCanvas" xmlns:mc="http://schemas.openxmlformats.org/markup-compatibility/2006" xmlns:o="urn:schemas-microsoft-com:office:office" xmlns:v="urn:schemas-microsoft-com:vml" xmlns:wp14="http://schemas.microsoft.com/office/word/2010/wordprocessingDrawing" xmlns:w10="urn:schemas-microsoft-com:office:word" xmlns:w="http://schemas.openxmlformats.org/wordprocessingml/2006/main" xmlns:w14="http://schemas.microsoft.com/office/word/2010/wordml" xmlns:w15="http://schemas.microsoft.com/office/word/2012/wordml" xmlns:wpg="http://schemas.microsoft.com/office/word/2010/wordprocessingGroup" xmlns:wpi="http://schemas.microsoft.com/office/word/2010/wordprocessingInk" xmlns:wps="http://schemas.microsoft.com/office/word/2010/wordprocessingShape" xmlns:a14="http://schemas.microsoft.com/office/drawing/2010/main" val="0"/>
                         </a:ext>
                       </a:extLst>
                     </a:blip>
@@ -845,7 +863,7 @@
                     </a:effectLst>
                     <a:extLst>
                       <a:ext uri="{53640926-AAD7-44D8-BBD7-CCE9431645EC}">
-                        <a14:shadowObscured xmlns:a14="http://schemas.microsoft.com/office/drawing/2010/main" xmlns:wps="http://schemas.microsoft.com/office/word/2010/wordprocessingShape" xmlns:wpi="http://schemas.microsoft.com/office/word/2010/wordprocessingInk" xmlns:wpg="http://schemas.microsoft.com/office/word/2010/wordprocessingGroup" xmlns:w15="http://schemas.microsoft.com/office/word/2012/wordml" xmlns:w14="http://schemas.microsoft.com/office/word/2010/wordml" xmlns:w="http://schemas.openxmlformats.org/wordprocessingml/2006/main" xmlns:w10="urn:schemas-microsoft-com:office:word" xmlns:wp14="http://schemas.microsoft.com/office/word/2010/wordprocessingDrawing" xmlns:v="urn:schemas-microsoft-com:vml" xmlns:o="urn:schemas-microsoft-com:office:office" xmlns:mc="http://schemas.openxmlformats.org/markup-compatibility/2006" xmlns:wpc="http://schemas.microsoft.com/office/word/2010/wordprocessingCanvas" xmlns=""/>
+                        <a14:shadowObscured xmlns="" xmlns:wpc="http://schemas.microsoft.com/office/word/2010/wordprocessingCanvas" xmlns:mc="http://schemas.openxmlformats.org/markup-compatibility/2006" xmlns:o="urn:schemas-microsoft-com:office:office" xmlns:v="urn:schemas-microsoft-com:vml" xmlns:wp14="http://schemas.microsoft.com/office/word/2010/wordprocessingDrawing" xmlns:w10="urn:schemas-microsoft-com:office:word" xmlns:w="http://schemas.openxmlformats.org/wordprocessingml/2006/main" xmlns:w14="http://schemas.microsoft.com/office/word/2010/wordml" xmlns:w15="http://schemas.microsoft.com/office/word/2012/wordml" xmlns:wpg="http://schemas.microsoft.com/office/word/2010/wordprocessingGroup" xmlns:wpi="http://schemas.microsoft.com/office/word/2010/wordprocessingInk" xmlns:wps="http://schemas.microsoft.com/office/word/2010/wordprocessingShape" xmlns:a14="http://schemas.microsoft.com/office/drawing/2010/main"/>
                       </a:ext>
                     </a:extLst>
                   </pic:spPr>
@@ -907,7 +925,7 @@
                     <a:blip r:embed="rId13">
                       <a:extLst>
                         <a:ext uri="{28A0092B-C50C-407E-A947-70E740481C1C}">
-                          <a14:useLocalDpi xmlns:a14="http://schemas.microsoft.com/office/drawing/2010/main" xmlns:wps="http://schemas.microsoft.com/office/word/2010/wordprocessingShape" xmlns:wpi="http://schemas.microsoft.com/office/word/2010/wordprocessingInk" xmlns:wpg="http://schemas.microsoft.com/office/word/2010/wordprocessingGroup" xmlns:w15="http://schemas.microsoft.com/office/word/2012/wordml" xmlns:w14="http://schemas.microsoft.com/office/word/2010/wordml" xmlns:w="http://schemas.openxmlformats.org/wordprocessingml/2006/main" xmlns:w10="urn:schemas-microsoft-com:office:word" xmlns:wp14="http://schemas.microsoft.com/office/word/2010/wordprocessingDrawing" xmlns:v="urn:schemas-microsoft-com:vml" xmlns:o="urn:schemas-microsoft-com:office:office" xmlns:mc="http://schemas.openxmlformats.org/markup-compatibility/2006" xmlns:wpc="http://schemas.microsoft.com/office/word/2010/wordprocessingCanvas" xmlns="" val="0"/>
+                          <a14:useLocalDpi xmlns="" xmlns:wpc="http://schemas.microsoft.com/office/word/2010/wordprocessingCanvas" xmlns:mc="http://schemas.openxmlformats.org/markup-compatibility/2006" xmlns:o="urn:schemas-microsoft-com:office:office" xmlns:v="urn:schemas-microsoft-com:vml" xmlns:wp14="http://schemas.microsoft.com/office/word/2010/wordprocessingDrawing" xmlns:w10="urn:schemas-microsoft-com:office:word" xmlns:w="http://schemas.openxmlformats.org/wordprocessingml/2006/main" xmlns:w14="http://schemas.microsoft.com/office/word/2010/wordml" xmlns:w15="http://schemas.microsoft.com/office/word/2012/wordml" xmlns:wpg="http://schemas.microsoft.com/office/word/2010/wordprocessingGroup" xmlns:wpi="http://schemas.microsoft.com/office/word/2010/wordprocessingInk" xmlns:wps="http://schemas.microsoft.com/office/word/2010/wordprocessingShape" xmlns:a14="http://schemas.microsoft.com/office/drawing/2010/main" val="0"/>
                         </a:ext>
                       </a:extLst>
                     </a:blip>
@@ -934,7 +952,7 @@
                     </a:effectLst>
                     <a:extLst>
                       <a:ext uri="{53640926-AAD7-44D8-BBD7-CCE9431645EC}">
-                        <a14:shadowObscured xmlns:a14="http://schemas.microsoft.com/office/drawing/2010/main" xmlns:wps="http://schemas.microsoft.com/office/word/2010/wordprocessingShape" xmlns:wpi="http://schemas.microsoft.com/office/word/2010/wordprocessingInk" xmlns:wpg="http://schemas.microsoft.com/office/word/2010/wordprocessingGroup" xmlns:w15="http://schemas.microsoft.com/office/word/2012/wordml" xmlns:w14="http://schemas.microsoft.com/office/word/2010/wordml" xmlns:w="http://schemas.openxmlformats.org/wordprocessingml/2006/main" xmlns:w10="urn:schemas-microsoft-com:office:word" xmlns:wp14="http://schemas.microsoft.com/office/word/2010/wordprocessingDrawing" xmlns:v="urn:schemas-microsoft-com:vml" xmlns:o="urn:schemas-microsoft-com:office:office" xmlns:mc="http://schemas.openxmlformats.org/markup-compatibility/2006" xmlns:wpc="http://schemas.microsoft.com/office/word/2010/wordprocessingCanvas" xmlns=""/>
+                        <a14:shadowObscured xmlns="" xmlns:wpc="http://schemas.microsoft.com/office/word/2010/wordprocessingCanvas" xmlns:mc="http://schemas.openxmlformats.org/markup-compatibility/2006" xmlns:o="urn:schemas-microsoft-com:office:office" xmlns:v="urn:schemas-microsoft-com:vml" xmlns:wp14="http://schemas.microsoft.com/office/word/2010/wordprocessingDrawing" xmlns:w10="urn:schemas-microsoft-com:office:word" xmlns:w="http://schemas.openxmlformats.org/wordprocessingml/2006/main" xmlns:w14="http://schemas.microsoft.com/office/word/2010/wordml" xmlns:w15="http://schemas.microsoft.com/office/word/2012/wordml" xmlns:wpg="http://schemas.microsoft.com/office/word/2010/wordprocessingGroup" xmlns:wpi="http://schemas.microsoft.com/office/word/2010/wordprocessingInk" xmlns:wps="http://schemas.microsoft.com/office/word/2010/wordprocessingShape" xmlns:a14="http://schemas.microsoft.com/office/drawing/2010/main"/>
                       </a:ext>
                     </a:extLst>
                   </pic:spPr>
@@ -1011,7 +1029,7 @@
                     <a:blip r:embed="rId14">
                       <a:extLst>
                         <a:ext uri="{28A0092B-C50C-407E-A947-70E740481C1C}">
-                          <a14:useLocalDpi xmlns:a14="http://schemas.microsoft.com/office/drawing/2010/main" xmlns:wps="http://schemas.microsoft.com/office/word/2010/wordprocessingShape" xmlns:wpi="http://schemas.microsoft.com/office/word/2010/wordprocessingInk" xmlns:wpg="http://schemas.microsoft.com/office/word/2010/wordprocessingGroup" xmlns:w15="http://schemas.microsoft.com/office/word/2012/wordml" xmlns:w14="http://schemas.microsoft.com/office/word/2010/wordml" xmlns:w="http://schemas.openxmlformats.org/wordprocessingml/2006/main" xmlns:w10="urn:schemas-microsoft-com:office:word" xmlns:wp14="http://schemas.microsoft.com/office/word/2010/wordprocessingDrawing" xmlns:v="urn:schemas-microsoft-com:vml" xmlns:o="urn:schemas-microsoft-com:office:office" xmlns:mc="http://schemas.openxmlformats.org/markup-compatibility/2006" xmlns:wpc="http://schemas.microsoft.com/office/word/2010/wordprocessingCanvas" xmlns="" val="0"/>
+                          <a14:useLocalDpi xmlns="" xmlns:wpc="http://schemas.microsoft.com/office/word/2010/wordprocessingCanvas" xmlns:mc="http://schemas.openxmlformats.org/markup-compatibility/2006" xmlns:o="urn:schemas-microsoft-com:office:office" xmlns:v="urn:schemas-microsoft-com:vml" xmlns:wp14="http://schemas.microsoft.com/office/word/2010/wordprocessingDrawing" xmlns:w10="urn:schemas-microsoft-com:office:word" xmlns:w="http://schemas.openxmlformats.org/wordprocessingml/2006/main" xmlns:w14="http://schemas.microsoft.com/office/word/2010/wordml" xmlns:w15="http://schemas.microsoft.com/office/word/2012/wordml" xmlns:wpg="http://schemas.microsoft.com/office/word/2010/wordprocessingGroup" xmlns:wpi="http://schemas.microsoft.com/office/word/2010/wordprocessingInk" xmlns:wps="http://schemas.microsoft.com/office/word/2010/wordprocessingShape" xmlns:a14="http://schemas.microsoft.com/office/drawing/2010/main" val="0"/>
                         </a:ext>
                       </a:extLst>
                     </a:blip>
@@ -1038,7 +1056,7 @@
                     </a:effectLst>
                     <a:extLst>
                       <a:ext uri="{53640926-AAD7-44D8-BBD7-CCE9431645EC}">
-                        <a14:shadowObscured xmlns:a14="http://schemas.microsoft.com/office/drawing/2010/main" xmlns:wps="http://schemas.microsoft.com/office/word/2010/wordprocessingShape" xmlns:wpi="http://schemas.microsoft.com/office/word/2010/wordprocessingInk" xmlns:wpg="http://schemas.microsoft.com/office/word/2010/wordprocessingGroup" xmlns:w15="http://schemas.microsoft.com/office/word/2012/wordml" xmlns:w14="http://schemas.microsoft.com/office/word/2010/wordml" xmlns:w="http://schemas.openxmlformats.org/wordprocessingml/2006/main" xmlns:w10="urn:schemas-microsoft-com:office:word" xmlns:wp14="http://schemas.microsoft.com/office/word/2010/wordprocessingDrawing" xmlns:v="urn:schemas-microsoft-com:vml" xmlns:o="urn:schemas-microsoft-com:office:office" xmlns:mc="http://schemas.openxmlformats.org/markup-compatibility/2006" xmlns:wpc="http://schemas.microsoft.com/office/word/2010/wordprocessingCanvas" xmlns=""/>
+                        <a14:shadowObscured xmlns="" xmlns:wpc="http://schemas.microsoft.com/office/word/2010/wordprocessingCanvas" xmlns:mc="http://schemas.openxmlformats.org/markup-compatibility/2006" xmlns:o="urn:schemas-microsoft-com:office:office" xmlns:v="urn:schemas-microsoft-com:vml" xmlns:wp14="http://schemas.microsoft.com/office/word/2010/wordprocessingDrawing" xmlns:w10="urn:schemas-microsoft-com:office:word" xmlns:w="http://schemas.openxmlformats.org/wordprocessingml/2006/main" xmlns:w14="http://schemas.microsoft.com/office/word/2010/wordml" xmlns:w15="http://schemas.microsoft.com/office/word/2012/wordml" xmlns:wpg="http://schemas.microsoft.com/office/word/2010/wordprocessingGroup" xmlns:wpi="http://schemas.microsoft.com/office/word/2010/wordprocessingInk" xmlns:wps="http://schemas.microsoft.com/office/word/2010/wordprocessingShape" xmlns:a14="http://schemas.microsoft.com/office/drawing/2010/main"/>
                       </a:ext>
                     </a:extLst>
                   </pic:spPr>
@@ -1086,7 +1104,7 @@
                     <a:blip r:embed="rId15">
                       <a:extLst>
                         <a:ext uri="{28A0092B-C50C-407E-A947-70E740481C1C}">
-                          <a14:useLocalDpi xmlns:a14="http://schemas.microsoft.com/office/drawing/2010/main" xmlns:wps="http://schemas.microsoft.com/office/word/2010/wordprocessingShape" xmlns:wpi="http://schemas.microsoft.com/office/word/2010/wordprocessingInk" xmlns:wpg="http://schemas.microsoft.com/office/word/2010/wordprocessingGroup" xmlns:w15="http://schemas.microsoft.com/office/word/2012/wordml" xmlns:w14="http://schemas.microsoft.com/office/word/2010/wordml" xmlns:w="http://schemas.openxmlformats.org/wordprocessingml/2006/main" xmlns:w10="urn:schemas-microsoft-com:office:word" xmlns:wp14="http://schemas.microsoft.com/office/word/2010/wordprocessingDrawing" xmlns:v="urn:schemas-microsoft-com:vml" xmlns:o="urn:schemas-microsoft-com:office:office" xmlns:mc="http://schemas.openxmlformats.org/markup-compatibility/2006" xmlns:wpc="http://schemas.microsoft.com/office/word/2010/wordprocessingCanvas" xmlns="" val="0"/>
+                          <a14:useLocalDpi xmlns="" xmlns:wpc="http://schemas.microsoft.com/office/word/2010/wordprocessingCanvas" xmlns:mc="http://schemas.openxmlformats.org/markup-compatibility/2006" xmlns:o="urn:schemas-microsoft-com:office:office" xmlns:v="urn:schemas-microsoft-com:vml" xmlns:wp14="http://schemas.microsoft.com/office/word/2010/wordprocessingDrawing" xmlns:w10="urn:schemas-microsoft-com:office:word" xmlns:w="http://schemas.openxmlformats.org/wordprocessingml/2006/main" xmlns:w14="http://schemas.microsoft.com/office/word/2010/wordml" xmlns:w15="http://schemas.microsoft.com/office/word/2012/wordml" xmlns:wpg="http://schemas.microsoft.com/office/word/2010/wordprocessingGroup" xmlns:wpi="http://schemas.microsoft.com/office/word/2010/wordprocessingInk" xmlns:wps="http://schemas.microsoft.com/office/word/2010/wordprocessingShape" xmlns:a14="http://schemas.microsoft.com/office/drawing/2010/main" val="0"/>
                         </a:ext>
                       </a:extLst>
                     </a:blip>
@@ -1113,7 +1131,7 @@
                     </a:effectLst>
                     <a:extLst>
                       <a:ext uri="{53640926-AAD7-44D8-BBD7-CCE9431645EC}">
-                        <a14:shadowObscured xmlns:a14="http://schemas.microsoft.com/office/drawing/2010/main" xmlns:wps="http://schemas.microsoft.com/office/word/2010/wordprocessingShape" xmlns:wpi="http://schemas.microsoft.com/office/word/2010/wordprocessingInk" xmlns:wpg="http://schemas.microsoft.com/office/word/2010/wordprocessingGroup" xmlns:w15="http://schemas.microsoft.com/office/word/2012/wordml" xmlns:w14="http://schemas.microsoft.com/office/word/2010/wordml" xmlns:w="http://schemas.openxmlformats.org/wordprocessingml/2006/main" xmlns:w10="urn:schemas-microsoft-com:office:word" xmlns:wp14="http://schemas.microsoft.com/office/word/2010/wordprocessingDrawing" xmlns:v="urn:schemas-microsoft-com:vml" xmlns:o="urn:schemas-microsoft-com:office:office" xmlns:mc="http://schemas.openxmlformats.org/markup-compatibility/2006" xmlns:wpc="http://schemas.microsoft.com/office/word/2010/wordprocessingCanvas" xmlns=""/>
+                        <a14:shadowObscured xmlns="" xmlns:wpc="http://schemas.microsoft.com/office/word/2010/wordprocessingCanvas" xmlns:mc="http://schemas.openxmlformats.org/markup-compatibility/2006" xmlns:o="urn:schemas-microsoft-com:office:office" xmlns:v="urn:schemas-microsoft-com:vml" xmlns:wp14="http://schemas.microsoft.com/office/word/2010/wordprocessingDrawing" xmlns:w10="urn:schemas-microsoft-com:office:word" xmlns:w="http://schemas.openxmlformats.org/wordprocessingml/2006/main" xmlns:w14="http://schemas.microsoft.com/office/word/2010/wordml" xmlns:w15="http://schemas.microsoft.com/office/word/2012/wordml" xmlns:wpg="http://schemas.microsoft.com/office/word/2010/wordprocessingGroup" xmlns:wpi="http://schemas.microsoft.com/office/word/2010/wordprocessingInk" xmlns:wps="http://schemas.microsoft.com/office/word/2010/wordprocessingShape" xmlns:a14="http://schemas.microsoft.com/office/drawing/2010/main"/>
                       </a:ext>
                     </a:extLst>
                   </pic:spPr>
@@ -1148,9 +1166,9 @@
         </w:rPr>
         <w:drawing>
           <wp:inline distT="0" distB="0" distL="0" distR="0">
-            <wp:extent cx="5486400" cy="3876675"/>
-            <wp:effectExtent l="152400" t="152400" r="361950" b="371475"/>
-            <wp:docPr id="11" name="Afbeelding 11"/>
+            <wp:extent cx="5391150" cy="4143375"/>
+            <wp:effectExtent l="19050" t="0" r="0" b="0"/>
+            <wp:docPr id="22" name="Picture 11"/>
             <wp:cNvGraphicFramePr>
               <a:graphicFrameLocks xmlns:a="http://schemas.openxmlformats.org/drawingml/2006/main" noChangeAspect="1"/>
             </wp:cNvGraphicFramePr>
@@ -1163,40 +1181,28 @@
                       <a:picLocks noChangeAspect="1" noChangeArrowheads="1"/>
                     </pic:cNvPicPr>
                   </pic:nvPicPr>
-                  <pic:blipFill rotWithShape="1">
-                    <a:blip r:embed="rId16">
-                      <a:extLst>
-                        <a:ext uri="{28A0092B-C50C-407E-A947-70E740481C1C}">
-                          <a14:useLocalDpi xmlns:a14="http://schemas.microsoft.com/office/drawing/2010/main" xmlns:wps="http://schemas.microsoft.com/office/word/2010/wordprocessingShape" xmlns:wpi="http://schemas.microsoft.com/office/word/2010/wordprocessingInk" xmlns:wpg="http://schemas.microsoft.com/office/word/2010/wordprocessingGroup" xmlns:w15="http://schemas.microsoft.com/office/word/2012/wordml" xmlns:w14="http://schemas.microsoft.com/office/word/2010/wordml" xmlns:w="http://schemas.openxmlformats.org/wordprocessingml/2006/main" xmlns:w10="urn:schemas-microsoft-com:office:word" xmlns:wp14="http://schemas.microsoft.com/office/word/2010/wordprocessingDrawing" xmlns:v="urn:schemas-microsoft-com:vml" xmlns:o="urn:schemas-microsoft-com:office:office" xmlns:mc="http://schemas.openxmlformats.org/markup-compatibility/2006" xmlns:wpc="http://schemas.microsoft.com/office/word/2010/wordprocessingCanvas" xmlns="" val="0"/>
-                        </a:ext>
-                      </a:extLst>
-                    </a:blip>
-                    <a:srcRect t="5209" b="35908"/>
-                    <a:stretch/>
+                  <pic:blipFill>
+                    <a:blip r:embed="rId9"/>
+                    <a:srcRect/>
+                    <a:stretch>
+                      <a:fillRect/>
+                    </a:stretch>
                   </pic:blipFill>
                   <pic:spPr bwMode="auto">
                     <a:xfrm>
                       <a:off x="0" y="0"/>
-                      <a:ext cx="5486400" cy="3876675"/>
+                      <a:ext cx="5391150" cy="4143375"/>
                     </a:xfrm>
                     <a:prstGeom prst="rect">
                       <a:avLst/>
                     </a:prstGeom>
-                    <a:ln>
+                    <a:noFill/>
+                    <a:ln w="9525">
                       <a:noFill/>
+                      <a:miter lim="800000"/>
+                      <a:headEnd/>
+                      <a:tailEnd/>
                     </a:ln>
-                    <a:effectLst>
-                      <a:outerShdw blurRad="292100" dist="139700" dir="2700000" algn="tl" rotWithShape="0">
-                        <a:srgbClr val="333333">
-                          <a:alpha val="65000"/>
-                        </a:srgbClr>
-                      </a:outerShdw>
-                    </a:effectLst>
-                    <a:extLst>
-                      <a:ext uri="{53640926-AAD7-44D8-BBD7-CCE9431645EC}">
-                        <a14:shadowObscured xmlns:a14="http://schemas.microsoft.com/office/drawing/2010/main" xmlns:wps="http://schemas.microsoft.com/office/word/2010/wordprocessingShape" xmlns:wpi="http://schemas.microsoft.com/office/word/2010/wordprocessingInk" xmlns:wpg="http://schemas.microsoft.com/office/word/2010/wordprocessingGroup" xmlns:w15="http://schemas.microsoft.com/office/word/2012/wordml" xmlns:w14="http://schemas.microsoft.com/office/word/2010/wordml" xmlns:w="http://schemas.openxmlformats.org/wordprocessingml/2006/main" xmlns:w10="urn:schemas-microsoft-com:office:word" xmlns:wp14="http://schemas.microsoft.com/office/word/2010/wordprocessingDrawing" xmlns:v="urn:schemas-microsoft-com:vml" xmlns:o="urn:schemas-microsoft-com:office:office" xmlns:mc="http://schemas.openxmlformats.org/markup-compatibility/2006" xmlns:wpc="http://schemas.microsoft.com/office/word/2010/wordprocessingCanvas" xmlns=""/>
-                      </a:ext>
-                    </a:extLst>
                   </pic:spPr>
                 </pic:pic>
               </a:graphicData>
@@ -1239,10 +1245,10 @@
                     </pic:cNvPicPr>
                   </pic:nvPicPr>
                   <pic:blipFill rotWithShape="1">
-                    <a:blip r:embed="rId17">
+                    <a:blip r:embed="rId16">
                       <a:extLst>
                         <a:ext uri="{28A0092B-C50C-407E-A947-70E740481C1C}">
-                          <a14:useLocalDpi xmlns:a14="http://schemas.microsoft.com/office/drawing/2010/main" xmlns:wps="http://schemas.microsoft.com/office/word/2010/wordprocessingShape" xmlns:wpi="http://schemas.microsoft.com/office/word/2010/wordprocessingInk" xmlns:wpg="http://schemas.microsoft.com/office/word/2010/wordprocessingGroup" xmlns:w15="http://schemas.microsoft.com/office/word/2012/wordml" xmlns:w14="http://schemas.microsoft.com/office/word/2010/wordml" xmlns:w="http://schemas.openxmlformats.org/wordprocessingml/2006/main" xmlns:w10="urn:schemas-microsoft-com:office:word" xmlns:wp14="http://schemas.microsoft.com/office/word/2010/wordprocessingDrawing" xmlns:v="urn:schemas-microsoft-com:vml" xmlns:o="urn:schemas-microsoft-com:office:office" xmlns:mc="http://schemas.openxmlformats.org/markup-compatibility/2006" xmlns:wpc="http://schemas.microsoft.com/office/word/2010/wordprocessingCanvas" xmlns="" val="0"/>
+                          <a14:useLocalDpi xmlns="" xmlns:wpc="http://schemas.microsoft.com/office/word/2010/wordprocessingCanvas" xmlns:mc="http://schemas.openxmlformats.org/markup-compatibility/2006" xmlns:o="urn:schemas-microsoft-com:office:office" xmlns:v="urn:schemas-microsoft-com:vml" xmlns:wp14="http://schemas.microsoft.com/office/word/2010/wordprocessingDrawing" xmlns:w10="urn:schemas-microsoft-com:office:word" xmlns:w="http://schemas.openxmlformats.org/wordprocessingml/2006/main" xmlns:w14="http://schemas.microsoft.com/office/word/2010/wordml" xmlns:w15="http://schemas.microsoft.com/office/word/2012/wordml" xmlns:wpg="http://schemas.microsoft.com/office/word/2010/wordprocessingGroup" xmlns:wpi="http://schemas.microsoft.com/office/word/2010/wordprocessingInk" xmlns:wps="http://schemas.microsoft.com/office/word/2010/wordprocessingShape" xmlns:a14="http://schemas.microsoft.com/office/drawing/2010/main" val="0"/>
                         </a:ext>
                       </a:extLst>
                     </a:blip>
@@ -1269,7 +1275,7 @@
                     </a:effectLst>
                     <a:extLst>
                       <a:ext uri="{53640926-AAD7-44D8-BBD7-CCE9431645EC}">
-                        <a14:shadowObscured xmlns:a14="http://schemas.microsoft.com/office/drawing/2010/main" xmlns:wps="http://schemas.microsoft.com/office/word/2010/wordprocessingShape" xmlns:wpi="http://schemas.microsoft.com/office/word/2010/wordprocessingInk" xmlns:wpg="http://schemas.microsoft.com/office/word/2010/wordprocessingGroup" xmlns:w15="http://schemas.microsoft.com/office/word/2012/wordml" xmlns:w14="http://schemas.microsoft.com/office/word/2010/wordml" xmlns:w="http://schemas.openxmlformats.org/wordprocessingml/2006/main" xmlns:w10="urn:schemas-microsoft-com:office:word" xmlns:wp14="http://schemas.microsoft.com/office/word/2010/wordprocessingDrawing" xmlns:v="urn:schemas-microsoft-com:vml" xmlns:o="urn:schemas-microsoft-com:office:office" xmlns:mc="http://schemas.openxmlformats.org/markup-compatibility/2006" xmlns:wpc="http://schemas.microsoft.com/office/word/2010/wordprocessingCanvas" xmlns=""/>
+                        <a14:shadowObscured xmlns="" xmlns:wpc="http://schemas.microsoft.com/office/word/2010/wordprocessingCanvas" xmlns:mc="http://schemas.openxmlformats.org/markup-compatibility/2006" xmlns:o="urn:schemas-microsoft-com:office:office" xmlns:v="urn:schemas-microsoft-com:vml" xmlns:wp14="http://schemas.microsoft.com/office/word/2010/wordprocessingDrawing" xmlns:w10="urn:schemas-microsoft-com:office:word" xmlns:w="http://schemas.openxmlformats.org/wordprocessingml/2006/main" xmlns:w14="http://schemas.microsoft.com/office/word/2010/wordml" xmlns:w15="http://schemas.microsoft.com/office/word/2012/wordml" xmlns:wpg="http://schemas.microsoft.com/office/word/2010/wordprocessingGroup" xmlns:wpi="http://schemas.microsoft.com/office/word/2010/wordprocessingInk" xmlns:wps="http://schemas.microsoft.com/office/word/2010/wordprocessingShape" xmlns:a14="http://schemas.microsoft.com/office/drawing/2010/main"/>
                       </a:ext>
                     </a:extLst>
                   </pic:spPr>
@@ -1295,7 +1301,10 @@
       </w:pPr>
       <w:r>
         <w:lastRenderedPageBreak/>
-        <w:t>Plak de gegenereerde tekst ATIS in het “Tekst ATIS and mulitple record ATIS” tekst vak.</w:t>
+        <w:t xml:space="preserve">Plak de gegenereerde tekst ATIS in het “Tekst ATIS and </w:t>
+      </w:r>
+      <w:r>
+        <w:t>mulitple record ATIS” tekst vak in Euroscope.</w:t>
       </w:r>
       <w:r>
         <w:rPr>
@@ -1304,9 +1313,9 @@
         </w:rPr>
         <w:drawing>
           <wp:inline distT="0" distB="0" distL="0" distR="0">
-            <wp:extent cx="5514975" cy="2047875"/>
-            <wp:effectExtent l="152400" t="152400" r="371475" b="371475"/>
-            <wp:docPr id="13" name="Afbeelding 13"/>
+            <wp:extent cx="5362575" cy="2495550"/>
+            <wp:effectExtent l="19050" t="0" r="9525" b="0"/>
+            <wp:docPr id="20" name="Picture 9"/>
             <wp:cNvGraphicFramePr>
               <a:graphicFrameLocks xmlns:a="http://schemas.openxmlformats.org/drawingml/2006/main" noChangeAspect="1"/>
             </wp:cNvGraphicFramePr>
@@ -1314,45 +1323,33 @@
               <a:graphicData uri="http://schemas.openxmlformats.org/drawingml/2006/picture">
                 <pic:pic xmlns:pic="http://schemas.openxmlformats.org/drawingml/2006/picture">
                   <pic:nvPicPr>
-                    <pic:cNvPr id="0" name="Picture 13"/>
+                    <pic:cNvPr id="0" name="Picture 9"/>
                     <pic:cNvPicPr>
                       <a:picLocks noChangeAspect="1" noChangeArrowheads="1"/>
                     </pic:cNvPicPr>
                   </pic:nvPicPr>
-                  <pic:blipFill rotWithShape="1">
-                    <a:blip r:embed="rId18">
-                      <a:extLst>
-                        <a:ext uri="{28A0092B-C50C-407E-A947-70E740481C1C}">
-                          <a14:useLocalDpi xmlns:a14="http://schemas.microsoft.com/office/drawing/2010/main" xmlns:wps="http://schemas.microsoft.com/office/word/2010/wordprocessingShape" xmlns:wpi="http://schemas.microsoft.com/office/word/2010/wordprocessingInk" xmlns:wpg="http://schemas.microsoft.com/office/word/2010/wordprocessingGroup" xmlns:w15="http://schemas.microsoft.com/office/word/2012/wordml" xmlns:w14="http://schemas.microsoft.com/office/word/2010/wordml" xmlns:w="http://schemas.openxmlformats.org/wordprocessingml/2006/main" xmlns:w10="urn:schemas-microsoft-com:office:word" xmlns:wp14="http://schemas.microsoft.com/office/word/2010/wordprocessingDrawing" xmlns:v="urn:schemas-microsoft-com:vml" xmlns:o="urn:schemas-microsoft-com:office:office" xmlns:mc="http://schemas.openxmlformats.org/markup-compatibility/2006" xmlns:wpc="http://schemas.microsoft.com/office/word/2010/wordprocessingCanvas" xmlns="" val="0"/>
-                        </a:ext>
-                      </a:extLst>
-                    </a:blip>
-                    <a:srcRect t="44601" b="21753"/>
-                    <a:stretch/>
+                  <pic:blipFill>
+                    <a:blip r:embed="rId17"/>
+                    <a:srcRect/>
+                    <a:stretch>
+                      <a:fillRect/>
+                    </a:stretch>
                   </pic:blipFill>
                   <pic:spPr bwMode="auto">
                     <a:xfrm>
                       <a:off x="0" y="0"/>
-                      <a:ext cx="5514975" cy="2047875"/>
+                      <a:ext cx="5362575" cy="2495550"/>
                     </a:xfrm>
                     <a:prstGeom prst="rect">
                       <a:avLst/>
                     </a:prstGeom>
-                    <a:ln>
+                    <a:noFill/>
+                    <a:ln w="9525">
                       <a:noFill/>
+                      <a:miter lim="800000"/>
+                      <a:headEnd/>
+                      <a:tailEnd/>
                     </a:ln>
-                    <a:effectLst>
-                      <a:outerShdw blurRad="292100" dist="139700" dir="2700000" algn="tl" rotWithShape="0">
-                        <a:srgbClr val="333333">
-                          <a:alpha val="65000"/>
-                        </a:srgbClr>
-                      </a:outerShdw>
-                    </a:effectLst>
-                    <a:extLst>
-                      <a:ext uri="{53640926-AAD7-44D8-BBD7-CCE9431645EC}">
-                        <a14:shadowObscured xmlns:a14="http://schemas.microsoft.com/office/drawing/2010/main" xmlns:wps="http://schemas.microsoft.com/office/word/2010/wordprocessingShape" xmlns:wpi="http://schemas.microsoft.com/office/word/2010/wordprocessingInk" xmlns:wpg="http://schemas.microsoft.com/office/word/2010/wordprocessingGroup" xmlns:w15="http://schemas.microsoft.com/office/word/2012/wordml" xmlns:w14="http://schemas.microsoft.com/office/word/2010/wordml" xmlns:w="http://schemas.openxmlformats.org/wordprocessingml/2006/main" xmlns:w10="urn:schemas-microsoft-com:office:word" xmlns:wp14="http://schemas.microsoft.com/office/word/2010/wordprocessingDrawing" xmlns:v="urn:schemas-microsoft-com:vml" xmlns:o="urn:schemas-microsoft-com:office:office" xmlns:mc="http://schemas.openxmlformats.org/markup-compatibility/2006" xmlns:wpc="http://schemas.microsoft.com/office/word/2010/wordprocessingCanvas" xmlns=""/>
-                      </a:ext>
-                    </a:extLst>
                   </pic:spPr>
                 </pic:pic>
               </a:graphicData>
@@ -1395,10 +1392,10 @@
                     </pic:cNvPicPr>
                   </pic:nvPicPr>
                   <pic:blipFill rotWithShape="1">
-                    <a:blip r:embed="rId19">
+                    <a:blip r:embed="rId18">
                       <a:extLst>
                         <a:ext uri="{28A0092B-C50C-407E-A947-70E740481C1C}">
-                          <a14:useLocalDpi xmlns:a14="http://schemas.microsoft.com/office/drawing/2010/main" xmlns:wps="http://schemas.microsoft.com/office/word/2010/wordprocessingShape" xmlns:wpi="http://schemas.microsoft.com/office/word/2010/wordprocessingInk" xmlns:wpg="http://schemas.microsoft.com/office/word/2010/wordprocessingGroup" xmlns:w15="http://schemas.microsoft.com/office/word/2012/wordml" xmlns:w14="http://schemas.microsoft.com/office/word/2010/wordml" xmlns:w="http://schemas.openxmlformats.org/wordprocessingml/2006/main" xmlns:w10="urn:schemas-microsoft-com:office:word" xmlns:wp14="http://schemas.microsoft.com/office/word/2010/wordprocessingDrawing" xmlns:v="urn:schemas-microsoft-com:vml" xmlns:o="urn:schemas-microsoft-com:office:office" xmlns:mc="http://schemas.openxmlformats.org/markup-compatibility/2006" xmlns:wpc="http://schemas.microsoft.com/office/word/2010/wordprocessingCanvas" xmlns="" val="0"/>
+                          <a14:useLocalDpi xmlns="" xmlns:wpc="http://schemas.microsoft.com/office/word/2010/wordprocessingCanvas" xmlns:mc="http://schemas.openxmlformats.org/markup-compatibility/2006" xmlns:o="urn:schemas-microsoft-com:office:office" xmlns:v="urn:schemas-microsoft-com:vml" xmlns:wp14="http://schemas.microsoft.com/office/word/2010/wordprocessingDrawing" xmlns:w10="urn:schemas-microsoft-com:office:word" xmlns:w="http://schemas.openxmlformats.org/wordprocessingml/2006/main" xmlns:w14="http://schemas.microsoft.com/office/word/2010/wordml" xmlns:w15="http://schemas.microsoft.com/office/word/2012/wordml" xmlns:wpg="http://schemas.microsoft.com/office/word/2010/wordprocessingGroup" xmlns:wpi="http://schemas.microsoft.com/office/word/2010/wordprocessingInk" xmlns:wps="http://schemas.microsoft.com/office/word/2010/wordprocessingShape" xmlns:a14="http://schemas.microsoft.com/office/drawing/2010/main" val="0"/>
                         </a:ext>
                       </a:extLst>
                     </a:blip>
@@ -1425,7 +1422,7 @@
                     </a:effectLst>
                     <a:extLst>
                       <a:ext uri="{53640926-AAD7-44D8-BBD7-CCE9431645EC}">
-                        <a14:shadowObscured xmlns:a14="http://schemas.microsoft.com/office/drawing/2010/main" xmlns:wps="http://schemas.microsoft.com/office/word/2010/wordprocessingShape" xmlns:wpi="http://schemas.microsoft.com/office/word/2010/wordprocessingInk" xmlns:wpg="http://schemas.microsoft.com/office/word/2010/wordprocessingGroup" xmlns:w15="http://schemas.microsoft.com/office/word/2012/wordml" xmlns:w14="http://schemas.microsoft.com/office/word/2010/wordml" xmlns:w="http://schemas.openxmlformats.org/wordprocessingml/2006/main" xmlns:w10="urn:schemas-microsoft-com:office:word" xmlns:wp14="http://schemas.microsoft.com/office/word/2010/wordprocessingDrawing" xmlns:v="urn:schemas-microsoft-com:vml" xmlns:o="urn:schemas-microsoft-com:office:office" xmlns:mc="http://schemas.openxmlformats.org/markup-compatibility/2006" xmlns:wpc="http://schemas.microsoft.com/office/word/2010/wordprocessingCanvas" xmlns=""/>
+                        <a14:shadowObscured xmlns="" xmlns:wpc="http://schemas.microsoft.com/office/word/2010/wordprocessingCanvas" xmlns:mc="http://schemas.openxmlformats.org/markup-compatibility/2006" xmlns:o="urn:schemas-microsoft-com:office:office" xmlns:v="urn:schemas-microsoft-com:vml" xmlns:wp14="http://schemas.microsoft.com/office/word/2010/wordprocessingDrawing" xmlns:w10="urn:schemas-microsoft-com:office:word" xmlns:w="http://schemas.openxmlformats.org/wordprocessingml/2006/main" xmlns:w14="http://schemas.microsoft.com/office/word/2010/wordml" xmlns:w15="http://schemas.microsoft.com/office/word/2012/wordml" xmlns:wpg="http://schemas.microsoft.com/office/word/2010/wordprocessingGroup" xmlns:wpi="http://schemas.microsoft.com/office/word/2010/wordprocessingInk" xmlns:wps="http://schemas.microsoft.com/office/word/2010/wordprocessingShape" xmlns:a14="http://schemas.microsoft.com/office/drawing/2010/main"/>
                       </a:ext>
                     </a:extLst>
                   </pic:spPr>
@@ -1473,10 +1470,10 @@
                     </pic:cNvPicPr>
                   </pic:nvPicPr>
                   <pic:blipFill rotWithShape="1">
-                    <a:blip r:embed="rId20">
+                    <a:blip r:embed="rId19">
                       <a:extLst>
                         <a:ext uri="{28A0092B-C50C-407E-A947-70E740481C1C}">
-                          <a14:useLocalDpi xmlns:a14="http://schemas.microsoft.com/office/drawing/2010/main" xmlns:wps="http://schemas.microsoft.com/office/word/2010/wordprocessingShape" xmlns:wpi="http://schemas.microsoft.com/office/word/2010/wordprocessingInk" xmlns:wpg="http://schemas.microsoft.com/office/word/2010/wordprocessingGroup" xmlns:w15="http://schemas.microsoft.com/office/word/2012/wordml" xmlns:w14="http://schemas.microsoft.com/office/word/2010/wordml" xmlns:w="http://schemas.openxmlformats.org/wordprocessingml/2006/main" xmlns:w10="urn:schemas-microsoft-com:office:word" xmlns:wp14="http://schemas.microsoft.com/office/word/2010/wordprocessingDrawing" xmlns:v="urn:schemas-microsoft-com:vml" xmlns:o="urn:schemas-microsoft-com:office:office" xmlns:mc="http://schemas.openxmlformats.org/markup-compatibility/2006" xmlns:wpc="http://schemas.microsoft.com/office/word/2010/wordprocessingCanvas" xmlns="" val="0"/>
+                          <a14:useLocalDpi xmlns="" xmlns:wpc="http://schemas.microsoft.com/office/word/2010/wordprocessingCanvas" xmlns:mc="http://schemas.openxmlformats.org/markup-compatibility/2006" xmlns:o="urn:schemas-microsoft-com:office:office" xmlns:v="urn:schemas-microsoft-com:vml" xmlns:wp14="http://schemas.microsoft.com/office/word/2010/wordprocessingDrawing" xmlns:w10="urn:schemas-microsoft-com:office:word" xmlns:w="http://schemas.openxmlformats.org/wordprocessingml/2006/main" xmlns:w14="http://schemas.microsoft.com/office/word/2010/wordml" xmlns:w15="http://schemas.microsoft.com/office/word/2012/wordml" xmlns:wpg="http://schemas.microsoft.com/office/word/2010/wordprocessingGroup" xmlns:wpi="http://schemas.microsoft.com/office/word/2010/wordprocessingInk" xmlns:wps="http://schemas.microsoft.com/office/word/2010/wordprocessingShape" xmlns:a14="http://schemas.microsoft.com/office/drawing/2010/main" val="0"/>
                         </a:ext>
                       </a:extLst>
                     </a:blip>
@@ -1503,7 +1500,7 @@
                     </a:effectLst>
                     <a:extLst>
                       <a:ext uri="{53640926-AAD7-44D8-BBD7-CCE9431645EC}">
-                        <a14:shadowObscured xmlns:a14="http://schemas.microsoft.com/office/drawing/2010/main" xmlns:wps="http://schemas.microsoft.com/office/word/2010/wordprocessingShape" xmlns:wpi="http://schemas.microsoft.com/office/word/2010/wordprocessingInk" xmlns:wpg="http://schemas.microsoft.com/office/word/2010/wordprocessingGroup" xmlns:w15="http://schemas.microsoft.com/office/word/2012/wordml" xmlns:w14="http://schemas.microsoft.com/office/word/2010/wordml" xmlns:w="http://schemas.openxmlformats.org/wordprocessingml/2006/main" xmlns:w10="urn:schemas-microsoft-com:office:word" xmlns:wp14="http://schemas.microsoft.com/office/word/2010/wordprocessingDrawing" xmlns:v="urn:schemas-microsoft-com:vml" xmlns:o="urn:schemas-microsoft-com:office:office" xmlns:mc="http://schemas.openxmlformats.org/markup-compatibility/2006" xmlns:wpc="http://schemas.microsoft.com/office/word/2010/wordprocessingCanvas" xmlns=""/>
+                        <a14:shadowObscured xmlns="" xmlns:wpc="http://schemas.microsoft.com/office/word/2010/wordprocessingCanvas" xmlns:mc="http://schemas.openxmlformats.org/markup-compatibility/2006" xmlns:o="urn:schemas-microsoft-com:office:office" xmlns:v="urn:schemas-microsoft-com:vml" xmlns:wp14="http://schemas.microsoft.com/office/word/2010/wordprocessingDrawing" xmlns:w10="urn:schemas-microsoft-com:office:word" xmlns:w="http://schemas.openxmlformats.org/wordprocessingml/2006/main" xmlns:w14="http://schemas.microsoft.com/office/word/2010/wordml" xmlns:w15="http://schemas.microsoft.com/office/word/2012/wordml" xmlns:wpg="http://schemas.microsoft.com/office/word/2010/wordprocessingGroup" xmlns:wpi="http://schemas.microsoft.com/office/word/2010/wordprocessingInk" xmlns:wps="http://schemas.microsoft.com/office/word/2010/wordprocessingShape" xmlns:a14="http://schemas.microsoft.com/office/drawing/2010/main"/>
                       </a:ext>
                     </a:extLst>
                   </pic:spPr>
@@ -1549,10 +1546,10 @@
                     </pic:cNvPicPr>
                   </pic:nvPicPr>
                   <pic:blipFill rotWithShape="1">
-                    <a:blip r:embed="rId21">
+                    <a:blip r:embed="rId20">
                       <a:extLst>
                         <a:ext uri="{28A0092B-C50C-407E-A947-70E740481C1C}">
-                          <a14:useLocalDpi xmlns:a14="http://schemas.microsoft.com/office/drawing/2010/main" xmlns:wps="http://schemas.microsoft.com/office/word/2010/wordprocessingShape" xmlns:wpi="http://schemas.microsoft.com/office/word/2010/wordprocessingInk" xmlns:wpg="http://schemas.microsoft.com/office/word/2010/wordprocessingGroup" xmlns:w15="http://schemas.microsoft.com/office/word/2012/wordml" xmlns:w14="http://schemas.microsoft.com/office/word/2010/wordml" xmlns:w="http://schemas.openxmlformats.org/wordprocessingml/2006/main" xmlns:w10="urn:schemas-microsoft-com:office:word" xmlns:wp14="http://schemas.microsoft.com/office/word/2010/wordprocessingDrawing" xmlns:v="urn:schemas-microsoft-com:vml" xmlns:o="urn:schemas-microsoft-com:office:office" xmlns:mc="http://schemas.openxmlformats.org/markup-compatibility/2006" xmlns:wpc="http://schemas.microsoft.com/office/word/2010/wordprocessingCanvas" xmlns="" val="0"/>
+                          <a14:useLocalDpi xmlns="" xmlns:wpc="http://schemas.microsoft.com/office/word/2010/wordprocessingCanvas" xmlns:mc="http://schemas.openxmlformats.org/markup-compatibility/2006" xmlns:o="urn:schemas-microsoft-com:office:office" xmlns:v="urn:schemas-microsoft-com:vml" xmlns:wp14="http://schemas.microsoft.com/office/word/2010/wordprocessingDrawing" xmlns:w10="urn:schemas-microsoft-com:office:word" xmlns:w="http://schemas.openxmlformats.org/wordprocessingml/2006/main" xmlns:w14="http://schemas.microsoft.com/office/word/2010/wordml" xmlns:w15="http://schemas.microsoft.com/office/word/2012/wordml" xmlns:wpg="http://schemas.microsoft.com/office/word/2010/wordprocessingGroup" xmlns:wpi="http://schemas.microsoft.com/office/word/2010/wordprocessingInk" xmlns:wps="http://schemas.microsoft.com/office/word/2010/wordprocessingShape" xmlns:a14="http://schemas.microsoft.com/office/drawing/2010/main" val="0"/>
                         </a:ext>
                       </a:extLst>
                     </a:blip>
@@ -1579,7 +1576,7 @@
                     </a:effectLst>
                     <a:extLst>
                       <a:ext uri="{53640926-AAD7-44D8-BBD7-CCE9431645EC}">
-                        <a14:shadowObscured xmlns:a14="http://schemas.microsoft.com/office/drawing/2010/main" xmlns:wps="http://schemas.microsoft.com/office/word/2010/wordprocessingShape" xmlns:wpi="http://schemas.microsoft.com/office/word/2010/wordprocessingInk" xmlns:wpg="http://schemas.microsoft.com/office/word/2010/wordprocessingGroup" xmlns:w15="http://schemas.microsoft.com/office/word/2012/wordml" xmlns:w14="http://schemas.microsoft.com/office/word/2010/wordml" xmlns:w="http://schemas.openxmlformats.org/wordprocessingml/2006/main" xmlns:w10="urn:schemas-microsoft-com:office:word" xmlns:wp14="http://schemas.microsoft.com/office/word/2010/wordprocessingDrawing" xmlns:v="urn:schemas-microsoft-com:vml" xmlns:o="urn:schemas-microsoft-com:office:office" xmlns:mc="http://schemas.openxmlformats.org/markup-compatibility/2006" xmlns:wpc="http://schemas.microsoft.com/office/word/2010/wordprocessingCanvas" xmlns=""/>
+                        <a14:shadowObscured xmlns="" xmlns:wpc="http://schemas.microsoft.com/office/word/2010/wordprocessingCanvas" xmlns:mc="http://schemas.openxmlformats.org/markup-compatibility/2006" xmlns:o="urn:schemas-microsoft-com:office:office" xmlns:v="urn:schemas-microsoft-com:vml" xmlns:wp14="http://schemas.microsoft.com/office/word/2010/wordprocessingDrawing" xmlns:w10="urn:schemas-microsoft-com:office:word" xmlns:w="http://schemas.openxmlformats.org/wordprocessingml/2006/main" xmlns:w14="http://schemas.microsoft.com/office/word/2010/wordml" xmlns:w15="http://schemas.microsoft.com/office/word/2012/wordml" xmlns:wpg="http://schemas.microsoft.com/office/word/2010/wordprocessingGroup" xmlns:wpi="http://schemas.microsoft.com/office/word/2010/wordprocessingInk" xmlns:wps="http://schemas.microsoft.com/office/word/2010/wordprocessingShape" xmlns:a14="http://schemas.microsoft.com/office/drawing/2010/main"/>
                       </a:ext>
                     </a:extLst>
                   </pic:spPr>
@@ -2420,7 +2417,7 @@
   <a:extraClrSchemeLst/>
   <a:extLst>
     <a:ext uri="{05A4C25C-085E-4340-85A3-A5531E510DB2}">
-      <thm15:themeFamily xmlns:thm15="http://schemas.microsoft.com/office/thememl/2012/main" xmlns="" name="Office Theme" id="{62F939B6-93AF-4DB8-9C6B-D6C7DFDC589F}" vid="{4A3C46E8-61CC-4603-A589-7422A47A8E4A}"/>
+      <thm15:themeFamily xmlns="" xmlns:thm15="http://schemas.microsoft.com/office/thememl/2012/main" name="Office Theme" id="{62F939B6-93AF-4DB8-9C6B-D6C7DFDC589F}" vid="{4A3C46E8-61CC-4603-A589-7422A47A8E4A}"/>
     </a:ext>
   </a:extLst>
 </a:theme>

</xml_diff>